<commit_message>
Added login page/networklist view
</commit_message>
<xml_diff>
--- a/Documents/Favours-Analyse Document.docx
+++ b/Documents/Favours-Analyse Document.docx
@@ -1,6 +1,6 @@
 
 <file path=word/document.xml><?xml version="1.0" encoding="utf-8"?>
-<w:document xmlns:wpc="http://schemas.microsoft.com/office/word/2010/wordprocessingCanvas" xmlns:cx="http://schemas.microsoft.com/office/drawing/2014/chartex" xmlns:cx1="http://schemas.microsoft.com/office/drawing/2015/9/8/chartex" xmlns:cx2="http://schemas.microsoft.com/office/drawing/2015/10/21/chartex" xmlns:cx3="http://schemas.microsoft.com/office/drawing/2016/5/9/chartex" xmlns:cx4="http://schemas.microsoft.com/office/drawing/2016/5/10/chartex" xmlns:cx5="http://schemas.microsoft.com/office/drawing/2016/5/11/chartex" xmlns:cx6="http://schemas.microsoft.com/office/drawing/2016/5/12/chartex" xmlns:cx7="http://schemas.microsoft.com/office/drawing/2016/5/13/chartex" xmlns:cx8="http://schemas.microsoft.com/office/drawing/2016/5/14/chartex" xmlns:mc="http://schemas.openxmlformats.org/markup-compatibility/2006" xmlns:aink="http://schemas.microsoft.com/office/drawing/2016/ink" xmlns:am3d="http://schemas.microsoft.com/office/drawing/2017/model3d" xmlns:o="urn:schemas-microsoft-com:office:office" xmlns:r="http://schemas.openxmlformats.org/officeDocument/2006/relationships" xmlns:m="http://schemas.openxmlformats.org/officeDocument/2006/math" xmlns:v="urn:schemas-microsoft-com:vml" xmlns:wp14="http://schemas.microsoft.com/office/word/2010/wordprocessingDrawing" xmlns:wp="http://schemas.openxmlformats.org/drawingml/2006/wordprocessingDrawing" xmlns:w10="urn:schemas-microsoft-com:office:word" xmlns:w="http://schemas.openxmlformats.org/wordprocessingml/2006/main" xmlns:w14="http://schemas.microsoft.com/office/word/2010/wordml" xmlns:w15="http://schemas.microsoft.com/office/word/2012/wordml" xmlns:w16cid="http://schemas.microsoft.com/office/word/2016/wordml/cid" xmlns:w16se="http://schemas.microsoft.com/office/word/2015/wordml/symex" xmlns:wpg="http://schemas.microsoft.com/office/word/2010/wordprocessingGroup" xmlns:wpi="http://schemas.microsoft.com/office/word/2010/wordprocessingInk" xmlns:wne="http://schemas.microsoft.com/office/word/2006/wordml" xmlns:wps="http://schemas.microsoft.com/office/word/2010/wordprocessingShape" mc:Ignorable="w14 w15 w16se w16cid wp14">
+<w:document xmlns:wpc="http://schemas.microsoft.com/office/word/2010/wordprocessingCanvas" xmlns:cx="http://schemas.microsoft.com/office/drawing/2014/chartex" xmlns:cx1="http://schemas.microsoft.com/office/drawing/2015/9/8/chartex" xmlns:cx2="http://schemas.microsoft.com/office/drawing/2015/10/21/chartex" xmlns:cx3="http://schemas.microsoft.com/office/drawing/2016/5/9/chartex" xmlns:cx4="http://schemas.microsoft.com/office/drawing/2016/5/10/chartex" xmlns:cx5="http://schemas.microsoft.com/office/drawing/2016/5/11/chartex" xmlns:cx6="http://schemas.microsoft.com/office/drawing/2016/5/12/chartex" xmlns:cx7="http://schemas.microsoft.com/office/drawing/2016/5/13/chartex" xmlns:cx8="http://schemas.microsoft.com/office/drawing/2016/5/14/chartex" xmlns:mc="http://schemas.openxmlformats.org/markup-compatibility/2006" xmlns:aink="http://schemas.microsoft.com/office/drawing/2016/ink" xmlns:am3d="http://schemas.microsoft.com/office/drawing/2017/model3d" xmlns:o="urn:schemas-microsoft-com:office:office" xmlns:r="http://schemas.openxmlformats.org/officeDocument/2006/relationships" xmlns:m="http://schemas.openxmlformats.org/officeDocument/2006/math" xmlns:v="urn:schemas-microsoft-com:vml" xmlns:wp14="http://schemas.microsoft.com/office/word/2010/wordprocessingDrawing" xmlns:wp="http://schemas.openxmlformats.org/drawingml/2006/wordprocessingDrawing" xmlns:w10="urn:schemas-microsoft-com:office:word" xmlns:w="http://schemas.openxmlformats.org/wordprocessingml/2006/main" xmlns:w14="http://schemas.microsoft.com/office/word/2010/wordml" xmlns:w15="http://schemas.microsoft.com/office/word/2012/wordml" xmlns:w16cex="http://schemas.microsoft.com/office/word/2018/wordml/cex" xmlns:w16cid="http://schemas.microsoft.com/office/word/2016/wordml/cid" xmlns:w16="http://schemas.microsoft.com/office/word/2018/wordml" xmlns:w16se="http://schemas.microsoft.com/office/word/2015/wordml/symex" xmlns:wpg="http://schemas.microsoft.com/office/word/2010/wordprocessingGroup" xmlns:wpi="http://schemas.microsoft.com/office/word/2010/wordprocessingInk" xmlns:wne="http://schemas.microsoft.com/office/word/2006/wordml" xmlns:wps="http://schemas.microsoft.com/office/word/2010/wordprocessingShape" mc:Ignorable="w14 w15 w16se w16cid w16 w16cex wp14">
   <w:body>
     <w:sdt>
       <w:sdtPr>
@@ -840,7 +840,6 @@
                                     <w:dataBinding w:prefixMappings="xmlns:ns0='http://schemas.openxmlformats.org/officeDocument/2006/extended-properties' " w:xpath="/ns0:Properties[1]/ns0:Company[1]" w:storeItemID="{6668398D-A668-4E3E-A5EB-62B293D839F1}"/>
                                     <w:text/>
                                   </w:sdtPr>
-                                  <w:sdtEndPr/>
                                   <w:sdtContent>
                                     <w:r>
                                       <w:rPr>
@@ -866,7 +865,6 @@
                                   <w:dataBinding w:prefixMappings="xmlns:ns0='http://purl.org/dc/elements/1.1/' xmlns:ns1='http://schemas.openxmlformats.org/package/2006/metadata/core-properties' " w:xpath="/ns1:coreProperties[1]/ns1:category[1]" w:storeItemID="{6C3C8BC8-F283-45AE-878A-BAB7291924A1}"/>
                                   <w:text/>
                                 </w:sdtPr>
-                                <w:sdtEndPr/>
                                 <w:sdtContent>
                                   <w:p>
                                     <w:pPr>
@@ -937,7 +935,6 @@
                               <w:dataBinding w:prefixMappings="xmlns:ns0='http://schemas.openxmlformats.org/officeDocument/2006/extended-properties' " w:xpath="/ns0:Properties[1]/ns0:Company[1]" w:storeItemID="{6668398D-A668-4E3E-A5EB-62B293D839F1}"/>
                               <w:text/>
                             </w:sdtPr>
-                            <w:sdtEndPr/>
                             <w:sdtContent>
                               <w:r>
                                 <w:rPr>
@@ -963,7 +960,6 @@
                             <w:dataBinding w:prefixMappings="xmlns:ns0='http://purl.org/dc/elements/1.1/' xmlns:ns1='http://schemas.openxmlformats.org/package/2006/metadata/core-properties' " w:xpath="/ns1:coreProperties[1]/ns1:category[1]" w:storeItemID="{6C3C8BC8-F283-45AE-878A-BAB7291924A1}"/>
                             <w:text/>
                           </w:sdtPr>
-                          <w:sdtEndPr/>
                           <w:sdtContent>
                             <w:p>
                               <w:pPr>
@@ -2544,6 +2540,9 @@
             <w:r>
               <w:t>.</w:t>
             </w:r>
+            <w:r>
+              <w:t xml:space="preserve"> </w:t>
+            </w:r>
           </w:p>
           <w:p>
             <w:pPr>
@@ -2554,16 +2553,13 @@
               </w:numPr>
             </w:pPr>
             <w:r>
-              <w:t xml:space="preserve">Het systeem controleert of de ingevulde gegevens overeen komen met het model voor een </w:t>
-            </w:r>
-            <w:r>
-              <w:t>dienst</w:t>
-            </w:r>
-            <w:r>
-              <w:t>.</w:t>
-            </w:r>
-            <w:r>
-              <w:t xml:space="preserve"> Als deze overeenkomen ga naar stap 6. Zo niet ga naar stap 7.</w:t>
+              <w:t>Het systeem controleert de ingevulde gegeven.</w:t>
+            </w:r>
+            <w:r>
+              <w:t xml:space="preserve"> </w:t>
+            </w:r>
+            <w:r>
+              <w:t>[1][2]</w:t>
             </w:r>
           </w:p>
           <w:p>
@@ -2604,14 +2600,7 @@
                 <w:b/>
                 <w:bCs/>
               </w:rPr>
-              <w:t xml:space="preserve">Alternative Flow </w:t>
-            </w:r>
-            <w:r>
-              <w:rPr>
-                <w:b/>
-                <w:bCs/>
-              </w:rPr>
-              <w:t>1</w:t>
+              <w:t>Exceptions</w:t>
             </w:r>
           </w:p>
         </w:tc>
@@ -2621,27 +2610,13 @@
             <w:shd w:val="clear" w:color="auto" w:fill="D9D9D9" w:themeFill="background1" w:themeFillShade="D9"/>
           </w:tcPr>
           <w:p>
-            <w:pPr>
-              <w:pStyle w:val="ListParagraph"/>
-              <w:numPr>
-                <w:ilvl w:val="0"/>
-                <w:numId w:val="30"/>
-              </w:numPr>
-            </w:pPr>
-            <w:r>
-              <w:t>Het systeem laat een duidelijke foutmelding zien.</w:t>
-            </w:r>
-          </w:p>
-          <w:p>
-            <w:pPr>
-              <w:pStyle w:val="ListParagraph"/>
-              <w:numPr>
-                <w:ilvl w:val="0"/>
-                <w:numId w:val="30"/>
-              </w:numPr>
-            </w:pPr>
-            <w:r>
-              <w:t>Actor gaat verder bij stap 3.</w:t>
+            <w:r>
+              <w:t>[1] B-01.1 – De actor krijgt een duidelijke foutmelding te zien en wordt teruggestuurd naar stap 3.</w:t>
+            </w:r>
+          </w:p>
+          <w:p>
+            <w:r>
+              <w:t>[2] B-01.2 - De actor krijgt een duidelijke foutmelding te zien en wordt teruggestuurd naar stap 3.</w:t>
             </w:r>
           </w:p>
         </w:tc>
@@ -2925,16 +2900,19 @@
               </w:numPr>
             </w:pPr>
             <w:r>
-              <w:t xml:space="preserve">Het systeem controleert of de ingevulde gegevens overeen komen met het model voor een </w:t>
-            </w:r>
-            <w:r>
-              <w:t>dienst</w:t>
+              <w:t>Het systeem controleert de ingevulde</w:t>
+            </w:r>
+            <w:r>
+              <w:t xml:space="preserve"> gegevens</w:t>
             </w:r>
             <w:r>
               <w:t>.</w:t>
             </w:r>
             <w:r>
-              <w:t xml:space="preserve"> Als deze overeenkomen ga naar stap 5. Zo niet ga naar stap 6.</w:t>
+              <w:t xml:space="preserve"> </w:t>
+            </w:r>
+            <w:r>
+              <w:t>[1][2]</w:t>
             </w:r>
           </w:p>
           <w:p>
@@ -2972,7 +2950,7 @@
                 <w:b/>
                 <w:bCs/>
               </w:rPr>
-              <w:t>Alternative Flow 1</w:t>
+              <w:t>Exceptions</w:t>
             </w:r>
           </w:p>
         </w:tc>
@@ -2982,1152 +2960,23 @@
             <w:shd w:val="clear" w:color="auto" w:fill="D9D9D9" w:themeFill="background1" w:themeFillShade="D9"/>
           </w:tcPr>
           <w:p>
-            <w:pPr>
-              <w:pStyle w:val="ListParagraph"/>
-              <w:numPr>
-                <w:ilvl w:val="0"/>
-                <w:numId w:val="22"/>
-              </w:numPr>
-            </w:pPr>
-            <w:r>
-              <w:t>Het systeem laat een duidelijke foutmelding zien.</w:t>
-            </w:r>
-          </w:p>
-          <w:p>
-            <w:pPr>
-              <w:pStyle w:val="ListParagraph"/>
-              <w:numPr>
-                <w:ilvl w:val="0"/>
-                <w:numId w:val="22"/>
-              </w:numPr>
-            </w:pPr>
-            <w:r>
-              <w:t xml:space="preserve">Actor gaat verder bij stap </w:t>
-            </w:r>
-            <w:r>
-              <w:t>2</w:t>
-            </w:r>
-            <w:r>
-              <w:t>.</w:t>
+            <w:r>
+              <w:t>[1] B-02.1 – De actor krijgt een duidelijke foutmelding te zien en wordt teruggestuurd naar stap 2.</w:t>
+            </w:r>
+          </w:p>
+          <w:p>
+            <w:r>
+              <w:t>[2] B-02.2 - De actor krijgt een duidelijke foutmelding te zien en wordt teruggestuurd naar stap 2.</w:t>
             </w:r>
           </w:p>
         </w:tc>
       </w:tr>
     </w:tbl>
     <w:p/>
-    <w:tbl>
-      <w:tblPr>
-        <w:tblStyle w:val="TableGrid"/>
-        <w:tblW w:w="9072" w:type="dxa"/>
-        <w:tblLayout w:type="fixed"/>
-        <w:tblLook w:val="06A0" w:firstRow="1" w:lastRow="0" w:firstColumn="1" w:lastColumn="0" w:noHBand="1" w:noVBand="1"/>
-      </w:tblPr>
-      <w:tblGrid>
-        <w:gridCol w:w="2405"/>
-        <w:gridCol w:w="6667"/>
-      </w:tblGrid>
-      <w:tr>
-        <w:tc>
-          <w:tcPr>
-            <w:tcW w:w="2405" w:type="dxa"/>
-            <w:shd w:val="clear" w:color="auto" w:fill="3596EF"/>
-          </w:tcPr>
-          <w:p>
-            <w:r>
-              <w:rPr>
-                <w:b/>
-                <w:bCs/>
-              </w:rPr>
-              <w:t>Use case</w:t>
-            </w:r>
-            <w:r>
-              <w:rPr>
-                <w:b/>
-                <w:bCs/>
-              </w:rPr>
-              <w:t xml:space="preserve"> UC-03</w:t>
-            </w:r>
-          </w:p>
-        </w:tc>
-        <w:tc>
-          <w:tcPr>
-            <w:tcW w:w="6667" w:type="dxa"/>
-            <w:shd w:val="clear" w:color="auto" w:fill="D9D9D9" w:themeFill="background1" w:themeFillShade="D9"/>
-          </w:tcPr>
-          <w:p>
-            <w:r>
-              <w:t xml:space="preserve">De </w:t>
-            </w:r>
-            <w:r>
-              <w:t>actor</w:t>
-            </w:r>
-            <w:r>
-              <w:t xml:space="preserve"> reageert op een aangeboden dienst.</w:t>
-            </w:r>
-            <w:r>
-              <w:t xml:space="preserve"> </w:t>
-            </w:r>
-            <w:r>
-              <w:t>FR-0</w:t>
-            </w:r>
-            <w:r>
-              <w:t>2</w:t>
-            </w:r>
-          </w:p>
-        </w:tc>
-      </w:tr>
-      <w:tr>
-        <w:tc>
-          <w:tcPr>
-            <w:tcW w:w="2405" w:type="dxa"/>
-            <w:shd w:val="clear" w:color="auto" w:fill="3596EF"/>
-          </w:tcPr>
-          <w:p>
-            <w:r>
-              <w:rPr>
-                <w:b/>
-                <w:bCs/>
-              </w:rPr>
-              <w:t>Actor</w:t>
-            </w:r>
-          </w:p>
-        </w:tc>
-        <w:tc>
-          <w:tcPr>
-            <w:tcW w:w="6667" w:type="dxa"/>
-            <w:shd w:val="clear" w:color="auto" w:fill="D9D9D9" w:themeFill="background1" w:themeFillShade="D9"/>
-          </w:tcPr>
-          <w:p>
-            <w:r>
-              <w:t xml:space="preserve">De </w:t>
-            </w:r>
-            <w:r>
-              <w:t>gebruiker die reageert</w:t>
-            </w:r>
-          </w:p>
-        </w:tc>
-      </w:tr>
-      <w:tr>
-        <w:tc>
-          <w:tcPr>
-            <w:tcW w:w="2405" w:type="dxa"/>
-            <w:shd w:val="clear" w:color="auto" w:fill="3596EF"/>
-          </w:tcPr>
-          <w:p>
-            <w:r>
-              <w:rPr>
-                <w:b/>
-                <w:bCs/>
-              </w:rPr>
-              <w:t>Preconditions</w:t>
-            </w:r>
-          </w:p>
-        </w:tc>
-        <w:tc>
-          <w:tcPr>
-            <w:tcW w:w="6667" w:type="dxa"/>
-            <w:shd w:val="clear" w:color="auto" w:fill="D9D9D9" w:themeFill="background1" w:themeFillShade="D9"/>
-          </w:tcPr>
-          <w:p>
-            <w:pPr>
-              <w:pStyle w:val="ListParagraph"/>
-              <w:numPr>
-                <w:ilvl w:val="0"/>
-                <w:numId w:val="20"/>
-              </w:numPr>
-            </w:pPr>
-            <w:r>
-              <w:t xml:space="preserve">De </w:t>
-            </w:r>
-            <w:r>
-              <w:t xml:space="preserve">actor </w:t>
-            </w:r>
-            <w:r>
-              <w:t>is ingelogd.</w:t>
-            </w:r>
-          </w:p>
-        </w:tc>
-      </w:tr>
-      <w:tr>
-        <w:tc>
-          <w:tcPr>
-            <w:tcW w:w="2405" w:type="dxa"/>
-            <w:shd w:val="clear" w:color="auto" w:fill="3596EF"/>
-          </w:tcPr>
-          <w:p>
-            <w:pPr>
-              <w:rPr>
-                <w:b/>
-                <w:bCs/>
-              </w:rPr>
-            </w:pPr>
-            <w:r>
-              <w:rPr>
-                <w:b/>
-                <w:bCs/>
-              </w:rPr>
-              <w:t>Beschrijving/Scenario</w:t>
-            </w:r>
-          </w:p>
-        </w:tc>
-        <w:tc>
-          <w:tcPr>
-            <w:tcW w:w="6667" w:type="dxa"/>
-            <w:shd w:val="clear" w:color="auto" w:fill="D9D9D9" w:themeFill="background1" w:themeFillShade="D9"/>
-          </w:tcPr>
-          <w:p>
-            <w:r>
-              <w:t xml:space="preserve">Dit scenario beschrijft de situatie waar de </w:t>
-            </w:r>
-            <w:r>
-              <w:t xml:space="preserve">actor </w:t>
-            </w:r>
-            <w:r>
-              <w:t>een verzoek tot dienst aanvraagt.</w:t>
-            </w:r>
-          </w:p>
-          <w:p>
-            <w:pPr>
-              <w:pStyle w:val="ListParagraph"/>
-              <w:numPr>
-                <w:ilvl w:val="0"/>
-                <w:numId w:val="23"/>
-              </w:numPr>
-            </w:pPr>
-            <w:r>
-              <w:t>De actor navigeert naar het netwerk waar de dienst staat waar de actor op wil reageren.</w:t>
-            </w:r>
-          </w:p>
-          <w:p>
-            <w:pPr>
-              <w:pStyle w:val="ListParagraph"/>
-              <w:numPr>
-                <w:ilvl w:val="0"/>
-                <w:numId w:val="23"/>
-              </w:numPr>
-            </w:pPr>
-            <w:r>
-              <w:t>Het systeem laat een overzicht van aangeboden diensten zien.</w:t>
-            </w:r>
-          </w:p>
-          <w:p>
-            <w:pPr>
-              <w:pStyle w:val="ListParagraph"/>
-              <w:numPr>
-                <w:ilvl w:val="0"/>
-                <w:numId w:val="23"/>
-              </w:numPr>
-            </w:pPr>
-            <w:r>
-              <w:t>De actor selecteert de dienst waar hij op wil reageren.</w:t>
-            </w:r>
-          </w:p>
-          <w:p>
-            <w:pPr>
-              <w:pStyle w:val="ListParagraph"/>
-              <w:numPr>
-                <w:ilvl w:val="0"/>
-                <w:numId w:val="23"/>
-              </w:numPr>
-            </w:pPr>
-            <w:r>
-              <w:t>Het systeem laat details van deze dienst zien.</w:t>
-            </w:r>
-          </w:p>
-          <w:p>
-            <w:pPr>
-              <w:pStyle w:val="ListParagraph"/>
-              <w:numPr>
-                <w:ilvl w:val="0"/>
-                <w:numId w:val="23"/>
-              </w:numPr>
-            </w:pPr>
-            <w:r>
-              <w:t>De actor voert een bericht voor de poster in en bevestigt dat hij hierop wil reageren.</w:t>
-            </w:r>
-          </w:p>
-          <w:p>
-            <w:pPr>
-              <w:pStyle w:val="ListParagraph"/>
-              <w:numPr>
-                <w:ilvl w:val="0"/>
-                <w:numId w:val="23"/>
-              </w:numPr>
-            </w:pPr>
-            <w:r>
-              <w:t>Het systeem stuurt het bericht naar de poster van de dienst.</w:t>
-            </w:r>
-            <w:r>
-              <w:t xml:space="preserve"> </w:t>
-            </w:r>
-          </w:p>
-        </w:tc>
-      </w:tr>
-    </w:tbl>
     <w:p/>
-    <w:tbl>
-      <w:tblPr>
-        <w:tblStyle w:val="TableGrid"/>
-        <w:tblW w:w="9072" w:type="dxa"/>
-        <w:tblLayout w:type="fixed"/>
-        <w:tblLook w:val="06A0" w:firstRow="1" w:lastRow="0" w:firstColumn="1" w:lastColumn="0" w:noHBand="1" w:noVBand="1"/>
-      </w:tblPr>
-      <w:tblGrid>
-        <w:gridCol w:w="2405"/>
-        <w:gridCol w:w="6667"/>
-      </w:tblGrid>
-      <w:tr>
-        <w:tc>
-          <w:tcPr>
-            <w:tcW w:w="2405" w:type="dxa"/>
-            <w:shd w:val="clear" w:color="auto" w:fill="3596EF"/>
-          </w:tcPr>
-          <w:p>
-            <w:r>
-              <w:rPr>
-                <w:b/>
-                <w:bCs/>
-              </w:rPr>
-              <w:lastRenderedPageBreak/>
-              <w:t>Use case</w:t>
-            </w:r>
-            <w:r>
-              <w:rPr>
-                <w:b/>
-                <w:bCs/>
-              </w:rPr>
-              <w:t xml:space="preserve"> UC-04</w:t>
-            </w:r>
-          </w:p>
-        </w:tc>
-        <w:tc>
-          <w:tcPr>
-            <w:tcW w:w="6667" w:type="dxa"/>
-            <w:shd w:val="clear" w:color="auto" w:fill="D9D9D9" w:themeFill="background1" w:themeFillShade="D9"/>
-          </w:tcPr>
-          <w:p>
-            <w:r>
-              <w:t xml:space="preserve">De actor </w:t>
-            </w:r>
-            <w:r>
-              <w:t>logt in</w:t>
-            </w:r>
-            <w:r>
-              <w:t xml:space="preserve">. </w:t>
-            </w:r>
-            <w:r>
-              <w:t>FR-0</w:t>
-            </w:r>
-            <w:r>
-              <w:t>3</w:t>
-            </w:r>
-          </w:p>
-        </w:tc>
-      </w:tr>
-      <w:tr>
-        <w:tc>
-          <w:tcPr>
-            <w:tcW w:w="2405" w:type="dxa"/>
-            <w:shd w:val="clear" w:color="auto" w:fill="3596EF"/>
-          </w:tcPr>
-          <w:p>
-            <w:r>
-              <w:rPr>
-                <w:b/>
-                <w:bCs/>
-              </w:rPr>
-              <w:t>Actor</w:t>
-            </w:r>
-          </w:p>
-        </w:tc>
-        <w:tc>
-          <w:tcPr>
-            <w:tcW w:w="6667" w:type="dxa"/>
-            <w:shd w:val="clear" w:color="auto" w:fill="D9D9D9" w:themeFill="background1" w:themeFillShade="D9"/>
-          </w:tcPr>
-          <w:p>
-            <w:r>
-              <w:t>De gebruiker</w:t>
-            </w:r>
-          </w:p>
-        </w:tc>
-      </w:tr>
-      <w:tr>
-        <w:trPr>
-          <w:trHeight w:val="291"/>
-        </w:trPr>
-        <w:tc>
-          <w:tcPr>
-            <w:tcW w:w="2405" w:type="dxa"/>
-            <w:shd w:val="clear" w:color="auto" w:fill="3596EF"/>
-          </w:tcPr>
-          <w:p>
-            <w:r>
-              <w:rPr>
-                <w:b/>
-                <w:bCs/>
-              </w:rPr>
-              <w:t>Preconditions</w:t>
-            </w:r>
-          </w:p>
-        </w:tc>
-        <w:tc>
-          <w:tcPr>
-            <w:tcW w:w="6667" w:type="dxa"/>
-            <w:shd w:val="clear" w:color="auto" w:fill="D9D9D9" w:themeFill="background1" w:themeFillShade="D9"/>
-          </w:tcPr>
-          <w:p>
-            <w:pPr>
-              <w:pStyle w:val="ListParagraph"/>
-              <w:numPr>
-                <w:ilvl w:val="0"/>
-                <w:numId w:val="20"/>
-              </w:numPr>
-            </w:pPr>
-            <w:r>
-              <w:t>De actor heeft een bestaand account</w:t>
-            </w:r>
-          </w:p>
-        </w:tc>
-      </w:tr>
-      <w:tr>
-        <w:tc>
-          <w:tcPr>
-            <w:tcW w:w="2405" w:type="dxa"/>
-            <w:shd w:val="clear" w:color="auto" w:fill="3596EF"/>
-          </w:tcPr>
-          <w:p>
-            <w:pPr>
-              <w:rPr>
-                <w:b/>
-                <w:bCs/>
-              </w:rPr>
-            </w:pPr>
-            <w:r>
-              <w:rPr>
-                <w:b/>
-                <w:bCs/>
-              </w:rPr>
-              <w:t>Beschrijving/Scenario</w:t>
-            </w:r>
-          </w:p>
-        </w:tc>
-        <w:tc>
-          <w:tcPr>
-            <w:tcW w:w="6667" w:type="dxa"/>
-            <w:shd w:val="clear" w:color="auto" w:fill="D9D9D9" w:themeFill="background1" w:themeFillShade="D9"/>
-          </w:tcPr>
-          <w:p>
-            <w:r>
-              <w:t xml:space="preserve">Dit scenario beschrijft de situatie waar de </w:t>
-            </w:r>
-            <w:r>
-              <w:t xml:space="preserve">actor </w:t>
-            </w:r>
-            <w:r>
-              <w:t>probeert in te loggen.</w:t>
-            </w:r>
-          </w:p>
-          <w:p>
-            <w:pPr>
-              <w:pStyle w:val="ListParagraph"/>
-              <w:numPr>
-                <w:ilvl w:val="0"/>
-                <w:numId w:val="24"/>
-              </w:numPr>
-            </w:pPr>
-            <w:r>
-              <w:t>De actor geeft aan dat hij wil inloggen</w:t>
-            </w:r>
-          </w:p>
-          <w:p>
-            <w:pPr>
-              <w:pStyle w:val="ListParagraph"/>
-              <w:numPr>
-                <w:ilvl w:val="0"/>
-                <w:numId w:val="24"/>
-              </w:numPr>
-            </w:pPr>
-            <w:r>
-              <w:t>Het systeem laat invulvelden zien voor de gebruikersnaam en het wachtwoord van de actor</w:t>
-            </w:r>
-          </w:p>
-          <w:p>
-            <w:pPr>
-              <w:pStyle w:val="ListParagraph"/>
-              <w:numPr>
-                <w:ilvl w:val="0"/>
-                <w:numId w:val="24"/>
-              </w:numPr>
-            </w:pPr>
-            <w:r>
-              <w:t>De actor vult hier zijn gegevens in en bevestigt deze</w:t>
-            </w:r>
-          </w:p>
-          <w:p>
-            <w:pPr>
-              <w:pStyle w:val="ListParagraph"/>
-              <w:numPr>
-                <w:ilvl w:val="0"/>
-                <w:numId w:val="24"/>
-              </w:numPr>
-            </w:pPr>
-            <w:r>
-              <w:t>Het systeem conroleert de gegevens</w:t>
-            </w:r>
-            <w:r>
-              <w:t>. Als de inloggegevens kloppen ga naar stap 5, anders ga naar stap 6.</w:t>
-            </w:r>
-          </w:p>
-          <w:p>
-            <w:pPr>
-              <w:pStyle w:val="ListParagraph"/>
-              <w:numPr>
-                <w:ilvl w:val="0"/>
-                <w:numId w:val="24"/>
-              </w:numPr>
-            </w:pPr>
-            <w:r>
-              <w:t>De actor wordt doorverwezen naar de homepage.</w:t>
-            </w:r>
-          </w:p>
-        </w:tc>
-      </w:tr>
-      <w:tr>
-        <w:tc>
-          <w:tcPr>
-            <w:tcW w:w="2405" w:type="dxa"/>
-            <w:shd w:val="clear" w:color="auto" w:fill="3596EF"/>
-          </w:tcPr>
-          <w:p>
-            <w:pPr>
-              <w:rPr>
-                <w:b/>
-                <w:bCs/>
-              </w:rPr>
-            </w:pPr>
-            <w:r>
-              <w:rPr>
-                <w:b/>
-                <w:bCs/>
-              </w:rPr>
-              <w:t>Alternative Flow 1</w:t>
-            </w:r>
-          </w:p>
-        </w:tc>
-        <w:tc>
-          <w:tcPr>
-            <w:tcW w:w="6667" w:type="dxa"/>
-            <w:shd w:val="clear" w:color="auto" w:fill="D9D9D9" w:themeFill="background1" w:themeFillShade="D9"/>
-          </w:tcPr>
-          <w:p>
-            <w:pPr>
-              <w:pStyle w:val="ListParagraph"/>
-              <w:numPr>
-                <w:ilvl w:val="0"/>
-                <w:numId w:val="24"/>
-              </w:numPr>
-            </w:pPr>
-            <w:r>
-              <w:t>Het systeem laat een duidelijke foutmelding zien.</w:t>
-            </w:r>
-          </w:p>
-          <w:p>
-            <w:pPr>
-              <w:pStyle w:val="ListParagraph"/>
-              <w:numPr>
-                <w:ilvl w:val="0"/>
-                <w:numId w:val="24"/>
-              </w:numPr>
-            </w:pPr>
-            <w:r>
-              <w:t xml:space="preserve">De actor wordt teruggestuurd naar </w:t>
-            </w:r>
-            <w:r>
-              <w:t>stap 2.</w:t>
-            </w:r>
-          </w:p>
-        </w:tc>
-      </w:tr>
-    </w:tbl>
     <w:p/>
-    <w:tbl>
-      <w:tblPr>
-        <w:tblStyle w:val="TableGrid"/>
-        <w:tblW w:w="9072" w:type="dxa"/>
-        <w:tblLayout w:type="fixed"/>
-        <w:tblLook w:val="06A0" w:firstRow="1" w:lastRow="0" w:firstColumn="1" w:lastColumn="0" w:noHBand="1" w:noVBand="1"/>
-      </w:tblPr>
-      <w:tblGrid>
-        <w:gridCol w:w="2405"/>
-        <w:gridCol w:w="6667"/>
-      </w:tblGrid>
-      <w:tr>
-        <w:tc>
-          <w:tcPr>
-            <w:tcW w:w="2405" w:type="dxa"/>
-            <w:shd w:val="clear" w:color="auto" w:fill="3596EF"/>
-          </w:tcPr>
-          <w:p>
-            <w:r>
-              <w:rPr>
-                <w:b/>
-                <w:bCs/>
-              </w:rPr>
-              <w:t>Use case</w:t>
-            </w:r>
-            <w:r>
-              <w:rPr>
-                <w:b/>
-                <w:bCs/>
-              </w:rPr>
-              <w:t xml:space="preserve"> UC-05</w:t>
-            </w:r>
-          </w:p>
-        </w:tc>
-        <w:tc>
-          <w:tcPr>
-            <w:tcW w:w="6667" w:type="dxa"/>
-            <w:shd w:val="clear" w:color="auto" w:fill="D9D9D9" w:themeFill="background1" w:themeFillShade="D9"/>
-          </w:tcPr>
-          <w:p>
-            <w:r>
-              <w:t xml:space="preserve">De actor maakt een netwerk aan. </w:t>
-            </w:r>
-            <w:r>
-              <w:t>FR-0</w:t>
-            </w:r>
-            <w:r>
-              <w:t>4</w:t>
-            </w:r>
-          </w:p>
-        </w:tc>
-      </w:tr>
-      <w:tr>
-        <w:tc>
-          <w:tcPr>
-            <w:tcW w:w="2405" w:type="dxa"/>
-            <w:shd w:val="clear" w:color="auto" w:fill="3596EF"/>
-          </w:tcPr>
-          <w:p>
-            <w:r>
-              <w:rPr>
-                <w:b/>
-                <w:bCs/>
-              </w:rPr>
-              <w:t>Actor</w:t>
-            </w:r>
-          </w:p>
-        </w:tc>
-        <w:tc>
-          <w:tcPr>
-            <w:tcW w:w="6667" w:type="dxa"/>
-            <w:shd w:val="clear" w:color="auto" w:fill="D9D9D9" w:themeFill="background1" w:themeFillShade="D9"/>
-          </w:tcPr>
-          <w:p>
-            <w:r>
-              <w:t>De gebruiker</w:t>
-            </w:r>
-          </w:p>
-        </w:tc>
-      </w:tr>
-      <w:tr>
-        <w:trPr>
-          <w:trHeight w:val="291"/>
-        </w:trPr>
-        <w:tc>
-          <w:tcPr>
-            <w:tcW w:w="2405" w:type="dxa"/>
-            <w:shd w:val="clear" w:color="auto" w:fill="3596EF"/>
-          </w:tcPr>
-          <w:p>
-            <w:r>
-              <w:rPr>
-                <w:b/>
-                <w:bCs/>
-              </w:rPr>
-              <w:t>Preconditions</w:t>
-            </w:r>
-          </w:p>
-        </w:tc>
-        <w:tc>
-          <w:tcPr>
-            <w:tcW w:w="6667" w:type="dxa"/>
-            <w:shd w:val="clear" w:color="auto" w:fill="D9D9D9" w:themeFill="background1" w:themeFillShade="D9"/>
-          </w:tcPr>
-          <w:p>
-            <w:pPr>
-              <w:pStyle w:val="ListParagraph"/>
-              <w:numPr>
-                <w:ilvl w:val="0"/>
-                <w:numId w:val="20"/>
-              </w:numPr>
-            </w:pPr>
-            <w:r>
-              <w:t>De actor is ingelogd</w:t>
-            </w:r>
-          </w:p>
-        </w:tc>
-      </w:tr>
-      <w:tr>
-        <w:tc>
-          <w:tcPr>
-            <w:tcW w:w="2405" w:type="dxa"/>
-            <w:shd w:val="clear" w:color="auto" w:fill="3596EF"/>
-          </w:tcPr>
-          <w:p>
-            <w:pPr>
-              <w:rPr>
-                <w:b/>
-                <w:bCs/>
-              </w:rPr>
-            </w:pPr>
-            <w:r>
-              <w:rPr>
-                <w:b/>
-                <w:bCs/>
-              </w:rPr>
-              <w:t>Beschrijving/Scenario</w:t>
-            </w:r>
-          </w:p>
-        </w:tc>
-        <w:tc>
-          <w:tcPr>
-            <w:tcW w:w="6667" w:type="dxa"/>
-            <w:shd w:val="clear" w:color="auto" w:fill="D9D9D9" w:themeFill="background1" w:themeFillShade="D9"/>
-          </w:tcPr>
-          <w:p>
-            <w:r>
-              <w:t xml:space="preserve">Dit scenario beschrijft de situatie waar de </w:t>
-            </w:r>
-            <w:r>
-              <w:t xml:space="preserve">actor een </w:t>
-            </w:r>
-            <w:r>
-              <w:t>netwerk aanmaakt</w:t>
-            </w:r>
-            <w:r>
-              <w:t>.</w:t>
-            </w:r>
-          </w:p>
-          <w:p>
-            <w:pPr>
-              <w:pStyle w:val="ListParagraph"/>
-              <w:numPr>
-                <w:ilvl w:val="0"/>
-                <w:numId w:val="27"/>
-              </w:numPr>
-            </w:pPr>
-            <w:r>
-              <w:t>De actor geeft aan dat hij een netwerk aan wil maken.</w:t>
-            </w:r>
-          </w:p>
-          <w:p>
-            <w:pPr>
-              <w:pStyle w:val="ListParagraph"/>
-              <w:numPr>
-                <w:ilvl w:val="0"/>
-                <w:numId w:val="27"/>
-              </w:numPr>
-            </w:pPr>
-            <w:r>
-              <w:t>Het systeem laat een aantal invulvelden zien.</w:t>
-            </w:r>
-          </w:p>
-          <w:p>
-            <w:pPr>
-              <w:pStyle w:val="ListParagraph"/>
-              <w:numPr>
-                <w:ilvl w:val="0"/>
-                <w:numId w:val="27"/>
-              </w:numPr>
-            </w:pPr>
-            <w:r>
-              <w:t>De actor vult de velden in.</w:t>
-            </w:r>
-          </w:p>
-          <w:p>
-            <w:pPr>
-              <w:pStyle w:val="ListParagraph"/>
-              <w:numPr>
-                <w:ilvl w:val="0"/>
-                <w:numId w:val="27"/>
-              </w:numPr>
-            </w:pPr>
-            <w:r>
-              <w:t xml:space="preserve">Het systeem Controleert of de ingevulde velden overeenkomen met het model voor een netwerk. </w:t>
-            </w:r>
-            <w:r>
-              <w:t>Als het overeenkomt ga naar stap 5, anders ga naar stap 6.</w:t>
-            </w:r>
-          </w:p>
-          <w:p>
-            <w:pPr>
-              <w:pStyle w:val="ListParagraph"/>
-              <w:numPr>
-                <w:ilvl w:val="0"/>
-                <w:numId w:val="27"/>
-              </w:numPr>
-            </w:pPr>
-            <w:r>
-              <w:t>Het netwerk wordt aangemaakt en de actor wordt doorgestuurd naar zijn netwerkpagina.</w:t>
-            </w:r>
-          </w:p>
-        </w:tc>
-      </w:tr>
-      <w:tr>
-        <w:tc>
-          <w:tcPr>
-            <w:tcW w:w="2405" w:type="dxa"/>
-            <w:shd w:val="clear" w:color="auto" w:fill="3596EF"/>
-          </w:tcPr>
-          <w:p>
-            <w:pPr>
-              <w:rPr>
-                <w:b/>
-                <w:bCs/>
-              </w:rPr>
-            </w:pPr>
-            <w:r>
-              <w:rPr>
-                <w:b/>
-                <w:bCs/>
-              </w:rPr>
-              <w:t>Alternative Flow 1</w:t>
-            </w:r>
-          </w:p>
-        </w:tc>
-        <w:tc>
-          <w:tcPr>
-            <w:tcW w:w="6667" w:type="dxa"/>
-            <w:shd w:val="clear" w:color="auto" w:fill="D9D9D9" w:themeFill="background1" w:themeFillShade="D9"/>
-          </w:tcPr>
-          <w:p>
-            <w:pPr>
-              <w:pStyle w:val="ListParagraph"/>
-              <w:numPr>
-                <w:ilvl w:val="0"/>
-                <w:numId w:val="27"/>
-              </w:numPr>
-            </w:pPr>
-            <w:r>
-              <w:t>Het systeem laat een duidelijke foutmelding zien.</w:t>
-            </w:r>
-          </w:p>
-          <w:p>
-            <w:pPr>
-              <w:pStyle w:val="ListParagraph"/>
-              <w:numPr>
-                <w:ilvl w:val="0"/>
-                <w:numId w:val="27"/>
-              </w:numPr>
-            </w:pPr>
-            <w:r>
-              <w:t xml:space="preserve">De </w:t>
-            </w:r>
-            <w:r>
-              <w:t xml:space="preserve">actor wordt </w:t>
-            </w:r>
-            <w:r>
-              <w:t xml:space="preserve">teruggestuurd naar stap </w:t>
-            </w:r>
-            <w:r>
-              <w:t>2.</w:t>
-            </w:r>
-          </w:p>
-        </w:tc>
-      </w:tr>
-    </w:tbl>
-    <w:p>
-      <w:bookmarkStart w:id="2" w:name="_Toc36681668"/>
-    </w:p>
-    <w:tbl>
-      <w:tblPr>
-        <w:tblStyle w:val="TableGrid"/>
-        <w:tblW w:w="9072" w:type="dxa"/>
-        <w:tblLayout w:type="fixed"/>
-        <w:tblLook w:val="06A0" w:firstRow="1" w:lastRow="0" w:firstColumn="1" w:lastColumn="0" w:noHBand="1" w:noVBand="1"/>
-      </w:tblPr>
-      <w:tblGrid>
-        <w:gridCol w:w="2405"/>
-        <w:gridCol w:w="6667"/>
-      </w:tblGrid>
-      <w:tr>
-        <w:tc>
-          <w:tcPr>
-            <w:tcW w:w="2405" w:type="dxa"/>
-            <w:shd w:val="clear" w:color="auto" w:fill="3596EF"/>
-          </w:tcPr>
-          <w:p>
-            <w:r>
-              <w:rPr>
-                <w:b/>
-                <w:bCs/>
-              </w:rPr>
-              <w:t>Use case</w:t>
-            </w:r>
-            <w:r>
-              <w:rPr>
-                <w:b/>
-                <w:bCs/>
-              </w:rPr>
-              <w:t xml:space="preserve"> UC-06</w:t>
-            </w:r>
-          </w:p>
-        </w:tc>
-        <w:tc>
-          <w:tcPr>
-            <w:tcW w:w="6667" w:type="dxa"/>
-            <w:shd w:val="clear" w:color="auto" w:fill="D9D9D9" w:themeFill="background1" w:themeFillShade="D9"/>
-          </w:tcPr>
-          <w:p>
-            <w:r>
-              <w:t>De actor maakt een account aan</w:t>
-            </w:r>
-            <w:r>
-              <w:t xml:space="preserve"> FR-06</w:t>
-            </w:r>
-          </w:p>
-        </w:tc>
-      </w:tr>
-      <w:tr>
-        <w:tc>
-          <w:tcPr>
-            <w:tcW w:w="2405" w:type="dxa"/>
-            <w:shd w:val="clear" w:color="auto" w:fill="3596EF"/>
-          </w:tcPr>
-          <w:p>
-            <w:r>
-              <w:rPr>
-                <w:b/>
-                <w:bCs/>
-              </w:rPr>
-              <w:t>Actor</w:t>
-            </w:r>
-          </w:p>
-        </w:tc>
-        <w:tc>
-          <w:tcPr>
-            <w:tcW w:w="6667" w:type="dxa"/>
-            <w:shd w:val="clear" w:color="auto" w:fill="D9D9D9" w:themeFill="background1" w:themeFillShade="D9"/>
-          </w:tcPr>
-          <w:p>
-            <w:r>
-              <w:t xml:space="preserve">De </w:t>
-            </w:r>
-            <w:r>
-              <w:t>nieuwe gebruiker</w:t>
-            </w:r>
-          </w:p>
-        </w:tc>
-      </w:tr>
-      <w:tr>
-        <w:trPr>
-          <w:trHeight w:val="291"/>
-        </w:trPr>
-        <w:tc>
-          <w:tcPr>
-            <w:tcW w:w="2405" w:type="dxa"/>
-            <w:shd w:val="clear" w:color="auto" w:fill="3596EF"/>
-          </w:tcPr>
-          <w:p>
-            <w:r>
-              <w:rPr>
-                <w:b/>
-                <w:bCs/>
-              </w:rPr>
-              <w:t>Preconditions</w:t>
-            </w:r>
-          </w:p>
-        </w:tc>
-        <w:tc>
-          <w:tcPr>
-            <w:tcW w:w="6667" w:type="dxa"/>
-            <w:shd w:val="clear" w:color="auto" w:fill="D9D9D9" w:themeFill="background1" w:themeFillShade="D9"/>
-          </w:tcPr>
-          <w:p>
-            <w:pPr>
-              <w:pStyle w:val="ListParagraph"/>
-              <w:ind w:left="360"/>
-            </w:pPr>
-          </w:p>
-        </w:tc>
-      </w:tr>
-      <w:tr>
-        <w:tc>
-          <w:tcPr>
-            <w:tcW w:w="2405" w:type="dxa"/>
-            <w:shd w:val="clear" w:color="auto" w:fill="3596EF"/>
-          </w:tcPr>
-          <w:p>
-            <w:pPr>
-              <w:rPr>
-                <w:b/>
-                <w:bCs/>
-              </w:rPr>
-            </w:pPr>
-            <w:r>
-              <w:rPr>
-                <w:b/>
-                <w:bCs/>
-              </w:rPr>
-              <w:t>Beschrijving/Scenario</w:t>
-            </w:r>
-          </w:p>
-        </w:tc>
-        <w:tc>
-          <w:tcPr>
-            <w:tcW w:w="6667" w:type="dxa"/>
-            <w:shd w:val="clear" w:color="auto" w:fill="D9D9D9" w:themeFill="background1" w:themeFillShade="D9"/>
-          </w:tcPr>
-          <w:p>
-            <w:r>
-              <w:t xml:space="preserve">Dit scenario beschrijft de situatie waar de </w:t>
-            </w:r>
-            <w:r>
-              <w:t>actor een account aanmaakt.</w:t>
-            </w:r>
-          </w:p>
-          <w:p>
-            <w:pPr>
-              <w:pStyle w:val="ListParagraph"/>
-              <w:numPr>
-                <w:ilvl w:val="0"/>
-                <w:numId w:val="33"/>
-              </w:numPr>
-            </w:pPr>
-            <w:r>
-              <w:t>De actor geeft aan dat hij een account aan wil maken.</w:t>
-            </w:r>
-          </w:p>
-          <w:p>
-            <w:pPr>
-              <w:pStyle w:val="ListParagraph"/>
-              <w:numPr>
-                <w:ilvl w:val="0"/>
-                <w:numId w:val="33"/>
-              </w:numPr>
-            </w:pPr>
-            <w:r>
-              <w:t>Het systeem vraagt de actor om gegevens in te vullen.</w:t>
-            </w:r>
-          </w:p>
-          <w:p>
-            <w:pPr>
-              <w:pStyle w:val="ListParagraph"/>
-              <w:numPr>
-                <w:ilvl w:val="0"/>
-                <w:numId w:val="33"/>
-              </w:numPr>
-            </w:pPr>
-            <w:r>
-              <w:t>De actor vult deze in.</w:t>
-            </w:r>
-          </w:p>
-          <w:p>
-            <w:pPr>
-              <w:pStyle w:val="ListParagraph"/>
-              <w:numPr>
-                <w:ilvl w:val="0"/>
-                <w:numId w:val="33"/>
-              </w:numPr>
-            </w:pPr>
-            <w:r>
-              <w:t xml:space="preserve">Als de ingevulde waarden correct zijn ingevuld ga naar stap 5. Anders als de </w:t>
-            </w:r>
-            <w:r>
-              <w:t>gegevens</w:t>
-            </w:r>
-            <w:r>
-              <w:t xml:space="preserve"> incorrect</w:t>
-            </w:r>
-            <w:r>
-              <w:t xml:space="preserve"> zijn ingevuld</w:t>
-            </w:r>
-            <w:r>
-              <w:t xml:space="preserve"> ga naar stap 7. </w:t>
-            </w:r>
-          </w:p>
-          <w:p>
-            <w:pPr>
-              <w:pStyle w:val="ListParagraph"/>
-              <w:numPr>
-                <w:ilvl w:val="0"/>
-                <w:numId w:val="33"/>
-              </w:numPr>
-            </w:pPr>
-            <w:r>
-              <w:t>Het systeem slaat het account beveiligd op.</w:t>
-            </w:r>
-          </w:p>
-          <w:p>
-            <w:pPr>
-              <w:pStyle w:val="ListParagraph"/>
-              <w:numPr>
-                <w:ilvl w:val="0"/>
-                <w:numId w:val="33"/>
-              </w:numPr>
-            </w:pPr>
-            <w:r>
-              <w:t>De actor wordt ingelogd en doorgestuurd naar de homepage.</w:t>
-            </w:r>
-          </w:p>
-        </w:tc>
-      </w:tr>
-      <w:tr>
-        <w:tc>
-          <w:tcPr>
-            <w:tcW w:w="2405" w:type="dxa"/>
-            <w:shd w:val="clear" w:color="auto" w:fill="3596EF"/>
-          </w:tcPr>
-          <w:p>
-            <w:pPr>
-              <w:rPr>
-                <w:b/>
-                <w:bCs/>
-              </w:rPr>
-            </w:pPr>
-            <w:r>
-              <w:rPr>
-                <w:b/>
-                <w:bCs/>
-              </w:rPr>
-              <w:t>Alternative Flow 1</w:t>
-            </w:r>
-          </w:p>
-        </w:tc>
-        <w:tc>
-          <w:tcPr>
-            <w:tcW w:w="6667" w:type="dxa"/>
-            <w:shd w:val="clear" w:color="auto" w:fill="D9D9D9" w:themeFill="background1" w:themeFillShade="D9"/>
-          </w:tcPr>
-          <w:p>
-            <w:pPr>
-              <w:pStyle w:val="ListParagraph"/>
-              <w:numPr>
-                <w:ilvl w:val="0"/>
-                <w:numId w:val="33"/>
-              </w:numPr>
-            </w:pPr>
-            <w:r>
-              <w:t>Het systeem laat een duidelijke foutmelding zien.</w:t>
-            </w:r>
-          </w:p>
-          <w:p>
-            <w:pPr>
-              <w:pStyle w:val="ListParagraph"/>
-              <w:numPr>
-                <w:ilvl w:val="0"/>
-                <w:numId w:val="33"/>
-              </w:numPr>
-            </w:pPr>
-            <w:r>
-              <w:t>De actor wordt teruggestuurd naar stap 2.</w:t>
-            </w:r>
-          </w:p>
-        </w:tc>
-      </w:tr>
-    </w:tbl>
+    <w:p/>
+    <w:p/>
     <w:p/>
     <w:p/>
     <w:p/>
@@ -4164,7 +3013,7 @@
                 <w:b/>
                 <w:bCs/>
               </w:rPr>
-              <w:t xml:space="preserve"> UC-07</w:t>
+              <w:t xml:space="preserve"> UC-03</w:t>
             </w:r>
           </w:p>
         </w:tc>
@@ -4175,7 +3024,22 @@
           </w:tcPr>
           <w:p>
             <w:r>
-              <w:t>De maker van de post wordt genotificeerd van iemand die op zijn post reageert FR-08.</w:t>
+              <w:t xml:space="preserve">De </w:t>
+            </w:r>
+            <w:r>
+              <w:t>actor</w:t>
+            </w:r>
+            <w:r>
+              <w:t xml:space="preserve"> reageert op een aangeboden dienst.</w:t>
+            </w:r>
+            <w:r>
+              <w:t xml:space="preserve"> </w:t>
+            </w:r>
+            <w:r>
+              <w:t>FR-0</w:t>
+            </w:r>
+            <w:r>
+              <w:t>2</w:t>
             </w:r>
           </w:p>
         </w:tc>
@@ -4206,15 +3070,12 @@
               <w:t xml:space="preserve">De </w:t>
             </w:r>
             <w:r>
-              <w:t>gebruiker die reageert op de aangeboden post</w:t>
+              <w:t>gebruiker die reageert</w:t>
             </w:r>
           </w:p>
         </w:tc>
       </w:tr>
       <w:tr>
-        <w:trPr>
-          <w:trHeight w:val="291"/>
-        </w:trPr>
         <w:tc>
           <w:tcPr>
             <w:tcW w:w="2405" w:type="dxa"/>
@@ -4240,11 +3101,17 @@
               <w:pStyle w:val="ListParagraph"/>
               <w:numPr>
                 <w:ilvl w:val="0"/>
-                <w:numId w:val="35"/>
+                <w:numId w:val="20"/>
               </w:numPr>
             </w:pPr>
             <w:r>
-              <w:t>De maker heeft notificaties aan staan</w:t>
+              <w:t xml:space="preserve">De </w:t>
+            </w:r>
+            <w:r>
+              <w:t xml:space="preserve">actor </w:t>
+            </w:r>
+            <w:r>
+              <w:t>is ingelogd.</w:t>
             </w:r>
           </w:p>
         </w:tc>
@@ -4278,10 +3145,13 @@
           </w:tcPr>
           <w:p>
             <w:r>
-              <w:t xml:space="preserve">Dit scenario beschrijft de situatie waar </w:t>
-            </w:r>
-            <w:r>
-              <w:t>iemand reageert op een post.</w:t>
+              <w:t xml:space="preserve">Dit scenario beschrijft de situatie waar de </w:t>
+            </w:r>
+            <w:r>
+              <w:t xml:space="preserve">actor </w:t>
+            </w:r>
+            <w:r>
+              <w:t>een verzoek tot dienst aanvraagt.</w:t>
             </w:r>
           </w:p>
           <w:p>
@@ -4289,11 +3159,11 @@
               <w:pStyle w:val="ListParagraph"/>
               <w:numPr>
                 <w:ilvl w:val="0"/>
-                <w:numId w:val="34"/>
+                <w:numId w:val="23"/>
               </w:numPr>
             </w:pPr>
             <w:r>
-              <w:t>De actor selecteert een post waar hij op wil reageren.</w:t>
+              <w:t>De actor navigeert naar het netwerk waar de dienst staat waar de actor op wil reageren.</w:t>
             </w:r>
           </w:p>
           <w:p>
@@ -4301,11 +3171,11 @@
               <w:pStyle w:val="ListParagraph"/>
               <w:numPr>
                 <w:ilvl w:val="0"/>
-                <w:numId w:val="34"/>
+                <w:numId w:val="23"/>
               </w:numPr>
             </w:pPr>
             <w:r>
-              <w:t>Het systeem vraagt de actor om een bericht in te vullen.</w:t>
+              <w:t>Het systeem laat een overzicht van aangeboden diensten zien.</w:t>
             </w:r>
           </w:p>
           <w:p>
@@ -4313,11 +3183,11 @@
               <w:pStyle w:val="ListParagraph"/>
               <w:numPr>
                 <w:ilvl w:val="0"/>
-                <w:numId w:val="34"/>
+                <w:numId w:val="23"/>
               </w:numPr>
             </w:pPr>
             <w:r>
-              <w:t>De actor vult een bericht in en geeft aan dat hij deze wil versturen.</w:t>
+              <w:t>De actor selecteert de dienst waar hij op wil reageren.</w:t>
             </w:r>
           </w:p>
           <w:p>
@@ -4325,11 +3195,11 @@
               <w:pStyle w:val="ListParagraph"/>
               <w:numPr>
                 <w:ilvl w:val="0"/>
-                <w:numId w:val="34"/>
+                <w:numId w:val="23"/>
               </w:numPr>
             </w:pPr>
             <w:r>
-              <w:t xml:space="preserve">Het systeem verstuurd het bericht en geeft een notificatie op de gewenste manier van de maker van de post. </w:t>
+              <w:t>Het systeem laat details van deze dienst zien.</w:t>
             </w:r>
           </w:p>
           <w:p>
@@ -4337,11 +3207,74 @@
               <w:pStyle w:val="ListParagraph"/>
               <w:numPr>
                 <w:ilvl w:val="0"/>
-                <w:numId w:val="34"/>
+                <w:numId w:val="23"/>
               </w:numPr>
             </w:pPr>
             <w:r>
-              <w:t>De actor wordt teruggestuurd naar de lijst met diensten.</w:t>
+              <w:t xml:space="preserve">De actor voert </w:t>
+            </w:r>
+            <w:r>
+              <w:t xml:space="preserve">gegevens </w:t>
+            </w:r>
+            <w:r>
+              <w:t>voor de poster in en bevestigt dat hij hierop wil reageren.</w:t>
+            </w:r>
+            <w:r>
+              <w:t xml:space="preserve"> [1][2]</w:t>
+            </w:r>
+          </w:p>
+          <w:p>
+            <w:pPr>
+              <w:pStyle w:val="ListParagraph"/>
+              <w:numPr>
+                <w:ilvl w:val="0"/>
+                <w:numId w:val="23"/>
+              </w:numPr>
+            </w:pPr>
+            <w:r>
+              <w:t>Het systeem stuurt het bericht naar de poster van de dienst.</w:t>
+            </w:r>
+            <w:r>
+              <w:t xml:space="preserve"> </w:t>
+            </w:r>
+          </w:p>
+        </w:tc>
+      </w:tr>
+      <w:tr>
+        <w:tc>
+          <w:tcPr>
+            <w:tcW w:w="2405" w:type="dxa"/>
+            <w:shd w:val="clear" w:color="auto" w:fill="3596EF"/>
+          </w:tcPr>
+          <w:p>
+            <w:pPr>
+              <w:rPr>
+                <w:b/>
+                <w:bCs/>
+              </w:rPr>
+            </w:pPr>
+            <w:r>
+              <w:rPr>
+                <w:b/>
+                <w:bCs/>
+              </w:rPr>
+              <w:t>Exceptions</w:t>
+            </w:r>
+          </w:p>
+        </w:tc>
+        <w:tc>
+          <w:tcPr>
+            <w:tcW w:w="6667" w:type="dxa"/>
+            <w:shd w:val="clear" w:color="auto" w:fill="D9D9D9" w:themeFill="background1" w:themeFillShade="D9"/>
+          </w:tcPr>
+          <w:p>
+            <w:r>
+              <w:t>[1] B-02.1 – De actor krijgt een duidelijke foutmelding te zien en wordt teruggestuurd naar stap 5.</w:t>
+            </w:r>
+          </w:p>
+          <w:p>
+            <w:r>
+              <w:t>[2] B-02.2 - De actor krijgt een duidelijke foutmelding te zien en wordt teruggestuurd naar stap 5.</w:t>
             </w:r>
           </w:p>
         </w:tc>
@@ -4371,6 +3304,1090 @@
                 <w:b/>
                 <w:bCs/>
               </w:rPr>
+              <w:t>Use case</w:t>
+            </w:r>
+            <w:r>
+              <w:rPr>
+                <w:b/>
+                <w:bCs/>
+              </w:rPr>
+              <w:t xml:space="preserve"> UC-04</w:t>
+            </w:r>
+          </w:p>
+        </w:tc>
+        <w:tc>
+          <w:tcPr>
+            <w:tcW w:w="6667" w:type="dxa"/>
+            <w:shd w:val="clear" w:color="auto" w:fill="D9D9D9" w:themeFill="background1" w:themeFillShade="D9"/>
+          </w:tcPr>
+          <w:p>
+            <w:r>
+              <w:t xml:space="preserve">De actor </w:t>
+            </w:r>
+            <w:r>
+              <w:t>logt in</w:t>
+            </w:r>
+            <w:r>
+              <w:t xml:space="preserve">. </w:t>
+            </w:r>
+            <w:r>
+              <w:t>FR-0</w:t>
+            </w:r>
+            <w:r>
+              <w:t>3</w:t>
+            </w:r>
+          </w:p>
+        </w:tc>
+      </w:tr>
+      <w:tr>
+        <w:tc>
+          <w:tcPr>
+            <w:tcW w:w="2405" w:type="dxa"/>
+            <w:shd w:val="clear" w:color="auto" w:fill="3596EF"/>
+          </w:tcPr>
+          <w:p>
+            <w:r>
+              <w:rPr>
+                <w:b/>
+                <w:bCs/>
+              </w:rPr>
+              <w:t>Actor</w:t>
+            </w:r>
+          </w:p>
+        </w:tc>
+        <w:tc>
+          <w:tcPr>
+            <w:tcW w:w="6667" w:type="dxa"/>
+            <w:shd w:val="clear" w:color="auto" w:fill="D9D9D9" w:themeFill="background1" w:themeFillShade="D9"/>
+          </w:tcPr>
+          <w:p>
+            <w:r>
+              <w:t>De gebruiker</w:t>
+            </w:r>
+          </w:p>
+        </w:tc>
+      </w:tr>
+      <w:tr>
+        <w:trPr>
+          <w:trHeight w:val="291"/>
+        </w:trPr>
+        <w:tc>
+          <w:tcPr>
+            <w:tcW w:w="2405" w:type="dxa"/>
+            <w:shd w:val="clear" w:color="auto" w:fill="3596EF"/>
+          </w:tcPr>
+          <w:p>
+            <w:r>
+              <w:rPr>
+                <w:b/>
+                <w:bCs/>
+              </w:rPr>
+              <w:t>Preconditions</w:t>
+            </w:r>
+          </w:p>
+        </w:tc>
+        <w:tc>
+          <w:tcPr>
+            <w:tcW w:w="6667" w:type="dxa"/>
+            <w:shd w:val="clear" w:color="auto" w:fill="D9D9D9" w:themeFill="background1" w:themeFillShade="D9"/>
+          </w:tcPr>
+          <w:p>
+            <w:pPr>
+              <w:pStyle w:val="ListParagraph"/>
+              <w:numPr>
+                <w:ilvl w:val="0"/>
+                <w:numId w:val="20"/>
+              </w:numPr>
+            </w:pPr>
+            <w:r>
+              <w:t>De actor heeft een bestaand account</w:t>
+            </w:r>
+          </w:p>
+        </w:tc>
+      </w:tr>
+      <w:tr>
+        <w:tc>
+          <w:tcPr>
+            <w:tcW w:w="2405" w:type="dxa"/>
+            <w:shd w:val="clear" w:color="auto" w:fill="3596EF"/>
+          </w:tcPr>
+          <w:p>
+            <w:pPr>
+              <w:rPr>
+                <w:b/>
+                <w:bCs/>
+              </w:rPr>
+            </w:pPr>
+            <w:r>
+              <w:rPr>
+                <w:b/>
+                <w:bCs/>
+              </w:rPr>
+              <w:t>Beschrijving/Scenario</w:t>
+            </w:r>
+          </w:p>
+        </w:tc>
+        <w:tc>
+          <w:tcPr>
+            <w:tcW w:w="6667" w:type="dxa"/>
+            <w:shd w:val="clear" w:color="auto" w:fill="D9D9D9" w:themeFill="background1" w:themeFillShade="D9"/>
+          </w:tcPr>
+          <w:p>
+            <w:r>
+              <w:t xml:space="preserve">Dit scenario beschrijft de situatie waar de </w:t>
+            </w:r>
+            <w:r>
+              <w:t xml:space="preserve">actor </w:t>
+            </w:r>
+            <w:r>
+              <w:t>probeert in te loggen.</w:t>
+            </w:r>
+          </w:p>
+          <w:p>
+            <w:pPr>
+              <w:pStyle w:val="ListParagraph"/>
+              <w:numPr>
+                <w:ilvl w:val="0"/>
+                <w:numId w:val="24"/>
+              </w:numPr>
+            </w:pPr>
+            <w:r>
+              <w:t>De actor geeft aan dat hij wil inloggen</w:t>
+            </w:r>
+          </w:p>
+          <w:p>
+            <w:pPr>
+              <w:pStyle w:val="ListParagraph"/>
+              <w:numPr>
+                <w:ilvl w:val="0"/>
+                <w:numId w:val="24"/>
+              </w:numPr>
+            </w:pPr>
+            <w:r>
+              <w:t>Het systeem laat invulvelden zien voor de gebruikersnaam en het wachtwoord van de actor</w:t>
+            </w:r>
+          </w:p>
+          <w:p>
+            <w:pPr>
+              <w:pStyle w:val="ListParagraph"/>
+              <w:numPr>
+                <w:ilvl w:val="0"/>
+                <w:numId w:val="24"/>
+              </w:numPr>
+            </w:pPr>
+            <w:r>
+              <w:t>De actor vult hier zijn gegevens in en bevestigt deze</w:t>
+            </w:r>
+            <w:r>
+              <w:t>.[1][2]</w:t>
+            </w:r>
+          </w:p>
+          <w:p>
+            <w:pPr>
+              <w:pStyle w:val="ListParagraph"/>
+              <w:numPr>
+                <w:ilvl w:val="0"/>
+                <w:numId w:val="24"/>
+              </w:numPr>
+            </w:pPr>
+            <w:r>
+              <w:t>Het systeem conroleert de gegevens</w:t>
+            </w:r>
+            <w:r>
+              <w:t>.</w:t>
+            </w:r>
+          </w:p>
+          <w:p>
+            <w:pPr>
+              <w:pStyle w:val="ListParagraph"/>
+              <w:numPr>
+                <w:ilvl w:val="0"/>
+                <w:numId w:val="24"/>
+              </w:numPr>
+            </w:pPr>
+            <w:r>
+              <w:t>De actor wordt doorverwezen naar de homepage.</w:t>
+            </w:r>
+          </w:p>
+        </w:tc>
+      </w:tr>
+      <w:tr>
+        <w:tc>
+          <w:tcPr>
+            <w:tcW w:w="2405" w:type="dxa"/>
+            <w:shd w:val="clear" w:color="auto" w:fill="3596EF"/>
+          </w:tcPr>
+          <w:p>
+            <w:pPr>
+              <w:rPr>
+                <w:b/>
+                <w:bCs/>
+              </w:rPr>
+            </w:pPr>
+            <w:r>
+              <w:rPr>
+                <w:b/>
+                <w:bCs/>
+              </w:rPr>
+              <w:t>Exceptions</w:t>
+            </w:r>
+          </w:p>
+        </w:tc>
+        <w:tc>
+          <w:tcPr>
+            <w:tcW w:w="6667" w:type="dxa"/>
+            <w:shd w:val="clear" w:color="auto" w:fill="D9D9D9" w:themeFill="background1" w:themeFillShade="D9"/>
+          </w:tcPr>
+          <w:p>
+            <w:r>
+              <w:t>[1] B-0</w:t>
+            </w:r>
+            <w:r>
+              <w:t>3</w:t>
+            </w:r>
+            <w:r>
+              <w:t xml:space="preserve">.1 – De actor krijgt een duidelijke foutmelding te zien en wordt teruggestuurd naar stap </w:t>
+            </w:r>
+            <w:r>
+              <w:t>2</w:t>
+            </w:r>
+            <w:r>
+              <w:t>.</w:t>
+            </w:r>
+          </w:p>
+          <w:p>
+            <w:r>
+              <w:t>[2] B-0</w:t>
+            </w:r>
+            <w:r>
+              <w:t>3</w:t>
+            </w:r>
+            <w:r>
+              <w:t xml:space="preserve">.2 - De actor krijgt een duidelijke foutmelding te zien en wordt teruggestuurd naar stap </w:t>
+            </w:r>
+            <w:r>
+              <w:t>2</w:t>
+            </w:r>
+            <w:r>
+              <w:t>.</w:t>
+            </w:r>
+          </w:p>
+        </w:tc>
+      </w:tr>
+    </w:tbl>
+    <w:p/>
+    <w:p>
+      <w:r>
+        <w:br w:type="page"/>
+      </w:r>
+    </w:p>
+    <w:tbl>
+      <w:tblPr>
+        <w:tblStyle w:val="TableGrid"/>
+        <w:tblW w:w="9072" w:type="dxa"/>
+        <w:tblLayout w:type="fixed"/>
+        <w:tblLook w:val="06A0" w:firstRow="1" w:lastRow="0" w:firstColumn="1" w:lastColumn="0" w:noHBand="1" w:noVBand="1"/>
+      </w:tblPr>
+      <w:tblGrid>
+        <w:gridCol w:w="2405"/>
+        <w:gridCol w:w="6667"/>
+      </w:tblGrid>
+      <w:tr>
+        <w:tc>
+          <w:tcPr>
+            <w:tcW w:w="2405" w:type="dxa"/>
+            <w:shd w:val="clear" w:color="auto" w:fill="3596EF"/>
+          </w:tcPr>
+          <w:p>
+            <w:r>
+              <w:rPr>
+                <w:b/>
+                <w:bCs/>
+              </w:rPr>
+              <w:lastRenderedPageBreak/>
+              <w:t>Use case</w:t>
+            </w:r>
+            <w:r>
+              <w:rPr>
+                <w:b/>
+                <w:bCs/>
+              </w:rPr>
+              <w:t xml:space="preserve"> UC-05</w:t>
+            </w:r>
+          </w:p>
+        </w:tc>
+        <w:tc>
+          <w:tcPr>
+            <w:tcW w:w="6667" w:type="dxa"/>
+            <w:shd w:val="clear" w:color="auto" w:fill="D9D9D9" w:themeFill="background1" w:themeFillShade="D9"/>
+          </w:tcPr>
+          <w:p>
+            <w:r>
+              <w:t xml:space="preserve">De actor maakt een netwerk aan. </w:t>
+            </w:r>
+            <w:r>
+              <w:t>FR-0</w:t>
+            </w:r>
+            <w:r>
+              <w:t>4</w:t>
+            </w:r>
+          </w:p>
+        </w:tc>
+      </w:tr>
+      <w:tr>
+        <w:tc>
+          <w:tcPr>
+            <w:tcW w:w="2405" w:type="dxa"/>
+            <w:shd w:val="clear" w:color="auto" w:fill="3596EF"/>
+          </w:tcPr>
+          <w:p>
+            <w:r>
+              <w:rPr>
+                <w:b/>
+                <w:bCs/>
+              </w:rPr>
+              <w:t>Actor</w:t>
+            </w:r>
+          </w:p>
+        </w:tc>
+        <w:tc>
+          <w:tcPr>
+            <w:tcW w:w="6667" w:type="dxa"/>
+            <w:shd w:val="clear" w:color="auto" w:fill="D9D9D9" w:themeFill="background1" w:themeFillShade="D9"/>
+          </w:tcPr>
+          <w:p>
+            <w:r>
+              <w:t>De gebruiker</w:t>
+            </w:r>
+          </w:p>
+        </w:tc>
+      </w:tr>
+      <w:tr>
+        <w:trPr>
+          <w:trHeight w:val="291"/>
+        </w:trPr>
+        <w:tc>
+          <w:tcPr>
+            <w:tcW w:w="2405" w:type="dxa"/>
+            <w:shd w:val="clear" w:color="auto" w:fill="3596EF"/>
+          </w:tcPr>
+          <w:p>
+            <w:r>
+              <w:rPr>
+                <w:b/>
+                <w:bCs/>
+              </w:rPr>
+              <w:t>Preconditions</w:t>
+            </w:r>
+          </w:p>
+        </w:tc>
+        <w:tc>
+          <w:tcPr>
+            <w:tcW w:w="6667" w:type="dxa"/>
+            <w:shd w:val="clear" w:color="auto" w:fill="D9D9D9" w:themeFill="background1" w:themeFillShade="D9"/>
+          </w:tcPr>
+          <w:p>
+            <w:pPr>
+              <w:pStyle w:val="ListParagraph"/>
+              <w:numPr>
+                <w:ilvl w:val="0"/>
+                <w:numId w:val="20"/>
+              </w:numPr>
+            </w:pPr>
+            <w:r>
+              <w:t>De actor is ingelogd</w:t>
+            </w:r>
+          </w:p>
+        </w:tc>
+      </w:tr>
+      <w:tr>
+        <w:tc>
+          <w:tcPr>
+            <w:tcW w:w="2405" w:type="dxa"/>
+            <w:shd w:val="clear" w:color="auto" w:fill="3596EF"/>
+          </w:tcPr>
+          <w:p>
+            <w:pPr>
+              <w:rPr>
+                <w:b/>
+                <w:bCs/>
+              </w:rPr>
+            </w:pPr>
+            <w:r>
+              <w:rPr>
+                <w:b/>
+                <w:bCs/>
+              </w:rPr>
+              <w:t>Beschrijving/Scenario</w:t>
+            </w:r>
+          </w:p>
+        </w:tc>
+        <w:tc>
+          <w:tcPr>
+            <w:tcW w:w="6667" w:type="dxa"/>
+            <w:shd w:val="clear" w:color="auto" w:fill="D9D9D9" w:themeFill="background1" w:themeFillShade="D9"/>
+          </w:tcPr>
+          <w:p>
+            <w:r>
+              <w:t xml:space="preserve">Dit scenario beschrijft de situatie waar de </w:t>
+            </w:r>
+            <w:r>
+              <w:t xml:space="preserve">actor een </w:t>
+            </w:r>
+            <w:r>
+              <w:t>netwerk aanmaakt</w:t>
+            </w:r>
+            <w:r>
+              <w:t>.</w:t>
+            </w:r>
+          </w:p>
+          <w:p>
+            <w:pPr>
+              <w:pStyle w:val="ListParagraph"/>
+              <w:numPr>
+                <w:ilvl w:val="0"/>
+                <w:numId w:val="27"/>
+              </w:numPr>
+            </w:pPr>
+            <w:r>
+              <w:t>De actor geeft aan dat hij een netwerk aan wil maken.</w:t>
+            </w:r>
+          </w:p>
+          <w:p>
+            <w:pPr>
+              <w:pStyle w:val="ListParagraph"/>
+              <w:numPr>
+                <w:ilvl w:val="0"/>
+                <w:numId w:val="27"/>
+              </w:numPr>
+            </w:pPr>
+            <w:r>
+              <w:t>Het systeem laat een aantal invulvelden zien.</w:t>
+            </w:r>
+          </w:p>
+          <w:p>
+            <w:pPr>
+              <w:pStyle w:val="ListParagraph"/>
+              <w:numPr>
+                <w:ilvl w:val="0"/>
+                <w:numId w:val="27"/>
+              </w:numPr>
+            </w:pPr>
+            <w:r>
+              <w:t>De actor vult de velden in.</w:t>
+            </w:r>
+          </w:p>
+          <w:p>
+            <w:pPr>
+              <w:pStyle w:val="ListParagraph"/>
+              <w:numPr>
+                <w:ilvl w:val="0"/>
+                <w:numId w:val="27"/>
+              </w:numPr>
+            </w:pPr>
+            <w:r>
+              <w:t>Het systeem Controleert de ingevulde velden</w:t>
+            </w:r>
+            <w:r>
+              <w:t>.[1][2][3]</w:t>
+            </w:r>
+          </w:p>
+          <w:p>
+            <w:pPr>
+              <w:pStyle w:val="ListParagraph"/>
+              <w:numPr>
+                <w:ilvl w:val="0"/>
+                <w:numId w:val="27"/>
+              </w:numPr>
+            </w:pPr>
+            <w:r>
+              <w:t>Het netwerk wordt aangemaakt en de actor wordt doorgestuurd naar zijn netwerkpagina.</w:t>
+            </w:r>
+          </w:p>
+        </w:tc>
+      </w:tr>
+      <w:tr>
+        <w:tc>
+          <w:tcPr>
+            <w:tcW w:w="2405" w:type="dxa"/>
+            <w:shd w:val="clear" w:color="auto" w:fill="3596EF"/>
+          </w:tcPr>
+          <w:p>
+            <w:pPr>
+              <w:rPr>
+                <w:b/>
+                <w:bCs/>
+              </w:rPr>
+            </w:pPr>
+            <w:r>
+              <w:rPr>
+                <w:b/>
+                <w:bCs/>
+              </w:rPr>
+              <w:t>Exceptions</w:t>
+            </w:r>
+          </w:p>
+        </w:tc>
+        <w:tc>
+          <w:tcPr>
+            <w:tcW w:w="6667" w:type="dxa"/>
+            <w:shd w:val="clear" w:color="auto" w:fill="D9D9D9" w:themeFill="background1" w:themeFillShade="D9"/>
+          </w:tcPr>
+          <w:p>
+            <w:r>
+              <w:t>[1] B-0</w:t>
+            </w:r>
+            <w:r>
+              <w:t>4</w:t>
+            </w:r>
+            <w:r>
+              <w:t xml:space="preserve">.1 – De actor krijgt een duidelijke foutmelding te zien en wordt teruggestuurd naar stap </w:t>
+            </w:r>
+            <w:r>
+              <w:t>2</w:t>
+            </w:r>
+            <w:r>
+              <w:t>.</w:t>
+            </w:r>
+          </w:p>
+          <w:p>
+            <w:r>
+              <w:t>[2] B-0</w:t>
+            </w:r>
+            <w:r>
+              <w:t>4</w:t>
+            </w:r>
+            <w:r>
+              <w:t xml:space="preserve">.2 - De actor krijgt een duidelijke foutmelding te zien en wordt teruggestuurd naar stap </w:t>
+            </w:r>
+            <w:r>
+              <w:t>2</w:t>
+            </w:r>
+            <w:r>
+              <w:t>.</w:t>
+            </w:r>
+          </w:p>
+          <w:p>
+            <w:r>
+              <w:t xml:space="preserve">[3] B-04.3 - </w:t>
+            </w:r>
+            <w:r>
+              <w:t>De actor krijgt een duidelijke foutmelding te zien en wordt teruggestuurd naar stap 2.</w:t>
+            </w:r>
+          </w:p>
+        </w:tc>
+      </w:tr>
+    </w:tbl>
+    <w:p/>
+    <w:tbl>
+      <w:tblPr>
+        <w:tblStyle w:val="TableGrid"/>
+        <w:tblW w:w="9072" w:type="dxa"/>
+        <w:tblLayout w:type="fixed"/>
+        <w:tblLook w:val="06A0" w:firstRow="1" w:lastRow="0" w:firstColumn="1" w:lastColumn="0" w:noHBand="1" w:noVBand="1"/>
+      </w:tblPr>
+      <w:tblGrid>
+        <w:gridCol w:w="2405"/>
+        <w:gridCol w:w="6667"/>
+      </w:tblGrid>
+      <w:tr>
+        <w:tc>
+          <w:tcPr>
+            <w:tcW w:w="2405" w:type="dxa"/>
+            <w:shd w:val="clear" w:color="auto" w:fill="3596EF"/>
+          </w:tcPr>
+          <w:p>
+            <w:bookmarkStart w:id="2" w:name="_Toc36681668"/>
+            <w:r>
+              <w:rPr>
+                <w:b/>
+                <w:bCs/>
+              </w:rPr>
+              <w:t>Use case</w:t>
+            </w:r>
+            <w:r>
+              <w:rPr>
+                <w:b/>
+                <w:bCs/>
+              </w:rPr>
+              <w:t xml:space="preserve"> UC-06</w:t>
+            </w:r>
+          </w:p>
+        </w:tc>
+        <w:tc>
+          <w:tcPr>
+            <w:tcW w:w="6667" w:type="dxa"/>
+            <w:shd w:val="clear" w:color="auto" w:fill="D9D9D9" w:themeFill="background1" w:themeFillShade="D9"/>
+          </w:tcPr>
+          <w:p>
+            <w:r>
+              <w:t>De actor maakt een account aan</w:t>
+            </w:r>
+            <w:r>
+              <w:t xml:space="preserve"> FR-06</w:t>
+            </w:r>
+          </w:p>
+        </w:tc>
+      </w:tr>
+      <w:tr>
+        <w:tc>
+          <w:tcPr>
+            <w:tcW w:w="2405" w:type="dxa"/>
+            <w:shd w:val="clear" w:color="auto" w:fill="3596EF"/>
+          </w:tcPr>
+          <w:p>
+            <w:r>
+              <w:rPr>
+                <w:b/>
+                <w:bCs/>
+              </w:rPr>
+              <w:t>Actor</w:t>
+            </w:r>
+          </w:p>
+        </w:tc>
+        <w:tc>
+          <w:tcPr>
+            <w:tcW w:w="6667" w:type="dxa"/>
+            <w:shd w:val="clear" w:color="auto" w:fill="D9D9D9" w:themeFill="background1" w:themeFillShade="D9"/>
+          </w:tcPr>
+          <w:p>
+            <w:r>
+              <w:t xml:space="preserve">De </w:t>
+            </w:r>
+            <w:r>
+              <w:t>nieuwe gebruiker</w:t>
+            </w:r>
+          </w:p>
+        </w:tc>
+      </w:tr>
+      <w:tr>
+        <w:trPr>
+          <w:trHeight w:val="291"/>
+        </w:trPr>
+        <w:tc>
+          <w:tcPr>
+            <w:tcW w:w="2405" w:type="dxa"/>
+            <w:shd w:val="clear" w:color="auto" w:fill="3596EF"/>
+          </w:tcPr>
+          <w:p>
+            <w:r>
+              <w:rPr>
+                <w:b/>
+                <w:bCs/>
+              </w:rPr>
+              <w:t>Preconditions</w:t>
+            </w:r>
+          </w:p>
+        </w:tc>
+        <w:tc>
+          <w:tcPr>
+            <w:tcW w:w="6667" w:type="dxa"/>
+            <w:shd w:val="clear" w:color="auto" w:fill="D9D9D9" w:themeFill="background1" w:themeFillShade="D9"/>
+          </w:tcPr>
+          <w:p>
+            <w:pPr>
+              <w:pStyle w:val="ListParagraph"/>
+              <w:ind w:left="360"/>
+            </w:pPr>
+          </w:p>
+        </w:tc>
+      </w:tr>
+      <w:tr>
+        <w:tc>
+          <w:tcPr>
+            <w:tcW w:w="2405" w:type="dxa"/>
+            <w:shd w:val="clear" w:color="auto" w:fill="3596EF"/>
+          </w:tcPr>
+          <w:p>
+            <w:pPr>
+              <w:rPr>
+                <w:b/>
+                <w:bCs/>
+              </w:rPr>
+            </w:pPr>
+            <w:r>
+              <w:rPr>
+                <w:b/>
+                <w:bCs/>
+              </w:rPr>
+              <w:t>Beschrijving/Scenario</w:t>
+            </w:r>
+          </w:p>
+        </w:tc>
+        <w:tc>
+          <w:tcPr>
+            <w:tcW w:w="6667" w:type="dxa"/>
+            <w:shd w:val="clear" w:color="auto" w:fill="D9D9D9" w:themeFill="background1" w:themeFillShade="D9"/>
+          </w:tcPr>
+          <w:p>
+            <w:r>
+              <w:t xml:space="preserve">Dit scenario beschrijft de situatie waar de </w:t>
+            </w:r>
+            <w:r>
+              <w:t>actor een account aanmaakt.</w:t>
+            </w:r>
+          </w:p>
+          <w:p>
+            <w:pPr>
+              <w:pStyle w:val="ListParagraph"/>
+              <w:numPr>
+                <w:ilvl w:val="0"/>
+                <w:numId w:val="33"/>
+              </w:numPr>
+            </w:pPr>
+            <w:r>
+              <w:t>De actor geeft aan dat hij een account aan wil maken.</w:t>
+            </w:r>
+          </w:p>
+          <w:p>
+            <w:pPr>
+              <w:pStyle w:val="ListParagraph"/>
+              <w:numPr>
+                <w:ilvl w:val="0"/>
+                <w:numId w:val="33"/>
+              </w:numPr>
+            </w:pPr>
+            <w:r>
+              <w:t>Het systeem vraagt de actor om gegevens in te vullen.</w:t>
+            </w:r>
+          </w:p>
+          <w:p>
+            <w:pPr>
+              <w:pStyle w:val="ListParagraph"/>
+              <w:numPr>
+                <w:ilvl w:val="0"/>
+                <w:numId w:val="33"/>
+              </w:numPr>
+            </w:pPr>
+            <w:r>
+              <w:t>De actor vult deze in.</w:t>
+            </w:r>
+          </w:p>
+          <w:p>
+            <w:pPr>
+              <w:pStyle w:val="ListParagraph"/>
+              <w:numPr>
+                <w:ilvl w:val="0"/>
+                <w:numId w:val="33"/>
+              </w:numPr>
+            </w:pPr>
+            <w:r>
+              <w:t>Het systeem controleert de ingevulde gegevens.[1][2]</w:t>
+            </w:r>
+            <w:r>
+              <w:t xml:space="preserve"> </w:t>
+            </w:r>
+          </w:p>
+          <w:p>
+            <w:pPr>
+              <w:pStyle w:val="ListParagraph"/>
+              <w:numPr>
+                <w:ilvl w:val="0"/>
+                <w:numId w:val="33"/>
+              </w:numPr>
+            </w:pPr>
+            <w:r>
+              <w:t>Het systeem slaat het account beveiligd op.</w:t>
+            </w:r>
+          </w:p>
+          <w:p>
+            <w:pPr>
+              <w:pStyle w:val="ListParagraph"/>
+              <w:numPr>
+                <w:ilvl w:val="0"/>
+                <w:numId w:val="33"/>
+              </w:numPr>
+            </w:pPr>
+            <w:r>
+              <w:t>De actor wordt ingelogd en doorgestuurd naar de homepage.</w:t>
+            </w:r>
+          </w:p>
+        </w:tc>
+      </w:tr>
+      <w:tr>
+        <w:tc>
+          <w:tcPr>
+            <w:tcW w:w="2405" w:type="dxa"/>
+            <w:shd w:val="clear" w:color="auto" w:fill="3596EF"/>
+          </w:tcPr>
+          <w:p>
+            <w:pPr>
+              <w:rPr>
+                <w:b/>
+                <w:bCs/>
+              </w:rPr>
+            </w:pPr>
+            <w:r>
+              <w:rPr>
+                <w:b/>
+                <w:bCs/>
+              </w:rPr>
+              <w:t>Alternative Flow 1</w:t>
+            </w:r>
+          </w:p>
+        </w:tc>
+        <w:tc>
+          <w:tcPr>
+            <w:tcW w:w="6667" w:type="dxa"/>
+            <w:shd w:val="clear" w:color="auto" w:fill="D9D9D9" w:themeFill="background1" w:themeFillShade="D9"/>
+          </w:tcPr>
+          <w:p>
+            <w:r>
+              <w:t>[1] B-03.1 – De actor krijgt een duidelijke foutmelding te zien en wordt teruggestuurd naar stap 2.</w:t>
+            </w:r>
+          </w:p>
+          <w:p>
+            <w:r>
+              <w:t>[2] B-03.2 - De actor krijgt een duidelijke foutmelding te zien en wordt teruggestuurd naar stap 2.</w:t>
+            </w:r>
+          </w:p>
+        </w:tc>
+      </w:tr>
+    </w:tbl>
+    <w:p/>
+    <w:tbl>
+      <w:tblPr>
+        <w:tblStyle w:val="TableGrid"/>
+        <w:tblW w:w="9072" w:type="dxa"/>
+        <w:tblLayout w:type="fixed"/>
+        <w:tblLook w:val="06A0" w:firstRow="1" w:lastRow="0" w:firstColumn="1" w:lastColumn="0" w:noHBand="1" w:noVBand="1"/>
+      </w:tblPr>
+      <w:tblGrid>
+        <w:gridCol w:w="2405"/>
+        <w:gridCol w:w="6667"/>
+      </w:tblGrid>
+      <w:tr>
+        <w:tc>
+          <w:tcPr>
+            <w:tcW w:w="2405" w:type="dxa"/>
+            <w:shd w:val="clear" w:color="auto" w:fill="3596EF"/>
+          </w:tcPr>
+          <w:p>
+            <w:r>
+              <w:rPr>
+                <w:b/>
+                <w:bCs/>
+              </w:rPr>
+              <w:t>Use case</w:t>
+            </w:r>
+            <w:r>
+              <w:rPr>
+                <w:b/>
+                <w:bCs/>
+              </w:rPr>
+              <w:t xml:space="preserve"> UC-07</w:t>
+            </w:r>
+          </w:p>
+        </w:tc>
+        <w:tc>
+          <w:tcPr>
+            <w:tcW w:w="6667" w:type="dxa"/>
+            <w:shd w:val="clear" w:color="auto" w:fill="D9D9D9" w:themeFill="background1" w:themeFillShade="D9"/>
+          </w:tcPr>
+          <w:p>
+            <w:r>
+              <w:t>De maker van de post wordt genotificeerd van iemand die op zijn post reageert FR-08.</w:t>
+            </w:r>
+          </w:p>
+        </w:tc>
+      </w:tr>
+      <w:tr>
+        <w:tc>
+          <w:tcPr>
+            <w:tcW w:w="2405" w:type="dxa"/>
+            <w:shd w:val="clear" w:color="auto" w:fill="3596EF"/>
+          </w:tcPr>
+          <w:p>
+            <w:r>
+              <w:rPr>
+                <w:b/>
+                <w:bCs/>
+              </w:rPr>
+              <w:t>Actor</w:t>
+            </w:r>
+          </w:p>
+        </w:tc>
+        <w:tc>
+          <w:tcPr>
+            <w:tcW w:w="6667" w:type="dxa"/>
+            <w:shd w:val="clear" w:color="auto" w:fill="D9D9D9" w:themeFill="background1" w:themeFillShade="D9"/>
+          </w:tcPr>
+          <w:p>
+            <w:r>
+              <w:t xml:space="preserve">De </w:t>
+            </w:r>
+            <w:r>
+              <w:t>gebruiker die reageert op de aangeboden post</w:t>
+            </w:r>
+          </w:p>
+        </w:tc>
+      </w:tr>
+      <w:tr>
+        <w:trPr>
+          <w:trHeight w:val="291"/>
+        </w:trPr>
+        <w:tc>
+          <w:tcPr>
+            <w:tcW w:w="2405" w:type="dxa"/>
+            <w:shd w:val="clear" w:color="auto" w:fill="3596EF"/>
+          </w:tcPr>
+          <w:p>
+            <w:r>
+              <w:rPr>
+                <w:b/>
+                <w:bCs/>
+              </w:rPr>
+              <w:t>Preconditions</w:t>
+            </w:r>
+          </w:p>
+        </w:tc>
+        <w:tc>
+          <w:tcPr>
+            <w:tcW w:w="6667" w:type="dxa"/>
+            <w:shd w:val="clear" w:color="auto" w:fill="D9D9D9" w:themeFill="background1" w:themeFillShade="D9"/>
+          </w:tcPr>
+          <w:p>
+            <w:pPr>
+              <w:pStyle w:val="ListParagraph"/>
+              <w:numPr>
+                <w:ilvl w:val="0"/>
+                <w:numId w:val="35"/>
+              </w:numPr>
+            </w:pPr>
+            <w:r>
+              <w:t>De maker heeft notificaties aan staan</w:t>
+            </w:r>
+          </w:p>
+        </w:tc>
+      </w:tr>
+      <w:tr>
+        <w:tc>
+          <w:tcPr>
+            <w:tcW w:w="2405" w:type="dxa"/>
+            <w:shd w:val="clear" w:color="auto" w:fill="3596EF"/>
+          </w:tcPr>
+          <w:p>
+            <w:pPr>
+              <w:rPr>
+                <w:b/>
+                <w:bCs/>
+              </w:rPr>
+            </w:pPr>
+            <w:r>
+              <w:rPr>
+                <w:b/>
+                <w:bCs/>
+              </w:rPr>
+              <w:t>Beschrijving/Scenario</w:t>
+            </w:r>
+          </w:p>
+        </w:tc>
+        <w:tc>
+          <w:tcPr>
+            <w:tcW w:w="6667" w:type="dxa"/>
+            <w:shd w:val="clear" w:color="auto" w:fill="D9D9D9" w:themeFill="background1" w:themeFillShade="D9"/>
+          </w:tcPr>
+          <w:p>
+            <w:r>
+              <w:t xml:space="preserve">Dit scenario beschrijft de situatie waar </w:t>
+            </w:r>
+            <w:r>
+              <w:t>iemand reageert op een post.</w:t>
+            </w:r>
+          </w:p>
+          <w:p>
+            <w:pPr>
+              <w:pStyle w:val="ListParagraph"/>
+              <w:numPr>
+                <w:ilvl w:val="0"/>
+                <w:numId w:val="34"/>
+              </w:numPr>
+            </w:pPr>
+            <w:r>
+              <w:t>De actor selecteert een post waar hij op wil reageren.</w:t>
+            </w:r>
+          </w:p>
+          <w:p>
+            <w:pPr>
+              <w:pStyle w:val="ListParagraph"/>
+              <w:numPr>
+                <w:ilvl w:val="0"/>
+                <w:numId w:val="34"/>
+              </w:numPr>
+            </w:pPr>
+            <w:r>
+              <w:t>Het systeem vraagt de actor om een bericht in te vullen.</w:t>
+            </w:r>
+          </w:p>
+          <w:p>
+            <w:pPr>
+              <w:pStyle w:val="ListParagraph"/>
+              <w:numPr>
+                <w:ilvl w:val="0"/>
+                <w:numId w:val="34"/>
+              </w:numPr>
+            </w:pPr>
+            <w:r>
+              <w:t>De actor vult een bericht in en geeft aan dat hij deze wil versturen.</w:t>
+            </w:r>
+          </w:p>
+          <w:p>
+            <w:pPr>
+              <w:pStyle w:val="ListParagraph"/>
+              <w:numPr>
+                <w:ilvl w:val="0"/>
+                <w:numId w:val="34"/>
+              </w:numPr>
+            </w:pPr>
+            <w:r>
+              <w:t xml:space="preserve">Het systeem verstuurd het bericht en geeft een notificatie op de gewenste manier van de maker van de post. </w:t>
+            </w:r>
+          </w:p>
+          <w:p>
+            <w:pPr>
+              <w:pStyle w:val="ListParagraph"/>
+              <w:numPr>
+                <w:ilvl w:val="0"/>
+                <w:numId w:val="34"/>
+              </w:numPr>
+            </w:pPr>
+            <w:r>
+              <w:t>De actor wordt teruggestuurd naar de lijst met diensten.</w:t>
+            </w:r>
+          </w:p>
+        </w:tc>
+      </w:tr>
+    </w:tbl>
+    <w:p/>
+    <w:p>
+      <w:r>
+        <w:br w:type="page"/>
+      </w:r>
+    </w:p>
+    <w:tbl>
+      <w:tblPr>
+        <w:tblStyle w:val="TableGrid"/>
+        <w:tblW w:w="9072" w:type="dxa"/>
+        <w:tblLayout w:type="fixed"/>
+        <w:tblLook w:val="06A0" w:firstRow="1" w:lastRow="0" w:firstColumn="1" w:lastColumn="0" w:noHBand="1" w:noVBand="1"/>
+      </w:tblPr>
+      <w:tblGrid>
+        <w:gridCol w:w="2405"/>
+        <w:gridCol w:w="6667"/>
+      </w:tblGrid>
+      <w:tr>
+        <w:tc>
+          <w:tcPr>
+            <w:tcW w:w="2405" w:type="dxa"/>
+            <w:shd w:val="clear" w:color="auto" w:fill="3596EF"/>
+          </w:tcPr>
+          <w:p>
+            <w:r>
+              <w:rPr>
+                <w:b/>
+                <w:bCs/>
+              </w:rPr>
+              <w:lastRenderedPageBreak/>
               <w:t>Use case</w:t>
             </w:r>
             <w:r>
@@ -4924,7 +4941,6 @@
                 <w:b/>
                 <w:bCs/>
               </w:rPr>
-              <w:lastRenderedPageBreak/>
               <w:t>Use case</w:t>
             </w:r>
             <w:r>
@@ -5124,6 +5140,7 @@
         <w:pStyle w:val="Heading2"/>
       </w:pPr>
       <w:r>
+        <w:lastRenderedPageBreak/>
         <w:t>Use case diagram</w:t>
       </w:r>
     </w:p>
@@ -5133,10 +5150,10 @@
           <w:noProof/>
         </w:rPr>
         <w:drawing>
-          <wp:inline distT="0" distB="0" distL="0" distR="0" wp14:anchorId="46104BFF" wp14:editId="0FC7BA5C">
-            <wp:extent cx="4612005" cy="4118610"/>
-            <wp:effectExtent l="0" t="0" r="0" b="0"/>
-            <wp:docPr id="2" name="Picture 2"/>
+          <wp:inline distT="0" distB="0" distL="0" distR="0" wp14:anchorId="3ED79F08" wp14:editId="4D61B86F">
+            <wp:extent cx="5760720" cy="7884795"/>
+            <wp:effectExtent l="0" t="0" r="0" b="1905"/>
+            <wp:docPr id="3" name="Picture 3"/>
             <wp:cNvGraphicFramePr>
               <a:graphicFrameLocks xmlns:a="http://schemas.openxmlformats.org/drawingml/2006/main" noChangeAspect="1"/>
             </wp:cNvGraphicFramePr>
@@ -5165,7 +5182,7 @@
                   <pic:spPr bwMode="auto">
                     <a:xfrm>
                       <a:off x="0" y="0"/>
-                      <a:ext cx="4612005" cy="4118610"/>
+                      <a:ext cx="5760720" cy="7884795"/>
                     </a:xfrm>
                     <a:prstGeom prst="rect">
                       <a:avLst/>
@@ -5194,7 +5211,6 @@
       </w:pPr>
       <w:bookmarkStart w:id="3" w:name="_Toc36681667"/>
       <w:r>
-        <w:lastRenderedPageBreak/>
         <w:t>Conceptueel model</w:t>
       </w:r>
       <w:bookmarkEnd w:id="3"/>
@@ -5423,7 +5439,11 @@
         <w:t>Testplan</w:t>
       </w:r>
     </w:p>
-    <w:p/>
+    <w:p>
+      <w:r>
+        <w:t>Uitleg:</w:t>
+      </w:r>
+    </w:p>
     <w:p>
       <w:r>
         <w:t>Happyflow:</w:t>
@@ -5436,10 +5456,9 @@
         <w:tblLook w:val="04A0" w:firstRow="1" w:lastRow="0" w:firstColumn="1" w:lastColumn="0" w:noHBand="0" w:noVBand="1"/>
       </w:tblPr>
       <w:tblGrid>
-        <w:gridCol w:w="797"/>
         <w:gridCol w:w="907"/>
-        <w:gridCol w:w="860"/>
-        <w:gridCol w:w="3288"/>
+        <w:gridCol w:w="1078"/>
+        <w:gridCol w:w="3074"/>
         <w:gridCol w:w="3220"/>
       </w:tblGrid>
       <w:tr>
@@ -5449,43 +5468,30 @@
         <w:tc>
           <w:tcPr>
             <w:cnfStyle w:val="001000000000" w:firstRow="0" w:lastRow="0" w:firstColumn="1" w:lastColumn="0" w:oddVBand="0" w:evenVBand="0" w:oddHBand="0" w:evenHBand="0" w:firstRowFirstColumn="0" w:firstRowLastColumn="0" w:lastRowFirstColumn="0" w:lastRowLastColumn="0"/>
-            <w:tcW w:w="797" w:type="dxa"/>
-          </w:tcPr>
-          <w:p>
-            <w:r>
-              <w:t>ID</w:t>
-            </w:r>
-          </w:p>
-        </w:tc>
-        <w:tc>
-          <w:tcPr>
             <w:tcW w:w="907" w:type="dxa"/>
           </w:tcPr>
           <w:p>
+            <w:r>
+              <w:t>Test case</w:t>
+            </w:r>
+          </w:p>
+        </w:tc>
+        <w:tc>
+          <w:tcPr>
+            <w:tcW w:w="1078" w:type="dxa"/>
+          </w:tcPr>
+          <w:p>
             <w:pPr>
               <w:cnfStyle w:val="100000000000" w:firstRow="1" w:lastRow="0" w:firstColumn="0" w:lastColumn="0" w:oddVBand="0" w:evenVBand="0" w:oddHBand="0" w:evenHBand="0" w:firstRowFirstColumn="0" w:firstRowLastColumn="0" w:lastRowFirstColumn="0" w:lastRowLastColumn="0"/>
             </w:pPr>
             <w:r>
-              <w:t>Test case</w:t>
-            </w:r>
-          </w:p>
-        </w:tc>
-        <w:tc>
-          <w:tcPr>
-            <w:tcW w:w="860" w:type="dxa"/>
-          </w:tcPr>
-          <w:p>
-            <w:pPr>
-              <w:cnfStyle w:val="100000000000" w:firstRow="1" w:lastRow="0" w:firstColumn="0" w:lastColumn="0" w:oddVBand="0" w:evenVBand="0" w:oddHBand="0" w:evenHBand="0" w:firstRowFirstColumn="0" w:firstRowLastColumn="0" w:lastRowFirstColumn="0" w:lastRowLastColumn="0"/>
-            </w:pPr>
-            <w:r>
               <w:t>Use case</w:t>
             </w:r>
           </w:p>
         </w:tc>
         <w:tc>
           <w:tcPr>
-            <w:tcW w:w="3288" w:type="dxa"/>
+            <w:tcW w:w="3074" w:type="dxa"/>
           </w:tcPr>
           <w:p>
             <w:pPr>
@@ -5517,42 +5523,31 @@
         <w:tc>
           <w:tcPr>
             <w:cnfStyle w:val="001000000000" w:firstRow="0" w:lastRow="0" w:firstColumn="1" w:lastColumn="0" w:oddVBand="0" w:evenVBand="0" w:oddHBand="0" w:evenHBand="0" w:firstRowFirstColumn="0" w:firstRowLastColumn="0" w:lastRowFirstColumn="0" w:lastRowLastColumn="0"/>
-            <w:tcW w:w="797" w:type="dxa"/>
-          </w:tcPr>
-          <w:p>
-            <w:r>
-              <w:t>1</w:t>
-            </w:r>
-          </w:p>
-        </w:tc>
-        <w:tc>
-          <w:tcPr>
             <w:tcW w:w="907" w:type="dxa"/>
           </w:tcPr>
           <w:p>
             <w:pPr>
+              <w:rPr>
+                <w:b w:val="0"/>
+                <w:bCs w:val="0"/>
+              </w:rPr>
+            </w:pPr>
+            <w:r>
+              <w:rPr>
+                <w:b w:val="0"/>
+                <w:bCs w:val="0"/>
+              </w:rPr>
+              <w:t>TC-01</w:t>
+            </w:r>
+          </w:p>
+        </w:tc>
+        <w:tc>
+          <w:tcPr>
+            <w:tcW w:w="1078" w:type="dxa"/>
+          </w:tcPr>
+          <w:p>
+            <w:pPr>
               <w:cnfStyle w:val="000000100000" w:firstRow="0" w:lastRow="0" w:firstColumn="0" w:lastColumn="0" w:oddVBand="0" w:evenVBand="0" w:oddHBand="1" w:evenHBand="0" w:firstRowFirstColumn="0" w:firstRowLastColumn="0" w:lastRowFirstColumn="0" w:lastRowLastColumn="0"/>
-              <w:rPr>
-                <w:b/>
-                <w:bCs/>
-              </w:rPr>
-            </w:pPr>
-            <w:r>
-              <w:rPr>
-                <w:b/>
-                <w:bCs/>
-              </w:rPr>
-              <w:t>TC-01</w:t>
-            </w:r>
-          </w:p>
-        </w:tc>
-        <w:tc>
-          <w:tcPr>
-            <w:tcW w:w="860" w:type="dxa"/>
-          </w:tcPr>
-          <w:p>
-            <w:pPr>
-              <w:cnfStyle w:val="000000100000" w:firstRow="0" w:lastRow="0" w:firstColumn="0" w:lastColumn="0" w:oddVBand="0" w:evenVBand="0" w:oddHBand="1" w:evenHBand="0" w:firstRowFirstColumn="0" w:firstRowLastColumn="0" w:lastRowFirstColumn="0" w:lastRowLastColumn="0"/>
             </w:pPr>
             <w:r>
               <w:t>UC-01</w:t>
@@ -5561,7 +5556,7 @@
         </w:tc>
         <w:tc>
           <w:tcPr>
-            <w:tcW w:w="3288" w:type="dxa"/>
+            <w:tcW w:w="3074" w:type="dxa"/>
           </w:tcPr>
           <w:p>
             <w:pPr>
@@ -5606,49 +5601,38 @@
         <w:tc>
           <w:tcPr>
             <w:cnfStyle w:val="001000000000" w:firstRow="0" w:lastRow="0" w:firstColumn="1" w:lastColumn="0" w:oddVBand="0" w:evenVBand="0" w:oddHBand="0" w:evenHBand="0" w:firstRowFirstColumn="0" w:firstRowLastColumn="0" w:lastRowFirstColumn="0" w:lastRowLastColumn="0"/>
-            <w:tcW w:w="797" w:type="dxa"/>
-          </w:tcPr>
-          <w:p>
-            <w:r>
+            <w:tcW w:w="907" w:type="dxa"/>
+          </w:tcPr>
+          <w:p>
+            <w:pPr>
+              <w:rPr>
+                <w:b w:val="0"/>
+                <w:bCs w:val="0"/>
+              </w:rPr>
+            </w:pPr>
+            <w:r>
+              <w:rPr>
+                <w:b w:val="0"/>
+                <w:bCs w:val="0"/>
+              </w:rPr>
+              <w:t>TC-0</w:t>
+            </w:r>
+            <w:r>
+              <w:rPr>
+                <w:b w:val="0"/>
+                <w:bCs w:val="0"/>
+              </w:rPr>
               <w:t>2</w:t>
             </w:r>
           </w:p>
         </w:tc>
         <w:tc>
           <w:tcPr>
-            <w:tcW w:w="907" w:type="dxa"/>
+            <w:tcW w:w="1078" w:type="dxa"/>
           </w:tcPr>
           <w:p>
             <w:pPr>
               <w:cnfStyle w:val="000000000000" w:firstRow="0" w:lastRow="0" w:firstColumn="0" w:lastColumn="0" w:oddVBand="0" w:evenVBand="0" w:oddHBand="0" w:evenHBand="0" w:firstRowFirstColumn="0" w:firstRowLastColumn="0" w:lastRowFirstColumn="0" w:lastRowLastColumn="0"/>
-              <w:rPr>
-                <w:b/>
-                <w:bCs/>
-              </w:rPr>
-            </w:pPr>
-            <w:r>
-              <w:rPr>
-                <w:b/>
-                <w:bCs/>
-              </w:rPr>
-              <w:t>TC-0</w:t>
-            </w:r>
-            <w:r>
-              <w:rPr>
-                <w:b/>
-                <w:bCs/>
-              </w:rPr>
-              <w:t>2</w:t>
-            </w:r>
-          </w:p>
-        </w:tc>
-        <w:tc>
-          <w:tcPr>
-            <w:tcW w:w="860" w:type="dxa"/>
-          </w:tcPr>
-          <w:p>
-            <w:pPr>
-              <w:cnfStyle w:val="000000000000" w:firstRow="0" w:lastRow="0" w:firstColumn="0" w:lastColumn="0" w:oddVBand="0" w:evenVBand="0" w:oddHBand="0" w:evenHBand="0" w:firstRowFirstColumn="0" w:firstRowLastColumn="0" w:lastRowFirstColumn="0" w:lastRowLastColumn="0"/>
             </w:pPr>
             <w:r>
               <w:t>UC-03</w:t>
@@ -5657,7 +5641,7 @@
         </w:tc>
         <w:tc>
           <w:tcPr>
-            <w:tcW w:w="3288" w:type="dxa"/>
+            <w:tcW w:w="3074" w:type="dxa"/>
           </w:tcPr>
           <w:p>
             <w:pPr>
@@ -5689,79 +5673,62 @@
         <w:tc>
           <w:tcPr>
             <w:cnfStyle w:val="001000000000" w:firstRow="0" w:lastRow="0" w:firstColumn="1" w:lastColumn="0" w:oddVBand="0" w:evenVBand="0" w:oddHBand="0" w:evenHBand="0" w:firstRowFirstColumn="0" w:firstRowLastColumn="0" w:lastRowFirstColumn="0" w:lastRowLastColumn="0"/>
-            <w:tcW w:w="797" w:type="dxa"/>
-          </w:tcPr>
-          <w:p>
-            <w:r>
+            <w:tcW w:w="907" w:type="dxa"/>
+          </w:tcPr>
+          <w:p>
+            <w:pPr>
+              <w:rPr>
+                <w:b w:val="0"/>
+                <w:bCs w:val="0"/>
+              </w:rPr>
+            </w:pPr>
+            <w:r>
+              <w:rPr>
+                <w:b w:val="0"/>
+                <w:bCs w:val="0"/>
+              </w:rPr>
+              <w:t>TC-0</w:t>
+            </w:r>
+            <w:r>
+              <w:rPr>
+                <w:b w:val="0"/>
+                <w:bCs w:val="0"/>
+              </w:rPr>
               <w:t>3</w:t>
             </w:r>
           </w:p>
         </w:tc>
         <w:tc>
           <w:tcPr>
-            <w:tcW w:w="907" w:type="dxa"/>
+            <w:tcW w:w="1078" w:type="dxa"/>
           </w:tcPr>
           <w:p>
             <w:pPr>
               <w:cnfStyle w:val="000000100000" w:firstRow="0" w:lastRow="0" w:firstColumn="0" w:lastColumn="0" w:oddVBand="0" w:evenVBand="0" w:oddHBand="1" w:evenHBand="0" w:firstRowFirstColumn="0" w:firstRowLastColumn="0" w:lastRowFirstColumn="0" w:lastRowLastColumn="0"/>
-              <w:rPr>
-                <w:b/>
-                <w:bCs/>
-              </w:rPr>
-            </w:pPr>
-            <w:r>
-              <w:rPr>
-                <w:b/>
-                <w:bCs/>
-              </w:rPr>
-              <w:t>TC-0</w:t>
-            </w:r>
-            <w:r>
-              <w:rPr>
-                <w:b/>
-                <w:bCs/>
-              </w:rPr>
-              <w:t>3</w:t>
-            </w:r>
-          </w:p>
-        </w:tc>
-        <w:tc>
-          <w:tcPr>
-            <w:tcW w:w="860" w:type="dxa"/>
+            </w:pPr>
+            <w:r>
+              <w:t>UC-04</w:t>
+            </w:r>
+          </w:p>
+        </w:tc>
+        <w:tc>
+          <w:tcPr>
+            <w:tcW w:w="3074" w:type="dxa"/>
           </w:tcPr>
           <w:p>
             <w:pPr>
               <w:cnfStyle w:val="000000100000" w:firstRow="0" w:lastRow="0" w:firstColumn="0" w:lastColumn="0" w:oddVBand="0" w:evenVBand="0" w:oddHBand="1" w:evenHBand="0" w:firstRowFirstColumn="0" w:firstRowLastColumn="0" w:lastRowFirstColumn="0" w:lastRowLastColumn="0"/>
             </w:pPr>
             <w:r>
-              <w:t>UC-04</w:t>
-            </w:r>
-          </w:p>
-        </w:tc>
-        <w:tc>
-          <w:tcPr>
-            <w:tcW w:w="3288" w:type="dxa"/>
-          </w:tcPr>
+              <w:t>Gebruikersnaam: “Gebruiker23“</w:t>
+            </w:r>
+          </w:p>
           <w:p>
             <w:pPr>
               <w:cnfStyle w:val="000000100000" w:firstRow="0" w:lastRow="0" w:firstColumn="0" w:lastColumn="0" w:oddVBand="0" w:evenVBand="0" w:oddHBand="1" w:evenHBand="0" w:firstRowFirstColumn="0" w:firstRowLastColumn="0" w:lastRowFirstColumn="0" w:lastRowLastColumn="0"/>
             </w:pPr>
             <w:r>
-              <w:t>Gebruikersnaam</w:t>
-            </w:r>
-            <w:r>
-              <w:t>: “Gebruiker23“</w:t>
-            </w:r>
-          </w:p>
-          <w:p>
-            <w:pPr>
-              <w:cnfStyle w:val="000000100000" w:firstRow="0" w:lastRow="0" w:firstColumn="0" w:lastColumn="0" w:oddVBand="0" w:evenVBand="0" w:oddHBand="1" w:evenHBand="0" w:firstRowFirstColumn="0" w:firstRowLastColumn="0" w:lastRowFirstColumn="0" w:lastRowLastColumn="0"/>
-            </w:pPr>
-            <w:r>
-              <w:t>Wachtwoord</w:t>
-            </w:r>
-            <w:r>
-              <w:t>:  Juist wachtwoord</w:t>
+              <w:t>Wachtwoord:  Juist wachtwoord</w:t>
             </w:r>
           </w:p>
         </w:tc>
@@ -5783,42 +5750,31 @@
         <w:tc>
           <w:tcPr>
             <w:cnfStyle w:val="001000000000" w:firstRow="0" w:lastRow="0" w:firstColumn="1" w:lastColumn="0" w:oddVBand="0" w:evenVBand="0" w:oddHBand="0" w:evenHBand="0" w:firstRowFirstColumn="0" w:firstRowLastColumn="0" w:lastRowFirstColumn="0" w:lastRowLastColumn="0"/>
-            <w:tcW w:w="797" w:type="dxa"/>
-          </w:tcPr>
-          <w:p>
-            <w:r>
-              <w:t>4</w:t>
-            </w:r>
-          </w:p>
-        </w:tc>
-        <w:tc>
-          <w:tcPr>
             <w:tcW w:w="907" w:type="dxa"/>
           </w:tcPr>
           <w:p>
             <w:pPr>
+              <w:rPr>
+                <w:b w:val="0"/>
+                <w:bCs w:val="0"/>
+              </w:rPr>
+            </w:pPr>
+            <w:r>
+              <w:rPr>
+                <w:b w:val="0"/>
+                <w:bCs w:val="0"/>
+              </w:rPr>
+              <w:t>TC-04</w:t>
+            </w:r>
+          </w:p>
+        </w:tc>
+        <w:tc>
+          <w:tcPr>
+            <w:tcW w:w="1078" w:type="dxa"/>
+          </w:tcPr>
+          <w:p>
+            <w:pPr>
               <w:cnfStyle w:val="000000000000" w:firstRow="0" w:lastRow="0" w:firstColumn="0" w:lastColumn="0" w:oddVBand="0" w:evenVBand="0" w:oddHBand="0" w:evenHBand="0" w:firstRowFirstColumn="0" w:firstRowLastColumn="0" w:lastRowFirstColumn="0" w:lastRowLastColumn="0"/>
-              <w:rPr>
-                <w:b/>
-                <w:bCs/>
-              </w:rPr>
-            </w:pPr>
-            <w:r>
-              <w:rPr>
-                <w:b/>
-                <w:bCs/>
-              </w:rPr>
-              <w:t>TC-04</w:t>
-            </w:r>
-          </w:p>
-        </w:tc>
-        <w:tc>
-          <w:tcPr>
-            <w:tcW w:w="860" w:type="dxa"/>
-          </w:tcPr>
-          <w:p>
-            <w:pPr>
-              <w:cnfStyle w:val="000000000000" w:firstRow="0" w:lastRow="0" w:firstColumn="0" w:lastColumn="0" w:oddVBand="0" w:evenVBand="0" w:oddHBand="0" w:evenHBand="0" w:firstRowFirstColumn="0" w:firstRowLastColumn="0" w:lastRowFirstColumn="0" w:lastRowLastColumn="0"/>
             </w:pPr>
             <w:r>
               <w:t>UC-05</w:t>
@@ -5827,7 +5783,7 @@
         </w:tc>
         <w:tc>
           <w:tcPr>
-            <w:tcW w:w="3288" w:type="dxa"/>
+            <w:tcW w:w="3074" w:type="dxa"/>
           </w:tcPr>
           <w:p>
             <w:pPr>
@@ -5863,42 +5819,31 @@
         <w:tc>
           <w:tcPr>
             <w:cnfStyle w:val="001000000000" w:firstRow="0" w:lastRow="0" w:firstColumn="1" w:lastColumn="0" w:oddVBand="0" w:evenVBand="0" w:oddHBand="0" w:evenHBand="0" w:firstRowFirstColumn="0" w:firstRowLastColumn="0" w:lastRowFirstColumn="0" w:lastRowLastColumn="0"/>
-            <w:tcW w:w="797" w:type="dxa"/>
-          </w:tcPr>
-          <w:p>
-            <w:r>
-              <w:t>5</w:t>
-            </w:r>
-          </w:p>
-        </w:tc>
-        <w:tc>
-          <w:tcPr>
             <w:tcW w:w="907" w:type="dxa"/>
           </w:tcPr>
           <w:p>
             <w:pPr>
+              <w:rPr>
+                <w:b w:val="0"/>
+                <w:bCs w:val="0"/>
+              </w:rPr>
+            </w:pPr>
+            <w:r>
+              <w:rPr>
+                <w:b w:val="0"/>
+                <w:bCs w:val="0"/>
+              </w:rPr>
+              <w:t>TC-05</w:t>
+            </w:r>
+          </w:p>
+        </w:tc>
+        <w:tc>
+          <w:tcPr>
+            <w:tcW w:w="1078" w:type="dxa"/>
+          </w:tcPr>
+          <w:p>
+            <w:pPr>
               <w:cnfStyle w:val="000000100000" w:firstRow="0" w:lastRow="0" w:firstColumn="0" w:lastColumn="0" w:oddVBand="0" w:evenVBand="0" w:oddHBand="1" w:evenHBand="0" w:firstRowFirstColumn="0" w:firstRowLastColumn="0" w:lastRowFirstColumn="0" w:lastRowLastColumn="0"/>
-              <w:rPr>
-                <w:b/>
-                <w:bCs/>
-              </w:rPr>
-            </w:pPr>
-            <w:r>
-              <w:rPr>
-                <w:b/>
-                <w:bCs/>
-              </w:rPr>
-              <w:t>TC-05</w:t>
-            </w:r>
-          </w:p>
-        </w:tc>
-        <w:tc>
-          <w:tcPr>
-            <w:tcW w:w="860" w:type="dxa"/>
-          </w:tcPr>
-          <w:p>
-            <w:pPr>
-              <w:cnfStyle w:val="000000100000" w:firstRow="0" w:lastRow="0" w:firstColumn="0" w:lastColumn="0" w:oddVBand="0" w:evenVBand="0" w:oddHBand="1" w:evenHBand="0" w:firstRowFirstColumn="0" w:firstRowLastColumn="0" w:lastRowFirstColumn="0" w:lastRowLastColumn="0"/>
             </w:pPr>
             <w:r>
               <w:t>UC-06</w:t>
@@ -5907,7 +5852,7 @@
         </w:tc>
         <w:tc>
           <w:tcPr>
-            <w:tcW w:w="3288" w:type="dxa"/>
+            <w:tcW w:w="3074" w:type="dxa"/>
           </w:tcPr>
           <w:p>
             <w:pPr>
@@ -5955,42 +5900,31 @@
         <w:tc>
           <w:tcPr>
             <w:cnfStyle w:val="001000000000" w:firstRow="0" w:lastRow="0" w:firstColumn="1" w:lastColumn="0" w:oddVBand="0" w:evenVBand="0" w:oddHBand="0" w:evenHBand="0" w:firstRowFirstColumn="0" w:firstRowLastColumn="0" w:lastRowFirstColumn="0" w:lastRowLastColumn="0"/>
-            <w:tcW w:w="797" w:type="dxa"/>
-          </w:tcPr>
-          <w:p>
-            <w:r>
-              <w:t>6</w:t>
-            </w:r>
-          </w:p>
-        </w:tc>
-        <w:tc>
-          <w:tcPr>
             <w:tcW w:w="907" w:type="dxa"/>
           </w:tcPr>
           <w:p>
             <w:pPr>
+              <w:rPr>
+                <w:b w:val="0"/>
+                <w:bCs w:val="0"/>
+              </w:rPr>
+            </w:pPr>
+            <w:r>
+              <w:rPr>
+                <w:b w:val="0"/>
+                <w:bCs w:val="0"/>
+              </w:rPr>
+              <w:t>TC-06</w:t>
+            </w:r>
+          </w:p>
+        </w:tc>
+        <w:tc>
+          <w:tcPr>
+            <w:tcW w:w="1078" w:type="dxa"/>
+          </w:tcPr>
+          <w:p>
+            <w:pPr>
               <w:cnfStyle w:val="000000000000" w:firstRow="0" w:lastRow="0" w:firstColumn="0" w:lastColumn="0" w:oddVBand="0" w:evenVBand="0" w:oddHBand="0" w:evenHBand="0" w:firstRowFirstColumn="0" w:firstRowLastColumn="0" w:lastRowFirstColumn="0" w:lastRowLastColumn="0"/>
-              <w:rPr>
-                <w:b/>
-                <w:bCs/>
-              </w:rPr>
-            </w:pPr>
-            <w:r>
-              <w:rPr>
-                <w:b/>
-                <w:bCs/>
-              </w:rPr>
-              <w:t>TC-06</w:t>
-            </w:r>
-          </w:p>
-        </w:tc>
-        <w:tc>
-          <w:tcPr>
-            <w:tcW w:w="860" w:type="dxa"/>
-          </w:tcPr>
-          <w:p>
-            <w:pPr>
-              <w:cnfStyle w:val="000000000000" w:firstRow="0" w:lastRow="0" w:firstColumn="0" w:lastColumn="0" w:oddVBand="0" w:evenVBand="0" w:oddHBand="0" w:evenHBand="0" w:firstRowFirstColumn="0" w:firstRowLastColumn="0" w:lastRowFirstColumn="0" w:lastRowLastColumn="0"/>
             </w:pPr>
             <w:r>
               <w:t>UC-07</w:t>
@@ -5999,7 +5933,7 @@
         </w:tc>
         <w:tc>
           <w:tcPr>
-            <w:tcW w:w="3288" w:type="dxa"/>
+            <w:tcW w:w="3074" w:type="dxa"/>
           </w:tcPr>
           <w:p>
             <w:pPr>
@@ -6031,42 +5965,31 @@
         <w:tc>
           <w:tcPr>
             <w:cnfStyle w:val="001000000000" w:firstRow="0" w:lastRow="0" w:firstColumn="1" w:lastColumn="0" w:oddVBand="0" w:evenVBand="0" w:oddHBand="0" w:evenHBand="0" w:firstRowFirstColumn="0" w:firstRowLastColumn="0" w:lastRowFirstColumn="0" w:lastRowLastColumn="0"/>
-            <w:tcW w:w="797" w:type="dxa"/>
-          </w:tcPr>
-          <w:p>
-            <w:r>
-              <w:t>7</w:t>
-            </w:r>
-          </w:p>
-        </w:tc>
-        <w:tc>
-          <w:tcPr>
             <w:tcW w:w="907" w:type="dxa"/>
           </w:tcPr>
           <w:p>
             <w:pPr>
+              <w:rPr>
+                <w:b w:val="0"/>
+                <w:bCs w:val="0"/>
+              </w:rPr>
+            </w:pPr>
+            <w:r>
+              <w:rPr>
+                <w:b w:val="0"/>
+                <w:bCs w:val="0"/>
+              </w:rPr>
+              <w:t>TC-07</w:t>
+            </w:r>
+          </w:p>
+        </w:tc>
+        <w:tc>
+          <w:tcPr>
+            <w:tcW w:w="1078" w:type="dxa"/>
+          </w:tcPr>
+          <w:p>
+            <w:pPr>
               <w:cnfStyle w:val="000000100000" w:firstRow="0" w:lastRow="0" w:firstColumn="0" w:lastColumn="0" w:oddVBand="0" w:evenVBand="0" w:oddHBand="1" w:evenHBand="0" w:firstRowFirstColumn="0" w:firstRowLastColumn="0" w:lastRowFirstColumn="0" w:lastRowLastColumn="0"/>
-              <w:rPr>
-                <w:b/>
-                <w:bCs/>
-              </w:rPr>
-            </w:pPr>
-            <w:r>
-              <w:rPr>
-                <w:b/>
-                <w:bCs/>
-              </w:rPr>
-              <w:t>TC-07</w:t>
-            </w:r>
-          </w:p>
-        </w:tc>
-        <w:tc>
-          <w:tcPr>
-            <w:tcW w:w="860" w:type="dxa"/>
-          </w:tcPr>
-          <w:p>
-            <w:pPr>
-              <w:cnfStyle w:val="000000100000" w:firstRow="0" w:lastRow="0" w:firstColumn="0" w:lastColumn="0" w:oddVBand="0" w:evenVBand="0" w:oddHBand="1" w:evenHBand="0" w:firstRowFirstColumn="0" w:firstRowLastColumn="0" w:lastRowFirstColumn="0" w:lastRowLastColumn="0"/>
             </w:pPr>
             <w:r>
               <w:t>UC-08</w:t>
@@ -6075,7 +5998,7 @@
         </w:tc>
         <w:tc>
           <w:tcPr>
-            <w:tcW w:w="3288" w:type="dxa"/>
+            <w:tcW w:w="3074" w:type="dxa"/>
           </w:tcPr>
           <w:p>
             <w:pPr>
@@ -6112,61 +6035,40 @@
         <w:tc>
           <w:tcPr>
             <w:cnfStyle w:val="001000000000" w:firstRow="0" w:lastRow="0" w:firstColumn="1" w:lastColumn="0" w:oddVBand="0" w:evenVBand="0" w:oddHBand="0" w:evenHBand="0" w:firstRowFirstColumn="0" w:firstRowLastColumn="0" w:lastRowFirstColumn="0" w:lastRowLastColumn="0"/>
-            <w:tcW w:w="797" w:type="dxa"/>
-          </w:tcPr>
-          <w:p>
-            <w:r>
-              <w:t>8</w:t>
-            </w:r>
-          </w:p>
-        </w:tc>
-        <w:tc>
-          <w:tcPr>
             <w:tcW w:w="907" w:type="dxa"/>
           </w:tcPr>
           <w:p>
             <w:pPr>
+              <w:rPr>
+                <w:b w:val="0"/>
+                <w:bCs w:val="0"/>
+              </w:rPr>
+            </w:pPr>
+            <w:r>
+              <w:rPr>
+                <w:b w:val="0"/>
+                <w:bCs w:val="0"/>
+              </w:rPr>
+              <w:t>TC-08</w:t>
+            </w:r>
+          </w:p>
+        </w:tc>
+        <w:tc>
+          <w:tcPr>
+            <w:tcW w:w="1078" w:type="dxa"/>
+          </w:tcPr>
+          <w:p>
+            <w:pPr>
               <w:cnfStyle w:val="000000000000" w:firstRow="0" w:lastRow="0" w:firstColumn="0" w:lastColumn="0" w:oddVBand="0" w:evenVBand="0" w:oddHBand="0" w:evenHBand="0" w:firstRowFirstColumn="0" w:firstRowLastColumn="0" w:lastRowFirstColumn="0" w:lastRowLastColumn="0"/>
-              <w:rPr>
-                <w:b/>
-                <w:bCs/>
-              </w:rPr>
-            </w:pPr>
-            <w:r>
-              <w:rPr>
-                <w:b/>
-                <w:bCs/>
-              </w:rPr>
-              <w:t>TC-0</w:t>
-            </w:r>
-            <w:r>
-              <w:rPr>
-                <w:b/>
-                <w:bCs/>
-              </w:rPr>
-              <w:t>8</w:t>
-            </w:r>
-          </w:p>
-        </w:tc>
-        <w:tc>
-          <w:tcPr>
-            <w:tcW w:w="860" w:type="dxa"/>
-          </w:tcPr>
-          <w:p>
-            <w:pPr>
-              <w:cnfStyle w:val="000000000000" w:firstRow="0" w:lastRow="0" w:firstColumn="0" w:lastColumn="0" w:oddVBand="0" w:evenVBand="0" w:oddHBand="0" w:evenHBand="0" w:firstRowFirstColumn="0" w:firstRowLastColumn="0" w:lastRowFirstColumn="0" w:lastRowLastColumn="0"/>
-            </w:pPr>
-            <w:r>
-              <w:t>UC-0</w:t>
-            </w:r>
-            <w:r>
-              <w:t>9</w:t>
-            </w:r>
-          </w:p>
-        </w:tc>
-        <w:tc>
-          <w:tcPr>
-            <w:tcW w:w="3288" w:type="dxa"/>
+            </w:pPr>
+            <w:r>
+              <w:t>UC-09</w:t>
+            </w:r>
+          </w:p>
+        </w:tc>
+        <w:tc>
+          <w:tcPr>
+            <w:tcW w:w="3074" w:type="dxa"/>
           </w:tcPr>
           <w:p>
             <w:pPr>
@@ -6198,42 +6100,31 @@
         <w:tc>
           <w:tcPr>
             <w:cnfStyle w:val="001000000000" w:firstRow="0" w:lastRow="0" w:firstColumn="1" w:lastColumn="0" w:oddVBand="0" w:evenVBand="0" w:oddHBand="0" w:evenHBand="0" w:firstRowFirstColumn="0" w:firstRowLastColumn="0" w:lastRowFirstColumn="0" w:lastRowLastColumn="0"/>
-            <w:tcW w:w="797" w:type="dxa"/>
-          </w:tcPr>
-          <w:p>
-            <w:r>
-              <w:t>9</w:t>
-            </w:r>
-          </w:p>
-        </w:tc>
-        <w:tc>
-          <w:tcPr>
             <w:tcW w:w="907" w:type="dxa"/>
           </w:tcPr>
           <w:p>
             <w:pPr>
+              <w:rPr>
+                <w:b w:val="0"/>
+                <w:bCs w:val="0"/>
+              </w:rPr>
+            </w:pPr>
+            <w:r>
+              <w:rPr>
+                <w:b w:val="0"/>
+                <w:bCs w:val="0"/>
+              </w:rPr>
+              <w:t>TC-09</w:t>
+            </w:r>
+          </w:p>
+        </w:tc>
+        <w:tc>
+          <w:tcPr>
+            <w:tcW w:w="1078" w:type="dxa"/>
+          </w:tcPr>
+          <w:p>
+            <w:pPr>
               <w:cnfStyle w:val="000000100000" w:firstRow="0" w:lastRow="0" w:firstColumn="0" w:lastColumn="0" w:oddVBand="0" w:evenVBand="0" w:oddHBand="1" w:evenHBand="0" w:firstRowFirstColumn="0" w:firstRowLastColumn="0" w:lastRowFirstColumn="0" w:lastRowLastColumn="0"/>
-              <w:rPr>
-                <w:b/>
-                <w:bCs/>
-              </w:rPr>
-            </w:pPr>
-            <w:r>
-              <w:rPr>
-                <w:b/>
-                <w:bCs/>
-              </w:rPr>
-              <w:t>TC-09</w:t>
-            </w:r>
-          </w:p>
-        </w:tc>
-        <w:tc>
-          <w:tcPr>
-            <w:tcW w:w="860" w:type="dxa"/>
-          </w:tcPr>
-          <w:p>
-            <w:pPr>
-              <w:cnfStyle w:val="000000100000" w:firstRow="0" w:lastRow="0" w:firstColumn="0" w:lastColumn="0" w:oddVBand="0" w:evenVBand="0" w:oddHBand="1" w:evenHBand="0" w:firstRowFirstColumn="0" w:firstRowLastColumn="0" w:lastRowFirstColumn="0" w:lastRowLastColumn="0"/>
             </w:pPr>
             <w:r>
               <w:t>UC-10</w:t>
@@ -6242,7 +6133,7 @@
         </w:tc>
         <w:tc>
           <w:tcPr>
-            <w:tcW w:w="3288" w:type="dxa"/>
+            <w:tcW w:w="3074" w:type="dxa"/>
           </w:tcPr>
           <w:p>
             <w:pPr>
@@ -19463,7 +19354,7 @@
 </file>
 
 <file path=word/numbering.xml><?xml version="1.0" encoding="utf-8"?>
-<w:numbering xmlns:wpc="http://schemas.microsoft.com/office/word/2010/wordprocessingCanvas" xmlns:cx="http://schemas.microsoft.com/office/drawing/2014/chartex" xmlns:cx1="http://schemas.microsoft.com/office/drawing/2015/9/8/chartex" xmlns:cx2="http://schemas.microsoft.com/office/drawing/2015/10/21/chartex" xmlns:cx3="http://schemas.microsoft.com/office/drawing/2016/5/9/chartex" xmlns:cx4="http://schemas.microsoft.com/office/drawing/2016/5/10/chartex" xmlns:cx5="http://schemas.microsoft.com/office/drawing/2016/5/11/chartex" xmlns:cx6="http://schemas.microsoft.com/office/drawing/2016/5/12/chartex" xmlns:cx7="http://schemas.microsoft.com/office/drawing/2016/5/13/chartex" xmlns:cx8="http://schemas.microsoft.com/office/drawing/2016/5/14/chartex" xmlns:mc="http://schemas.openxmlformats.org/markup-compatibility/2006" xmlns:aink="http://schemas.microsoft.com/office/drawing/2016/ink" xmlns:am3d="http://schemas.microsoft.com/office/drawing/2017/model3d" xmlns:o="urn:schemas-microsoft-com:office:office" xmlns:r="http://schemas.openxmlformats.org/officeDocument/2006/relationships" xmlns:m="http://schemas.openxmlformats.org/officeDocument/2006/math" xmlns:v="urn:schemas-microsoft-com:vml" xmlns:wp14="http://schemas.microsoft.com/office/word/2010/wordprocessingDrawing" xmlns:wp="http://schemas.openxmlformats.org/drawingml/2006/wordprocessingDrawing" xmlns:w10="urn:schemas-microsoft-com:office:word" xmlns:w="http://schemas.openxmlformats.org/wordprocessingml/2006/main" xmlns:w14="http://schemas.microsoft.com/office/word/2010/wordml" xmlns:w15="http://schemas.microsoft.com/office/word/2012/wordml" xmlns:w16cid="http://schemas.microsoft.com/office/word/2016/wordml/cid" xmlns:w16se="http://schemas.microsoft.com/office/word/2015/wordml/symex" xmlns:wpg="http://schemas.microsoft.com/office/word/2010/wordprocessingGroup" xmlns:wpi="http://schemas.microsoft.com/office/word/2010/wordprocessingInk" xmlns:wne="http://schemas.microsoft.com/office/word/2006/wordml" xmlns:wps="http://schemas.microsoft.com/office/word/2010/wordprocessingShape" mc:Ignorable="w14 w15 w16se w16cid wp14">
+<w:numbering xmlns:wpc="http://schemas.microsoft.com/office/word/2010/wordprocessingCanvas" xmlns:cx="http://schemas.microsoft.com/office/drawing/2014/chartex" xmlns:cx1="http://schemas.microsoft.com/office/drawing/2015/9/8/chartex" xmlns:cx2="http://schemas.microsoft.com/office/drawing/2015/10/21/chartex" xmlns:cx3="http://schemas.microsoft.com/office/drawing/2016/5/9/chartex" xmlns:cx4="http://schemas.microsoft.com/office/drawing/2016/5/10/chartex" xmlns:cx5="http://schemas.microsoft.com/office/drawing/2016/5/11/chartex" xmlns:cx6="http://schemas.microsoft.com/office/drawing/2016/5/12/chartex" xmlns:cx7="http://schemas.microsoft.com/office/drawing/2016/5/13/chartex" xmlns:cx8="http://schemas.microsoft.com/office/drawing/2016/5/14/chartex" xmlns:mc="http://schemas.openxmlformats.org/markup-compatibility/2006" xmlns:aink="http://schemas.microsoft.com/office/drawing/2016/ink" xmlns:am3d="http://schemas.microsoft.com/office/drawing/2017/model3d" xmlns:o="urn:schemas-microsoft-com:office:office" xmlns:r="http://schemas.openxmlformats.org/officeDocument/2006/relationships" xmlns:m="http://schemas.openxmlformats.org/officeDocument/2006/math" xmlns:v="urn:schemas-microsoft-com:vml" xmlns:wp14="http://schemas.microsoft.com/office/word/2010/wordprocessingDrawing" xmlns:wp="http://schemas.openxmlformats.org/drawingml/2006/wordprocessingDrawing" xmlns:w10="urn:schemas-microsoft-com:office:word" xmlns:w="http://schemas.openxmlformats.org/wordprocessingml/2006/main" xmlns:w14="http://schemas.microsoft.com/office/word/2010/wordml" xmlns:w15="http://schemas.microsoft.com/office/word/2012/wordml" xmlns:w16cex="http://schemas.microsoft.com/office/word/2018/wordml/cex" xmlns:w16cid="http://schemas.microsoft.com/office/word/2016/wordml/cid" xmlns:w16="http://schemas.microsoft.com/office/word/2018/wordml" xmlns:w16se="http://schemas.microsoft.com/office/word/2015/wordml/symex" xmlns:wpg="http://schemas.microsoft.com/office/word/2010/wordprocessingGroup" xmlns:wpi="http://schemas.microsoft.com/office/word/2010/wordprocessingInk" xmlns:wne="http://schemas.microsoft.com/office/word/2006/wordml" xmlns:wps="http://schemas.microsoft.com/office/word/2010/wordprocessingShape" mc:Ignorable="w14 w15 w16se w16cid w16 w16cex wp14">
   <w:abstractNum w:abstractNumId="0" w15:restartNumberingAfterBreak="0">
     <w:nsid w:val="00A9000E"/>
     <w:multiLevelType w:val="hybridMultilevel"/>
@@ -23315,7 +23206,7 @@
 </file>
 
 <file path=word/styles.xml><?xml version="1.0" encoding="utf-8"?>
-<w:styles xmlns:mc="http://schemas.openxmlformats.org/markup-compatibility/2006" xmlns:r="http://schemas.openxmlformats.org/officeDocument/2006/relationships" xmlns:w="http://schemas.openxmlformats.org/wordprocessingml/2006/main" xmlns:w14="http://schemas.microsoft.com/office/word/2010/wordml" xmlns:w15="http://schemas.microsoft.com/office/word/2012/wordml" xmlns:w16cid="http://schemas.microsoft.com/office/word/2016/wordml/cid" xmlns:w16se="http://schemas.microsoft.com/office/word/2015/wordml/symex" mc:Ignorable="w14 w15 w16se w16cid">
+<w:styles xmlns:mc="http://schemas.openxmlformats.org/markup-compatibility/2006" xmlns:r="http://schemas.openxmlformats.org/officeDocument/2006/relationships" xmlns:w="http://schemas.openxmlformats.org/wordprocessingml/2006/main" xmlns:w14="http://schemas.microsoft.com/office/word/2010/wordml" xmlns:w15="http://schemas.microsoft.com/office/word/2012/wordml" xmlns:w16cex="http://schemas.microsoft.com/office/word/2018/wordml/cex" xmlns:w16cid="http://schemas.microsoft.com/office/word/2016/wordml/cid" xmlns:w16="http://schemas.microsoft.com/office/word/2018/wordml" xmlns:w16se="http://schemas.microsoft.com/office/word/2015/wordml/symex" mc:Ignorable="w14 w15 w16se w16cid w16 w16cex">
   <w:docDefaults>
     <w:rPrDefault>
       <w:rPr>
@@ -24427,12 +24318,9 @@
 </file>
 
 <file path=customXml/item1.xml><?xml version="1.0" encoding="utf-8"?>
-<?mso-contentType ?>
-<FormTemplates xmlns="http://schemas.microsoft.com/sharepoint/v3/contenttype/forms">
-  <Display>DocumentLibraryForm</Display>
-  <Edit>DocumentLibraryForm</Edit>
-  <New>DocumentLibraryForm</New>
-</FormTemplates>
+<p:properties xmlns:p="http://schemas.microsoft.com/office/2006/metadata/properties" xmlns:xsi="http://www.w3.org/2001/XMLSchema-instance" xmlns:pc="http://schemas.microsoft.com/office/infopath/2007/PartnerControls">
+  <documentManagement/>
+</p:properties>
 </file>
 
 <file path=customXml/item2.xml><?xml version="1.0" encoding="utf-8"?>
@@ -24568,9 +24456,12 @@
 </file>
 
 <file path=customXml/item3.xml><?xml version="1.0" encoding="utf-8"?>
-<p:properties xmlns:p="http://schemas.microsoft.com/office/2006/metadata/properties" xmlns:xsi="http://www.w3.org/2001/XMLSchema-instance" xmlns:pc="http://schemas.microsoft.com/office/infopath/2007/PartnerControls">
-  <documentManagement/>
-</p:properties>
+<?mso-contentType ?>
+<FormTemplates xmlns="http://schemas.microsoft.com/sharepoint/v3/contenttype/forms">
+  <Display>DocumentLibraryForm</Display>
+  <Edit>DocumentLibraryForm</Edit>
+  <New>DocumentLibraryForm</New>
+</FormTemplates>
 </file>
 
 <file path=customXml/item4.xml><?xml version="1.0" encoding="utf-8"?>
@@ -24578,9 +24469,10 @@
 </file>
 
 <file path=customXml/itemProps1.xml><?xml version="1.0" encoding="utf-8"?>
-<ds:datastoreItem xmlns:ds="http://schemas.openxmlformats.org/officeDocument/2006/customXml" ds:itemID="{E47297B4-299E-4572-8B8D-B6F18F93CD88}">
+<ds:datastoreItem xmlns:ds="http://schemas.openxmlformats.org/officeDocument/2006/customXml" ds:itemID="{649219A2-B98D-47D9-84C4-D1729C3E3F2D}">
   <ds:schemaRefs>
-    <ds:schemaRef ds:uri="http://schemas.microsoft.com/sharepoint/v3/contenttype/forms"/>
+    <ds:schemaRef ds:uri="http://schemas.microsoft.com/office/2006/metadata/properties"/>
+    <ds:schemaRef ds:uri="http://schemas.microsoft.com/office/infopath/2007/PartnerControls"/>
   </ds:schemaRefs>
 </ds:datastoreItem>
 </file>
@@ -24604,16 +24496,15 @@
 </file>
 
 <file path=customXml/itemProps3.xml><?xml version="1.0" encoding="utf-8"?>
-<ds:datastoreItem xmlns:ds="http://schemas.openxmlformats.org/officeDocument/2006/customXml" ds:itemID="{649219A2-B98D-47D9-84C4-D1729C3E3F2D}">
+<ds:datastoreItem xmlns:ds="http://schemas.openxmlformats.org/officeDocument/2006/customXml" ds:itemID="{E47297B4-299E-4572-8B8D-B6F18F93CD88}">
   <ds:schemaRefs>
-    <ds:schemaRef ds:uri="http://schemas.microsoft.com/office/2006/metadata/properties"/>
-    <ds:schemaRef ds:uri="http://schemas.microsoft.com/office/infopath/2007/PartnerControls"/>
+    <ds:schemaRef ds:uri="http://schemas.microsoft.com/sharepoint/v3/contenttype/forms"/>
   </ds:schemaRefs>
 </ds:datastoreItem>
 </file>
 
 <file path=customXml/itemProps4.xml><?xml version="1.0" encoding="utf-8"?>
-<ds:datastoreItem xmlns:ds="http://schemas.openxmlformats.org/officeDocument/2006/customXml" ds:itemID="{5EDCEAA3-08F1-45F8-9267-5D8EFF2C656B}">
+<ds:datastoreItem xmlns:ds="http://schemas.openxmlformats.org/officeDocument/2006/customXml" ds:itemID="{57F4B212-0A38-492F-AD13-2418D967E4C5}">
   <ds:schemaRefs>
     <ds:schemaRef ds:uri="http://schemas.openxmlformats.org/officeDocument/2006/bibliography"/>
   </ds:schemaRefs>

</xml_diff>

<commit_message>
Updated all files in Ontwerp document and added comments
</commit_message>
<xml_diff>
--- a/Documents/Favours-Analyse Document.docx
+++ b/Documents/Favours-Analyse Document.docx
@@ -771,16 +771,16 @@
             <mc:AlternateContent>
               <mc:Choice Requires="wps">
                 <w:drawing>
-                  <wp:anchor distT="0" distB="0" distL="114300" distR="114300" simplePos="0" relativeHeight="251659264" behindDoc="0" locked="0" layoutInCell="1" allowOverlap="1" wp14:anchorId="013850DC" wp14:editId="418F23D7">
+                  <wp:anchor distT="0" distB="0" distL="114300" distR="114300" simplePos="0" relativeHeight="251659264" behindDoc="0" locked="0" layoutInCell="1" allowOverlap="1" wp14:anchorId="013850DC" wp14:editId="2D736776">
                     <wp:simplePos x="0" y="0"/>
                     <wp:positionH relativeFrom="page">
                       <wp:posOffset>890546</wp:posOffset>
                     </wp:positionH>
                     <wp:positionV relativeFrom="margin">
-                      <wp:posOffset>8323718</wp:posOffset>
+                      <wp:posOffset>8323717</wp:posOffset>
                     </wp:positionV>
-                    <wp:extent cx="5943600" cy="866692"/>
-                    <wp:effectExtent l="0" t="0" r="7620" b="10160"/>
+                    <wp:extent cx="5943600" cy="1113183"/>
+                    <wp:effectExtent l="0" t="0" r="7620" b="10795"/>
                     <wp:wrapNone/>
                     <wp:docPr id="69" name="Text Box 69"/>
                     <wp:cNvGraphicFramePr/>
@@ -791,7 +791,7 @@
                           <wps:spPr>
                             <a:xfrm>
                               <a:off x="0" y="0"/>
-                              <a:ext cx="5943600" cy="866692"/>
+                              <a:ext cx="5943600" cy="1113183"/>
                             </a:xfrm>
                             <a:prstGeom prst="rect">
                               <a:avLst/>
@@ -823,71 +823,111 @@
                                   <w:pStyle w:val="NoSpacing"/>
                                   <w:jc w:val="right"/>
                                   <w:rPr>
+                                    <w:color w:val="4472C4" w:themeColor="accent1"/>
+                                    <w:sz w:val="36"/>
+                                    <w:szCs w:val="36"/>
+                                  </w:rPr>
+                                </w:pPr>
+                                <w:r>
+                                  <w:rPr>
+                                    <w:color w:val="44546A" w:themeColor="text2"/>
+                                    <w:sz w:val="36"/>
+                                    <w:szCs w:val="36"/>
+                                  </w:rPr>
+                                  <w:t xml:space="preserve">School: </w:t>
+                                </w:r>
+                                <w:r>
+                                  <w:rPr>
+                                    <w:color w:val="44546A" w:themeColor="text2"/>
+                                    <w:sz w:val="36"/>
+                                    <w:szCs w:val="36"/>
+                                  </w:rPr>
+                                  <w:t>Fontys FHICT</w:t>
+                                </w:r>
+                              </w:p>
+                              <w:p>
+                                <w:pPr>
+                                  <w:pStyle w:val="NoSpacing"/>
+                                  <w:jc w:val="right"/>
+                                  <w:rPr>
                                     <w:color w:val="44546A" w:themeColor="text2"/>
                                     <w:sz w:val="36"/>
                                     <w:szCs w:val="36"/>
                                   </w:rPr>
                                 </w:pPr>
-                                <w:sdt>
-                                  <w:sdtPr>
-                                    <w:rPr>
-                                      <w:color w:val="44546A" w:themeColor="text2"/>
-                                      <w:sz w:val="36"/>
-                                      <w:szCs w:val="36"/>
-                                    </w:rPr>
-                                    <w:alias w:val="School"/>
-                                    <w:tag w:val="School"/>
-                                    <w:id w:val="1850680582"/>
-                                    <w:dataBinding w:prefixMappings="xmlns:ns0='http://schemas.openxmlformats.org/officeDocument/2006/extended-properties' " w:xpath="/ns0:Properties[1]/ns0:Company[1]" w:storeItemID="{6668398D-A668-4E3E-A5EB-62B293D839F1}"/>
-                                    <w:text/>
-                                  </w:sdtPr>
-                                  <w:sdtContent>
-                                    <w:r>
-                                      <w:rPr>
-                                        <w:color w:val="44546A" w:themeColor="text2"/>
-                                        <w:sz w:val="36"/>
-                                        <w:szCs w:val="36"/>
-                                      </w:rPr>
-                                      <w:t>Fontys FHICT</w:t>
-                                    </w:r>
-                                  </w:sdtContent>
-                                </w:sdt>
-                              </w:p>
-                              <w:sdt>
-                                <w:sdtPr>
+                                <w:proofErr w:type="spellStart"/>
+                                <w:r>
                                   <w:rPr>
                                     <w:color w:val="44546A" w:themeColor="text2"/>
                                     <w:sz w:val="36"/>
                                     <w:szCs w:val="36"/>
                                   </w:rPr>
-                                  <w:alias w:val="Course"/>
-                                  <w:tag w:val="Course"/>
-                                  <w:id w:val="1717703537"/>
-                                  <w:dataBinding w:prefixMappings="xmlns:ns0='http://purl.org/dc/elements/1.1/' xmlns:ns1='http://schemas.openxmlformats.org/package/2006/metadata/core-properties' " w:xpath="/ns1:coreProperties[1]/ns1:category[1]" w:storeItemID="{6C3C8BC8-F283-45AE-878A-BAB7291924A1}"/>
-                                  <w:text/>
-                                </w:sdtPr>
-                                <w:sdtContent>
-                                  <w:p>
-                                    <w:pPr>
-                                      <w:pStyle w:val="NoSpacing"/>
-                                      <w:jc w:val="right"/>
-                                      <w:rPr>
-                                        <w:color w:val="44546A" w:themeColor="text2"/>
-                                        <w:sz w:val="36"/>
-                                        <w:szCs w:val="36"/>
-                                      </w:rPr>
-                                    </w:pPr>
-                                    <w:r>
-                                      <w:rPr>
-                                        <w:color w:val="44546A" w:themeColor="text2"/>
-                                        <w:sz w:val="36"/>
-                                        <w:szCs w:val="36"/>
-                                      </w:rPr>
-                                      <w:t>DB-S2</w:t>
-                                    </w:r>
-                                  </w:p>
-                                </w:sdtContent>
-                              </w:sdt>
+                                  <w:t>Klas</w:t>
+                                </w:r>
+                                <w:proofErr w:type="spellEnd"/>
+                                <w:r>
+                                  <w:rPr>
+                                    <w:color w:val="44546A" w:themeColor="text2"/>
+                                    <w:sz w:val="36"/>
+                                    <w:szCs w:val="36"/>
+                                  </w:rPr>
+                                  <w:t xml:space="preserve">: </w:t>
+                                </w:r>
+                                <w:r>
+                                  <w:rPr>
+                                    <w:color w:val="44546A" w:themeColor="text2"/>
+                                    <w:sz w:val="36"/>
+                                    <w:szCs w:val="36"/>
+                                  </w:rPr>
+                                  <w:t>S2-DB</w:t>
+                                </w:r>
+                                <w:r>
+                                  <w:rPr>
+                                    <w:color w:val="44546A" w:themeColor="text2"/>
+                                    <w:sz w:val="36"/>
+                                    <w:szCs w:val="36"/>
+                                  </w:rPr>
+                                  <w:t>04</w:t>
+                                </w:r>
+                              </w:p>
+                              <w:p>
+                                <w:pPr>
+                                  <w:pStyle w:val="NoSpacing"/>
+                                  <w:jc w:val="right"/>
+                                  <w:rPr>
+                                    <w:color w:val="44546A" w:themeColor="text2"/>
+                                    <w:sz w:val="36"/>
+                                    <w:szCs w:val="36"/>
+                                  </w:rPr>
+                                </w:pPr>
+                                <w:r>
+                                  <w:rPr>
+                                    <w:color w:val="44546A" w:themeColor="text2"/>
+                                    <w:sz w:val="36"/>
+                                    <w:szCs w:val="36"/>
+                                  </w:rPr>
+                                  <w:t>Student: Peek, Alex</w:t>
+                                </w:r>
+                              </w:p>
+                              <w:p>
+                                <w:pPr>
+                                  <w:pStyle w:val="NoSpacing"/>
+                                  <w:jc w:val="right"/>
+                                  <w:rPr>
+                                    <w:color w:val="44546A" w:themeColor="text2"/>
+                                    <w:sz w:val="36"/>
+                                    <w:szCs w:val="36"/>
+                                  </w:rPr>
+                                </w:pPr>
+                                <w:r>
+                                  <w:rPr>
+                                    <w:color w:val="44546A" w:themeColor="text2"/>
+                                    <w:sz w:val="36"/>
+                                    <w:szCs w:val="36"/>
+                                  </w:rPr>
+                                  <w:t>PCN: 430284</w:t>
+                                </w:r>
+                              </w:p>
                             </w:txbxContent>
                           </wps:txbx>
                           <wps:bodyPr rot="0" spcFirstLastPara="0" vertOverflow="overflow" horzOverflow="overflow" vert="horz" wrap="square" lIns="0" tIns="0" rIns="0" bIns="0" numCol="1" spcCol="0" rtlCol="0" fromWordArt="0" anchor="b" anchorCtr="0" forceAA="0" compatLnSpc="1">
@@ -910,9 +950,36 @@
               </mc:Choice>
               <mc:Fallback>
                 <w:pict>
-                  <v:shape w14:anchorId="013850DC" id="Text Box 69" o:spid="_x0000_s1027" type="#_x0000_t202" style="position:absolute;margin-left:70.1pt;margin-top:655.4pt;width:468pt;height:68.25pt;z-index:251659264;visibility:visible;mso-wrap-style:square;mso-width-percent:765;mso-height-percent:0;mso-wrap-distance-left:9pt;mso-wrap-distance-top:0;mso-wrap-distance-right:9pt;mso-wrap-distance-bottom:0;mso-position-horizontal:absolute;mso-position-horizontal-relative:page;mso-position-vertical:absolute;mso-position-vertical-relative:margin;mso-width-percent:765;mso-height-percent:0;mso-width-relative:page;mso-height-relative:margin;v-text-anchor:bottom" o:gfxdata="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" filled="f" stroked="f" strokeweight=".5pt">
+                  <v:shape w14:anchorId="013850DC" id="Text Box 69" o:spid="_x0000_s1027" type="#_x0000_t202" style="position:absolute;margin-left:70.1pt;margin-top:655.4pt;width:468pt;height:87.65pt;z-index:251659264;visibility:visible;mso-wrap-style:square;mso-width-percent:765;mso-height-percent:0;mso-wrap-distance-left:9pt;mso-wrap-distance-top:0;mso-wrap-distance-right:9pt;mso-wrap-distance-bottom:0;mso-position-horizontal:absolute;mso-position-horizontal-relative:page;mso-position-vertical:absolute;mso-position-vertical-relative:margin;mso-width-percent:765;mso-height-percent:0;mso-width-relative:page;mso-height-relative:margin;v-text-anchor:bottom" o:gfxdata="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" filled="f" stroked="f" strokeweight=".5pt">
                     <v:textbox inset="0,0,0,0">
                       <w:txbxContent>
+                        <w:p>
+                          <w:pPr>
+                            <w:pStyle w:val="NoSpacing"/>
+                            <w:jc w:val="right"/>
+                            <w:rPr>
+                              <w:color w:val="4472C4" w:themeColor="accent1"/>
+                              <w:sz w:val="36"/>
+                              <w:szCs w:val="36"/>
+                            </w:rPr>
+                          </w:pPr>
+                          <w:r>
+                            <w:rPr>
+                              <w:color w:val="44546A" w:themeColor="text2"/>
+                              <w:sz w:val="36"/>
+                              <w:szCs w:val="36"/>
+                            </w:rPr>
+                            <w:t xml:space="preserve">School: </w:t>
+                          </w:r>
+                          <w:r>
+                            <w:rPr>
+                              <w:color w:val="44546A" w:themeColor="text2"/>
+                              <w:sz w:val="36"/>
+                              <w:szCs w:val="36"/>
+                            </w:rPr>
+                            <w:t>Fontys FHICT</w:t>
+                          </w:r>
+                        </w:p>
                         <w:p>
                           <w:pPr>
                             <w:pStyle w:val="NoSpacing"/>
@@ -923,66 +990,79 @@
                               <w:szCs w:val="36"/>
                             </w:rPr>
                           </w:pPr>
-                          <w:sdt>
-                            <w:sdtPr>
-                              <w:rPr>
-                                <w:color w:val="44546A" w:themeColor="text2"/>
-                                <w:sz w:val="36"/>
-                                <w:szCs w:val="36"/>
-                              </w:rPr>
-                              <w:alias w:val="School"/>
-                              <w:tag w:val="School"/>
-                              <w:id w:val="1850680582"/>
-                              <w:dataBinding w:prefixMappings="xmlns:ns0='http://schemas.openxmlformats.org/officeDocument/2006/extended-properties' " w:xpath="/ns0:Properties[1]/ns0:Company[1]" w:storeItemID="{6668398D-A668-4E3E-A5EB-62B293D839F1}"/>
-                              <w:text/>
-                            </w:sdtPr>
-                            <w:sdtContent>
-                              <w:r>
-                                <w:rPr>
-                                  <w:color w:val="44546A" w:themeColor="text2"/>
-                                  <w:sz w:val="36"/>
-                                  <w:szCs w:val="36"/>
-                                </w:rPr>
-                                <w:t>Fontys FHICT</w:t>
-                              </w:r>
-                            </w:sdtContent>
-                          </w:sdt>
-                        </w:p>
-                        <w:sdt>
-                          <w:sdtPr>
+                          <w:proofErr w:type="spellStart"/>
+                          <w:r>
                             <w:rPr>
                               <w:color w:val="44546A" w:themeColor="text2"/>
                               <w:sz w:val="36"/>
                               <w:szCs w:val="36"/>
                             </w:rPr>
-                            <w:alias w:val="Course"/>
-                            <w:tag w:val="Course"/>
-                            <w:id w:val="1717703537"/>
-                            <w:dataBinding w:prefixMappings="xmlns:ns0='http://purl.org/dc/elements/1.1/' xmlns:ns1='http://schemas.openxmlformats.org/package/2006/metadata/core-properties' " w:xpath="/ns1:coreProperties[1]/ns1:category[1]" w:storeItemID="{6C3C8BC8-F283-45AE-878A-BAB7291924A1}"/>
-                            <w:text/>
-                          </w:sdtPr>
-                          <w:sdtContent>
-                            <w:p>
-                              <w:pPr>
-                                <w:pStyle w:val="NoSpacing"/>
-                                <w:jc w:val="right"/>
-                                <w:rPr>
-                                  <w:color w:val="44546A" w:themeColor="text2"/>
-                                  <w:sz w:val="36"/>
-                                  <w:szCs w:val="36"/>
-                                </w:rPr>
-                              </w:pPr>
-                              <w:r>
-                                <w:rPr>
-                                  <w:color w:val="44546A" w:themeColor="text2"/>
-                                  <w:sz w:val="36"/>
-                                  <w:szCs w:val="36"/>
-                                </w:rPr>
-                                <w:t>DB-S2</w:t>
-                              </w:r>
-                            </w:p>
-                          </w:sdtContent>
-                        </w:sdt>
+                            <w:t>Klas</w:t>
+                          </w:r>
+                          <w:proofErr w:type="spellEnd"/>
+                          <w:r>
+                            <w:rPr>
+                              <w:color w:val="44546A" w:themeColor="text2"/>
+                              <w:sz w:val="36"/>
+                              <w:szCs w:val="36"/>
+                            </w:rPr>
+                            <w:t xml:space="preserve">: </w:t>
+                          </w:r>
+                          <w:r>
+                            <w:rPr>
+                              <w:color w:val="44546A" w:themeColor="text2"/>
+                              <w:sz w:val="36"/>
+                              <w:szCs w:val="36"/>
+                            </w:rPr>
+                            <w:t>S2-DB</w:t>
+                          </w:r>
+                          <w:r>
+                            <w:rPr>
+                              <w:color w:val="44546A" w:themeColor="text2"/>
+                              <w:sz w:val="36"/>
+                              <w:szCs w:val="36"/>
+                            </w:rPr>
+                            <w:t>04</w:t>
+                          </w:r>
+                        </w:p>
+                        <w:p>
+                          <w:pPr>
+                            <w:pStyle w:val="NoSpacing"/>
+                            <w:jc w:val="right"/>
+                            <w:rPr>
+                              <w:color w:val="44546A" w:themeColor="text2"/>
+                              <w:sz w:val="36"/>
+                              <w:szCs w:val="36"/>
+                            </w:rPr>
+                          </w:pPr>
+                          <w:r>
+                            <w:rPr>
+                              <w:color w:val="44546A" w:themeColor="text2"/>
+                              <w:sz w:val="36"/>
+                              <w:szCs w:val="36"/>
+                            </w:rPr>
+                            <w:t>Student: Peek, Alex</w:t>
+                          </w:r>
+                        </w:p>
+                        <w:p>
+                          <w:pPr>
+                            <w:pStyle w:val="NoSpacing"/>
+                            <w:jc w:val="right"/>
+                            <w:rPr>
+                              <w:color w:val="44546A" w:themeColor="text2"/>
+                              <w:sz w:val="36"/>
+                              <w:szCs w:val="36"/>
+                            </w:rPr>
+                          </w:pPr>
+                          <w:r>
+                            <w:rPr>
+                              <w:color w:val="44546A" w:themeColor="text2"/>
+                              <w:sz w:val="36"/>
+                              <w:szCs w:val="36"/>
+                            </w:rPr>
+                            <w:t>PCN: 430284</w:t>
+                          </w:r>
+                        </w:p>
                       </w:txbxContent>
                     </v:textbox>
                     <w10:wrap anchorx="page" anchory="margin"/>
@@ -999,14 +1079,7 @@
     </w:sdt>
     <w:sdt>
       <w:sdtPr>
-        <w:rPr>
-          <w:rFonts w:asciiTheme="minorHAnsi" w:eastAsiaTheme="minorHAnsi" w:hAnsiTheme="minorHAnsi" w:cstheme="minorBidi"/>
-          <w:color w:val="auto"/>
-          <w:sz w:val="22"/>
-          <w:szCs w:val="22"/>
-          <w:lang w:val="nl-NL"/>
-        </w:rPr>
-        <w:id w:val="-252051975"/>
+        <w:id w:val="-1511900292"/>
         <w:docPartObj>
           <w:docPartGallery w:val="Table of Contents"/>
           <w:docPartUnique/>
@@ -1014,9 +1087,14 @@
       </w:sdtPr>
       <w:sdtEndPr>
         <w:rPr>
+          <w:rFonts w:asciiTheme="minorHAnsi" w:eastAsiaTheme="minorHAnsi" w:hAnsiTheme="minorHAnsi" w:cstheme="minorBidi"/>
           <w:b/>
           <w:bCs/>
           <w:noProof/>
+          <w:color w:val="auto"/>
+          <w:sz w:val="22"/>
+          <w:szCs w:val="22"/>
+          <w:lang w:val="nl-NL"/>
         </w:rPr>
       </w:sdtEndPr>
       <w:sdtContent>
@@ -1025,7 +1103,7 @@
             <w:pStyle w:val="TOCHeading"/>
           </w:pPr>
           <w:r>
-            <w:t>Table of Contents</w:t>
+            <w:t>Contents</w:t>
           </w:r>
         </w:p>
         <w:p>
@@ -1035,7 +1113,9 @@
               <w:tab w:val="right" w:leader="dot" w:pos="9062"/>
             </w:tabs>
             <w:rPr>
+              <w:rFonts w:eastAsiaTheme="minorEastAsia"/>
               <w:noProof/>
+              <w:lang w:eastAsia="nl-NL"/>
             </w:rPr>
           </w:pPr>
           <w:r>
@@ -1047,7 +1127,7 @@
           <w:r>
             <w:fldChar w:fldCharType="separate"/>
           </w:r>
-          <w:hyperlink w:anchor="_Toc38226914" w:history="1">
+          <w:hyperlink w:anchor="_Toc38458390" w:history="1">
             <w:r>
               <w:rPr>
                 <w:rStyle w:val="Hyperlink"/>
@@ -1074,7 +1154,7 @@
                 <w:noProof/>
                 <w:webHidden/>
               </w:rPr>
-              <w:instrText xml:space="preserve"> PAGEREF _Toc38226914 \h </w:instrText>
+              <w:instrText xml:space="preserve"> PAGEREF _Toc38458390 \h </w:instrText>
             </w:r>
             <w:r>
               <w:rPr>
@@ -1094,7 +1174,363 @@
                 <w:noProof/>
                 <w:webHidden/>
               </w:rPr>
-              <w:t>1</w:t>
+              <w:t>2</w:t>
+            </w:r>
+            <w:r>
+              <w:rPr>
+                <w:noProof/>
+                <w:webHidden/>
+              </w:rPr>
+              <w:fldChar w:fldCharType="end"/>
+            </w:r>
+          </w:hyperlink>
+        </w:p>
+        <w:p>
+          <w:pPr>
+            <w:pStyle w:val="TOC1"/>
+            <w:tabs>
+              <w:tab w:val="right" w:leader="dot" w:pos="9062"/>
+            </w:tabs>
+            <w:rPr>
+              <w:rFonts w:eastAsiaTheme="minorEastAsia"/>
+              <w:noProof/>
+              <w:lang w:eastAsia="nl-NL"/>
+            </w:rPr>
+          </w:pPr>
+          <w:hyperlink w:anchor="_Toc38458391" w:history="1">
+            <w:r>
+              <w:rPr>
+                <w:rStyle w:val="Hyperlink"/>
+                <w:noProof/>
+              </w:rPr>
+              <w:t>Requirements</w:t>
+            </w:r>
+            <w:r>
+              <w:rPr>
+                <w:noProof/>
+                <w:webHidden/>
+              </w:rPr>
+              <w:tab/>
+            </w:r>
+            <w:r>
+              <w:rPr>
+                <w:noProof/>
+                <w:webHidden/>
+              </w:rPr>
+              <w:fldChar w:fldCharType="begin"/>
+            </w:r>
+            <w:r>
+              <w:rPr>
+                <w:noProof/>
+                <w:webHidden/>
+              </w:rPr>
+              <w:instrText xml:space="preserve"> PAGEREF _Toc38458391 \h </w:instrText>
+            </w:r>
+            <w:r>
+              <w:rPr>
+                <w:noProof/>
+                <w:webHidden/>
+              </w:rPr>
+            </w:r>
+            <w:r>
+              <w:rPr>
+                <w:noProof/>
+                <w:webHidden/>
+              </w:rPr>
+              <w:fldChar w:fldCharType="separate"/>
+            </w:r>
+            <w:r>
+              <w:rPr>
+                <w:noProof/>
+                <w:webHidden/>
+              </w:rPr>
+              <w:t>3</w:t>
+            </w:r>
+            <w:r>
+              <w:rPr>
+                <w:noProof/>
+                <w:webHidden/>
+              </w:rPr>
+              <w:fldChar w:fldCharType="end"/>
+            </w:r>
+          </w:hyperlink>
+        </w:p>
+        <w:p>
+          <w:pPr>
+            <w:pStyle w:val="TOC3"/>
+            <w:tabs>
+              <w:tab w:val="right" w:leader="dot" w:pos="9062"/>
+            </w:tabs>
+            <w:rPr>
+              <w:rFonts w:eastAsiaTheme="minorEastAsia"/>
+              <w:noProof/>
+              <w:lang w:eastAsia="nl-NL"/>
+            </w:rPr>
+          </w:pPr>
+          <w:hyperlink w:anchor="_Toc38458392" w:history="1">
+            <w:r>
+              <w:rPr>
+                <w:rStyle w:val="Hyperlink"/>
+                <w:i/>
+                <w:iCs/>
+                <w:noProof/>
+              </w:rPr>
+              <w:t>Must have:</w:t>
+            </w:r>
+            <w:r>
+              <w:rPr>
+                <w:noProof/>
+                <w:webHidden/>
+              </w:rPr>
+              <w:tab/>
+            </w:r>
+            <w:r>
+              <w:rPr>
+                <w:noProof/>
+                <w:webHidden/>
+              </w:rPr>
+              <w:fldChar w:fldCharType="begin"/>
+            </w:r>
+            <w:r>
+              <w:rPr>
+                <w:noProof/>
+                <w:webHidden/>
+              </w:rPr>
+              <w:instrText xml:space="preserve"> PAGEREF _Toc38458392 \h </w:instrText>
+            </w:r>
+            <w:r>
+              <w:rPr>
+                <w:noProof/>
+                <w:webHidden/>
+              </w:rPr>
+            </w:r>
+            <w:r>
+              <w:rPr>
+                <w:noProof/>
+                <w:webHidden/>
+              </w:rPr>
+              <w:fldChar w:fldCharType="separate"/>
+            </w:r>
+            <w:r>
+              <w:rPr>
+                <w:noProof/>
+                <w:webHidden/>
+              </w:rPr>
+              <w:t>3</w:t>
+            </w:r>
+            <w:r>
+              <w:rPr>
+                <w:noProof/>
+                <w:webHidden/>
+              </w:rPr>
+              <w:fldChar w:fldCharType="end"/>
+            </w:r>
+          </w:hyperlink>
+        </w:p>
+        <w:p>
+          <w:pPr>
+            <w:pStyle w:val="TOC3"/>
+            <w:tabs>
+              <w:tab w:val="right" w:leader="dot" w:pos="9062"/>
+            </w:tabs>
+            <w:rPr>
+              <w:rFonts w:eastAsiaTheme="minorEastAsia"/>
+              <w:noProof/>
+              <w:lang w:eastAsia="nl-NL"/>
+            </w:rPr>
+          </w:pPr>
+          <w:hyperlink w:anchor="_Toc38458393" w:history="1">
+            <w:r>
+              <w:rPr>
+                <w:rStyle w:val="Hyperlink"/>
+                <w:i/>
+                <w:iCs/>
+                <w:noProof/>
+              </w:rPr>
+              <w:t>Should have:</w:t>
+            </w:r>
+            <w:r>
+              <w:rPr>
+                <w:noProof/>
+                <w:webHidden/>
+              </w:rPr>
+              <w:tab/>
+            </w:r>
+            <w:r>
+              <w:rPr>
+                <w:noProof/>
+                <w:webHidden/>
+              </w:rPr>
+              <w:fldChar w:fldCharType="begin"/>
+            </w:r>
+            <w:r>
+              <w:rPr>
+                <w:noProof/>
+                <w:webHidden/>
+              </w:rPr>
+              <w:instrText xml:space="preserve"> PAGEREF _Toc38458393 \h </w:instrText>
+            </w:r>
+            <w:r>
+              <w:rPr>
+                <w:noProof/>
+                <w:webHidden/>
+              </w:rPr>
+            </w:r>
+            <w:r>
+              <w:rPr>
+                <w:noProof/>
+                <w:webHidden/>
+              </w:rPr>
+              <w:fldChar w:fldCharType="separate"/>
+            </w:r>
+            <w:r>
+              <w:rPr>
+                <w:noProof/>
+                <w:webHidden/>
+              </w:rPr>
+              <w:t>4</w:t>
+            </w:r>
+            <w:r>
+              <w:rPr>
+                <w:noProof/>
+                <w:webHidden/>
+              </w:rPr>
+              <w:fldChar w:fldCharType="end"/>
+            </w:r>
+          </w:hyperlink>
+        </w:p>
+        <w:p>
+          <w:pPr>
+            <w:pStyle w:val="TOC3"/>
+            <w:tabs>
+              <w:tab w:val="right" w:leader="dot" w:pos="9062"/>
+            </w:tabs>
+            <w:rPr>
+              <w:rFonts w:eastAsiaTheme="minorEastAsia"/>
+              <w:noProof/>
+              <w:lang w:eastAsia="nl-NL"/>
+            </w:rPr>
+          </w:pPr>
+          <w:hyperlink w:anchor="_Toc38458394" w:history="1">
+            <w:r>
+              <w:rPr>
+                <w:rStyle w:val="Hyperlink"/>
+                <w:i/>
+                <w:iCs/>
+                <w:noProof/>
+              </w:rPr>
+              <w:t>Could have:</w:t>
+            </w:r>
+            <w:r>
+              <w:rPr>
+                <w:noProof/>
+                <w:webHidden/>
+              </w:rPr>
+              <w:tab/>
+            </w:r>
+            <w:r>
+              <w:rPr>
+                <w:noProof/>
+                <w:webHidden/>
+              </w:rPr>
+              <w:fldChar w:fldCharType="begin"/>
+            </w:r>
+            <w:r>
+              <w:rPr>
+                <w:noProof/>
+                <w:webHidden/>
+              </w:rPr>
+              <w:instrText xml:space="preserve"> PAGEREF _Toc38458394 \h </w:instrText>
+            </w:r>
+            <w:r>
+              <w:rPr>
+                <w:noProof/>
+                <w:webHidden/>
+              </w:rPr>
+            </w:r>
+            <w:r>
+              <w:rPr>
+                <w:noProof/>
+                <w:webHidden/>
+              </w:rPr>
+              <w:fldChar w:fldCharType="separate"/>
+            </w:r>
+            <w:r>
+              <w:rPr>
+                <w:noProof/>
+                <w:webHidden/>
+              </w:rPr>
+              <w:t>4</w:t>
+            </w:r>
+            <w:r>
+              <w:rPr>
+                <w:noProof/>
+                <w:webHidden/>
+              </w:rPr>
+              <w:fldChar w:fldCharType="end"/>
+            </w:r>
+          </w:hyperlink>
+        </w:p>
+        <w:p>
+          <w:pPr>
+            <w:pStyle w:val="TOC1"/>
+            <w:tabs>
+              <w:tab w:val="right" w:leader="dot" w:pos="9062"/>
+            </w:tabs>
+            <w:rPr>
+              <w:rFonts w:eastAsiaTheme="minorEastAsia"/>
+              <w:noProof/>
+              <w:lang w:eastAsia="nl-NL"/>
+            </w:rPr>
+          </w:pPr>
+          <w:hyperlink w:anchor="_Toc38458395" w:history="1">
+            <w:r>
+              <w:rPr>
+                <w:rStyle w:val="Hyperlink"/>
+                <w:noProof/>
+              </w:rPr>
+              <w:t>Use-case:</w:t>
+            </w:r>
+            <w:r>
+              <w:rPr>
+                <w:noProof/>
+                <w:webHidden/>
+              </w:rPr>
+              <w:tab/>
+            </w:r>
+            <w:r>
+              <w:rPr>
+                <w:noProof/>
+                <w:webHidden/>
+              </w:rPr>
+              <w:fldChar w:fldCharType="begin"/>
+            </w:r>
+            <w:r>
+              <w:rPr>
+                <w:noProof/>
+                <w:webHidden/>
+              </w:rPr>
+              <w:instrText xml:space="preserve"> PAGEREF _Toc38458395 \h </w:instrText>
+            </w:r>
+            <w:r>
+              <w:rPr>
+                <w:noProof/>
+                <w:webHidden/>
+              </w:rPr>
+            </w:r>
+            <w:r>
+              <w:rPr>
+                <w:noProof/>
+                <w:webHidden/>
+              </w:rPr>
+              <w:fldChar w:fldCharType="separate"/>
+            </w:r>
+            <w:r>
+              <w:rPr>
+                <w:noProof/>
+                <w:webHidden/>
+              </w:rPr>
+              <w:t>5</w:t>
             </w:r>
             <w:r>
               <w:rPr>
@@ -1117,14 +1553,13 @@
               <w:lang w:eastAsia="nl-NL"/>
             </w:rPr>
           </w:pPr>
-          <w:hyperlink w:anchor="_Toc38226915" w:history="1">
+          <w:hyperlink w:anchor="_Toc38458396" w:history="1">
             <w:r>
               <w:rPr>
                 <w:rStyle w:val="Hyperlink"/>
                 <w:noProof/>
-                <w:lang w:val="en-US"/>
-              </w:rPr>
-              <w:t>Requirements</w:t>
+              </w:rPr>
+              <w:t>Use case diagram</w:t>
             </w:r>
             <w:r>
               <w:rPr>
@@ -1145,7 +1580,7 @@
                 <w:noProof/>
                 <w:webHidden/>
               </w:rPr>
-              <w:instrText xml:space="preserve"> PAGEREF _Toc38226915 \h </w:instrText>
+              <w:instrText xml:space="preserve"> PAGEREF _Toc38458396 \h </w:instrText>
             </w:r>
             <w:r>
               <w:rPr>
@@ -1165,7 +1600,7 @@
                 <w:noProof/>
                 <w:webHidden/>
               </w:rPr>
-              <w:t>2</w:t>
+              <w:t>10</w:t>
             </w:r>
             <w:r>
               <w:rPr>
@@ -1178,7 +1613,7 @@
         </w:p>
         <w:p>
           <w:pPr>
-            <w:pStyle w:val="TOC2"/>
+            <w:pStyle w:val="TOC1"/>
             <w:tabs>
               <w:tab w:val="right" w:leader="dot" w:pos="9062"/>
             </w:tabs>
@@ -1188,13 +1623,13 @@
               <w:lang w:eastAsia="nl-NL"/>
             </w:rPr>
           </w:pPr>
-          <w:hyperlink w:anchor="_Toc38226916" w:history="1">
+          <w:hyperlink w:anchor="_Toc38458397" w:history="1">
             <w:r>
               <w:rPr>
                 <w:rStyle w:val="Hyperlink"/>
                 <w:noProof/>
               </w:rPr>
-              <w:t>Use-case:</w:t>
+              <w:t>Conceptueel model</w:t>
             </w:r>
             <w:r>
               <w:rPr>
@@ -1215,7 +1650,7 @@
                 <w:noProof/>
                 <w:webHidden/>
               </w:rPr>
-              <w:instrText xml:space="preserve"> PAGEREF _Toc38226916 \h </w:instrText>
+              <w:instrText xml:space="preserve"> PAGEREF _Toc38458397 \h </w:instrText>
             </w:r>
             <w:r>
               <w:rPr>
@@ -1235,7 +1670,7 @@
                 <w:noProof/>
                 <w:webHidden/>
               </w:rPr>
-              <w:t>4</w:t>
+              <w:t>11</w:t>
             </w:r>
             <w:r>
               <w:rPr>
@@ -1248,7 +1683,7 @@
         </w:p>
         <w:p>
           <w:pPr>
-            <w:pStyle w:val="TOC2"/>
+            <w:pStyle w:val="TOC1"/>
             <w:tabs>
               <w:tab w:val="right" w:leader="dot" w:pos="9062"/>
             </w:tabs>
@@ -1258,13 +1693,13 @@
               <w:lang w:eastAsia="nl-NL"/>
             </w:rPr>
           </w:pPr>
-          <w:hyperlink w:anchor="_Toc38226917" w:history="1">
+          <w:hyperlink w:anchor="_Toc38458398" w:history="1">
             <w:r>
               <w:rPr>
                 <w:rStyle w:val="Hyperlink"/>
                 <w:noProof/>
               </w:rPr>
-              <w:t>Use case diagram</w:t>
+              <w:t>UI schetsen</w:t>
             </w:r>
             <w:r>
               <w:rPr>
@@ -1285,7 +1720,7 @@
                 <w:noProof/>
                 <w:webHidden/>
               </w:rPr>
-              <w:instrText xml:space="preserve"> PAGEREF _Toc38226917 \h </w:instrText>
+              <w:instrText xml:space="preserve"> PAGEREF _Toc38458398 \h </w:instrText>
             </w:r>
             <w:r>
               <w:rPr>
@@ -1305,7 +1740,7 @@
                 <w:noProof/>
                 <w:webHidden/>
               </w:rPr>
-              <w:t>8</w:t>
+              <w:t>12</w:t>
             </w:r>
             <w:r>
               <w:rPr>
@@ -1318,7 +1753,7 @@
         </w:p>
         <w:p>
           <w:pPr>
-            <w:pStyle w:val="TOC2"/>
+            <w:pStyle w:val="TOC1"/>
             <w:tabs>
               <w:tab w:val="right" w:leader="dot" w:pos="9062"/>
             </w:tabs>
@@ -1328,13 +1763,13 @@
               <w:lang w:eastAsia="nl-NL"/>
             </w:rPr>
           </w:pPr>
-          <w:hyperlink w:anchor="_Toc38226918" w:history="1">
+          <w:hyperlink w:anchor="_Toc38458399" w:history="1">
             <w:r>
               <w:rPr>
                 <w:rStyle w:val="Hyperlink"/>
                 <w:noProof/>
               </w:rPr>
-              <w:t>Conceptueel model</w:t>
+              <w:t>Testplan</w:t>
             </w:r>
             <w:r>
               <w:rPr>
@@ -1355,7 +1790,7 @@
                 <w:noProof/>
                 <w:webHidden/>
               </w:rPr>
-              <w:instrText xml:space="preserve"> PAGEREF _Toc38226918 \h </w:instrText>
+              <w:instrText xml:space="preserve"> PAGEREF _Toc38458399 \h </w:instrText>
             </w:r>
             <w:r>
               <w:rPr>
@@ -1375,7 +1810,7 @@
                 <w:noProof/>
                 <w:webHidden/>
               </w:rPr>
-              <w:t>9</w:t>
+              <w:t>13</w:t>
             </w:r>
             <w:r>
               <w:rPr>
@@ -1388,7 +1823,7 @@
         </w:p>
         <w:p>
           <w:pPr>
-            <w:pStyle w:val="TOC2"/>
+            <w:pStyle w:val="TOC3"/>
             <w:tabs>
               <w:tab w:val="right" w:leader="dot" w:pos="9062"/>
             </w:tabs>
@@ -1398,13 +1833,13 @@
               <w:lang w:eastAsia="nl-NL"/>
             </w:rPr>
           </w:pPr>
-          <w:hyperlink w:anchor="_Toc38226919" w:history="1">
+          <w:hyperlink w:anchor="_Toc38458400" w:history="1">
             <w:r>
               <w:rPr>
                 <w:rStyle w:val="Hyperlink"/>
                 <w:noProof/>
               </w:rPr>
-              <w:t>UI schetsen</w:t>
+              <w:t>Happy flow:</w:t>
             </w:r>
             <w:r>
               <w:rPr>
@@ -1425,7 +1860,7 @@
                 <w:noProof/>
                 <w:webHidden/>
               </w:rPr>
-              <w:instrText xml:space="preserve"> PAGEREF _Toc38226919 \h </w:instrText>
+              <w:instrText xml:space="preserve"> PAGEREF _Toc38458400 \h </w:instrText>
             </w:r>
             <w:r>
               <w:rPr>
@@ -1445,7 +1880,7 @@
                 <w:noProof/>
                 <w:webHidden/>
               </w:rPr>
-              <w:t>10</w:t>
+              <w:t>13</w:t>
             </w:r>
             <w:r>
               <w:rPr>
@@ -1458,7 +1893,7 @@
         </w:p>
         <w:p>
           <w:pPr>
-            <w:pStyle w:val="TOC2"/>
+            <w:pStyle w:val="TOC3"/>
             <w:tabs>
               <w:tab w:val="right" w:leader="dot" w:pos="9062"/>
             </w:tabs>
@@ -1468,13 +1903,13 @@
               <w:lang w:eastAsia="nl-NL"/>
             </w:rPr>
           </w:pPr>
-          <w:hyperlink w:anchor="_Toc38226920" w:history="1">
+          <w:hyperlink w:anchor="_Toc38458401" w:history="1">
             <w:r>
               <w:rPr>
                 <w:rStyle w:val="Hyperlink"/>
                 <w:noProof/>
               </w:rPr>
-              <w:t>Testplan</w:t>
+              <w:t>Unhappy flow:</w:t>
             </w:r>
             <w:r>
               <w:rPr>
@@ -1495,7 +1930,7 @@
                 <w:noProof/>
                 <w:webHidden/>
               </w:rPr>
-              <w:instrText xml:space="preserve"> PAGEREF _Toc38226920 \h </w:instrText>
+              <w:instrText xml:space="preserve"> PAGEREF _Toc38458401 \h </w:instrText>
             </w:r>
             <w:r>
               <w:rPr>
@@ -1515,7 +1950,7 @@
                 <w:noProof/>
                 <w:webHidden/>
               </w:rPr>
-              <w:t>11</w:t>
+              <w:t>14</w:t>
             </w:r>
             <w:r>
               <w:rPr>
@@ -1528,15 +1963,17 @@
         </w:p>
         <w:p>
           <w:pPr>
-            <w:pStyle w:val="TOC1"/>
+            <w:pStyle w:val="TOC3"/>
             <w:tabs>
               <w:tab w:val="right" w:leader="dot" w:pos="9062"/>
             </w:tabs>
             <w:rPr>
+              <w:rFonts w:eastAsiaTheme="minorEastAsia"/>
               <w:noProof/>
+              <w:lang w:eastAsia="nl-NL"/>
             </w:rPr>
           </w:pPr>
-          <w:hyperlink w:anchor="_Toc38226921" w:history="1">
+          <w:hyperlink w:anchor="_Toc38458402" w:history="1">
             <w:r>
               <w:rPr>
                 <w:rStyle w:val="Hyperlink"/>
@@ -1563,7 +2000,7 @@
                 <w:noProof/>
                 <w:webHidden/>
               </w:rPr>
-              <w:instrText xml:space="preserve"> PAGEREF _Toc38226921 \h </w:instrText>
+              <w:instrText xml:space="preserve"> PAGEREF _Toc38458402 \h </w:instrText>
             </w:r>
             <w:r>
               <w:rPr>
@@ -1583,7 +2020,7 @@
                 <w:noProof/>
                 <w:webHidden/>
               </w:rPr>
-              <w:t>13</w:t>
+              <w:t>16</w:t>
             </w:r>
             <w:r>
               <w:rPr>
@@ -1616,7 +2053,6 @@
           <w:szCs w:val="32"/>
         </w:rPr>
       </w:pPr>
-      <w:bookmarkStart w:id="1" w:name="_Toc38226914"/>
       <w:r>
         <w:br w:type="page"/>
       </w:r>
@@ -1625,6 +2061,7 @@
       <w:pPr>
         <w:pStyle w:val="Heading1"/>
       </w:pPr>
+      <w:bookmarkStart w:id="1" w:name="_Toc38458390"/>
       <w:r>
         <w:lastRenderedPageBreak/>
         <w:t>Inleiding</w:t>
@@ -1669,9 +2106,9 @@
     </w:p>
     <w:p>
       <w:pPr>
-        <w:pStyle w:val="Heading2"/>
-      </w:pPr>
-      <w:bookmarkStart w:id="2" w:name="_Toc38226915"/>
+        <w:pStyle w:val="Heading1"/>
+      </w:pPr>
+      <w:bookmarkStart w:id="2" w:name="_Toc38458391"/>
       <w:r>
         <w:lastRenderedPageBreak/>
         <w:t>Requirements</w:t>
@@ -1685,11 +2122,13 @@
     </w:p>
     <w:p>
       <w:pPr>
+        <w:pStyle w:val="Heading3"/>
         <w:rPr>
           <w:i/>
           <w:iCs/>
         </w:rPr>
       </w:pPr>
+      <w:bookmarkStart w:id="3" w:name="_Toc38458392"/>
       <w:r>
         <w:rPr>
           <w:i/>
@@ -1697,6 +2136,7 @@
         </w:rPr>
         <w:t>Must have:</w:t>
       </w:r>
+      <w:bookmarkEnd w:id="3"/>
       <w:r>
         <w:rPr>
           <w:i/>
@@ -1971,11 +2411,13 @@
     </w:p>
     <w:p>
       <w:pPr>
+        <w:pStyle w:val="Heading3"/>
         <w:rPr>
           <w:i/>
           <w:iCs/>
         </w:rPr>
       </w:pPr>
+      <w:bookmarkStart w:id="4" w:name="_Toc38458393"/>
       <w:r>
         <w:rPr>
           <w:i/>
@@ -1984,6 +2426,7 @@
         <w:lastRenderedPageBreak/>
         <w:t>Should have:</w:t>
       </w:r>
+      <w:bookmarkEnd w:id="4"/>
     </w:p>
     <w:p>
       <w:pPr>
@@ -2423,11 +2866,13 @@
     </w:p>
     <w:p>
       <w:pPr>
+        <w:pStyle w:val="Heading3"/>
         <w:rPr>
           <w:i/>
           <w:iCs/>
         </w:rPr>
       </w:pPr>
+      <w:bookmarkStart w:id="5" w:name="_Toc38458394"/>
       <w:r>
         <w:rPr>
           <w:i/>
@@ -2435,6 +2880,7 @@
         </w:rPr>
         <w:t>Could have:</w:t>
       </w:r>
+      <w:bookmarkEnd w:id="5"/>
     </w:p>
     <w:p>
       <w:pPr>
@@ -2604,14 +3050,14 @@
     </w:p>
     <w:p>
       <w:pPr>
-        <w:pStyle w:val="Heading2"/>
-      </w:pPr>
-      <w:bookmarkStart w:id="3" w:name="_Toc38226916"/>
+        <w:pStyle w:val="Heading1"/>
+      </w:pPr>
+      <w:bookmarkStart w:id="6" w:name="_Toc38458395"/>
       <w:r>
         <w:lastRenderedPageBreak/>
         <w:t>Use-case:</w:t>
       </w:r>
-      <w:bookmarkEnd w:id="3"/>
+      <w:bookmarkEnd w:id="6"/>
     </w:p>
     <w:p>
       <w:pPr>
@@ -5445,14 +5891,7 @@
                 <w:b/>
                 <w:bCs/>
               </w:rPr>
-              <w:t xml:space="preserve"> UC-</w:t>
-            </w:r>
-            <w:r>
-              <w:rPr>
-                <w:b/>
-                <w:bCs/>
-              </w:rPr>
-              <w:t>11</w:t>
+              <w:t xml:space="preserve"> UC-11</w:t>
             </w:r>
           </w:p>
         </w:tc>
@@ -5463,10 +5902,7 @@
           </w:tcPr>
           <w:p>
             <w:r>
-              <w:t>De gebruiker sluit zich aan bij een netwerk</w:t>
-            </w:r>
-            <w:r>
-              <w:t>. FR-09</w:t>
+              <w:t>De gebruiker sluit zich aan bij een netwerk. FR-09</w:t>
             </w:r>
           </w:p>
         </w:tc>
@@ -5581,10 +6017,7 @@
               <w:t xml:space="preserve">Dit scenario beschrijft de situatie waar de </w:t>
             </w:r>
             <w:r>
-              <w:t xml:space="preserve">actor </w:t>
-            </w:r>
-            <w:r>
-              <w:t>zich aansluit bij een netwerk.</w:t>
+              <w:t>actor zich aansluit bij een netwerk.</w:t>
             </w:r>
           </w:p>
           <w:p>
@@ -5701,22 +6134,7 @@
           </w:p>
           <w:p>
             <w:r>
-              <w:t xml:space="preserve">[2] </w:t>
-            </w:r>
-            <w:r>
-              <w:t xml:space="preserve">Het ingevoerde wachtwoord is </w:t>
-            </w:r>
-            <w:r>
-              <w:t>in</w:t>
-            </w:r>
-            <w:r>
-              <w:t xml:space="preserve">correct en de gebruiker gaat verder bij stap </w:t>
-            </w:r>
-            <w:r>
-              <w:t>2</w:t>
-            </w:r>
-            <w:r>
-              <w:t>.</w:t>
+              <w:t>[2] Het ingevoerde wachtwoord is incorrect en de gebruiker gaat verder bij stap 2.</w:t>
             </w:r>
           </w:p>
         </w:tc>
@@ -5771,16 +6189,7 @@
           </w:tcPr>
           <w:p>
             <w:r>
-              <w:t xml:space="preserve">De gebruiker </w:t>
-            </w:r>
-            <w:r>
-              <w:t>krijgt een overzicht van diensten te zien</w:t>
-            </w:r>
-            <w:r>
-              <w:t>. FR-0</w:t>
-            </w:r>
-            <w:r>
-              <w:t>5</w:t>
+              <w:t>De gebruiker krijgt een overzicht van diensten te zien. FR-05</w:t>
             </w:r>
           </w:p>
         </w:tc>
@@ -6044,7 +6453,6 @@
           <w:szCs w:val="26"/>
         </w:rPr>
       </w:pPr>
-      <w:bookmarkStart w:id="4" w:name="_Toc38226917"/>
       <w:r>
         <w:br w:type="page"/>
       </w:r>
@@ -6053,11 +6461,12 @@
       <w:pPr>
         <w:pStyle w:val="Heading2"/>
       </w:pPr>
+      <w:bookmarkStart w:id="7" w:name="_Toc38458396"/>
       <w:r>
         <w:lastRenderedPageBreak/>
         <w:t>Use case diagram</w:t>
       </w:r>
-      <w:bookmarkEnd w:id="4"/>
+      <w:bookmarkEnd w:id="7"/>
     </w:p>
     <w:p>
       <w:r>
@@ -6123,10 +6532,10 @@
           <w:noProof/>
         </w:rPr>
         <w:drawing>
-          <wp:inline distT="0" distB="0" distL="0" distR="0" wp14:anchorId="3ED79F08" wp14:editId="7A3ECCCB">
-            <wp:extent cx="5247861" cy="7182835"/>
-            <wp:effectExtent l="0" t="0" r="0" b="0"/>
-            <wp:docPr id="3" name="Picture 3"/>
+          <wp:inline distT="0" distB="0" distL="0" distR="0" wp14:anchorId="6446AA24" wp14:editId="642297FB">
+            <wp:extent cx="4974281" cy="6890081"/>
+            <wp:effectExtent l="0" t="0" r="0" b="6350"/>
+            <wp:docPr id="2" name="Picture 2"/>
             <wp:cNvGraphicFramePr>
               <a:graphicFrameLocks xmlns:a="http://schemas.openxmlformats.org/drawingml/2006/main" noChangeAspect="1"/>
             </wp:cNvGraphicFramePr>
@@ -6155,7 +6564,7 @@
                   <pic:spPr bwMode="auto">
                     <a:xfrm>
                       <a:off x="0" y="0"/>
-                      <a:ext cx="5294120" cy="7246150"/>
+                      <a:ext cx="4988285" cy="6909478"/>
                     </a:xfrm>
                     <a:prstGeom prst="rect">
                       <a:avLst/>
@@ -6174,34 +6583,70 @@
     </w:p>
     <w:p/>
     <w:p/>
-    <w:p/>
-    <w:p/>
-    <w:p/>
     <w:p>
       <w:pPr>
-        <w:pStyle w:val="Heading2"/>
-      </w:pPr>
-      <w:bookmarkStart w:id="5" w:name="_Toc38226918"/>
-      <w:r>
-        <w:t>Conceptueel model</w:t>
-      </w:r>
-      <w:bookmarkEnd w:id="5"/>
+        <w:pStyle w:val="Heading1"/>
+      </w:pPr>
+      <w:bookmarkStart w:id="8" w:name="_Toc38458397"/>
+      <w:r>
+        <w:lastRenderedPageBreak/>
+        <w:t>Conceptueel</w:t>
+      </w:r>
+      <w:r>
+        <w:t xml:space="preserve"> </w:t>
+      </w:r>
+      <w:r>
+        <w:t>model</w:t>
+      </w:r>
+      <w:bookmarkEnd w:id="8"/>
     </w:p>
     <w:p>
-      <w:pPr>
-        <w:pStyle w:val="Heading2"/>
-      </w:pPr>
+      <w:r>
+        <w:rPr>
+          <w:i/>
+          <w:iCs/>
+        </w:rPr>
+        <w:t>Hoe werkt het conceptueel model:</w:t>
+      </w:r>
+      <w:r>
+        <w:rPr>
+          <w:i/>
+          <w:iCs/>
+        </w:rPr>
+        <w:br/>
+      </w:r>
+      <w:r>
+        <w:t>Het conceptueel dient gelezen te worden vanuit de gebruiker</w:t>
+      </w:r>
+      <w:r>
+        <w:t xml:space="preserve"> en van links naar rechts</w:t>
+      </w:r>
+      <w:r>
+        <w:t>.</w:t>
+      </w:r>
+      <w:r>
+        <w:br/>
+        <w:t>(Voorbeeld: Gebruiker =&gt; maakt deel uit van =&gt; Netwerk =&gt; Omvat =&gt; Dienst =&gt; Heeft =&gt; Categorie.</w:t>
+      </w:r>
     </w:p>
     <w:p>
+      <w:pPr>
+        <w:rPr>
+          <w:rFonts w:asciiTheme="majorHAnsi" w:eastAsiaTheme="majorEastAsia" w:hAnsiTheme="majorHAnsi" w:cstheme="majorBidi"/>
+          <w:color w:val="2F5496" w:themeColor="accent1" w:themeShade="BF"/>
+          <w:sz w:val="26"/>
+          <w:szCs w:val="26"/>
+        </w:rPr>
+      </w:pPr>
       <w:r>
         <w:rPr>
           <w:noProof/>
         </w:rPr>
         <w:drawing>
-          <wp:inline distT="0" distB="0" distL="0" distR="0" wp14:anchorId="5F8BD04F" wp14:editId="1C31C66E">
+          <wp:inline distT="0" distB="0" distL="0" distR="0" wp14:anchorId="4BE066EF" wp14:editId="5C80C50B">
             <wp:extent cx="5760720" cy="3161030"/>
-            <wp:effectExtent l="0" t="0" r="0" b="1270"/>
-            <wp:docPr id="4" name="Picture 4"/>
+            <wp:effectExtent l="4445" t="0" r="0" b="0"/>
+            <wp:docPr id="6" name="Picture 6"/>
             <wp:cNvGraphicFramePr>
               <a:graphicFrameLocks xmlns:a="http://schemas.openxmlformats.org/drawingml/2006/main" noChangeAspect="1"/>
             </wp:cNvGraphicFramePr>
@@ -6209,7 +6654,7 @@
               <a:graphicData uri="http://schemas.openxmlformats.org/drawingml/2006/picture">
                 <pic:pic xmlns:pic="http://schemas.openxmlformats.org/drawingml/2006/picture">
                   <pic:nvPicPr>
-                    <pic:cNvPr id="0" name="Picture 1"/>
+                    <pic:cNvPr id="0" name="Picture 3"/>
                     <pic:cNvPicPr>
                       <a:picLocks noChangeAspect="1" noChangeArrowheads="1"/>
                     </pic:cNvPicPr>
@@ -6256,20 +6701,30 @@
           <w:szCs w:val="26"/>
         </w:rPr>
       </w:pPr>
-      <w:r>
-        <w:br w:type="page"/>
-      </w:r>
     </w:p>
     <w:p>
       <w:pPr>
-        <w:pStyle w:val="Heading2"/>
-      </w:pPr>
-      <w:bookmarkStart w:id="6" w:name="_Toc38226919"/>
+        <w:rPr>
+          <w:rFonts w:asciiTheme="majorHAnsi" w:eastAsiaTheme="majorEastAsia" w:hAnsiTheme="majorHAnsi" w:cstheme="majorBidi"/>
+          <w:color w:val="2F5496" w:themeColor="accent1" w:themeShade="BF"/>
+          <w:sz w:val="32"/>
+          <w:szCs w:val="32"/>
+        </w:rPr>
+      </w:pPr>
+      <w:r>
+        <w:br w:type="page"/>
+      </w:r>
+    </w:p>
+    <w:p>
+      <w:pPr>
+        <w:pStyle w:val="Heading1"/>
+      </w:pPr>
+      <w:bookmarkStart w:id="9" w:name="_Toc38458398"/>
       <w:r>
         <w:lastRenderedPageBreak/>
         <w:t>UI schetsen</w:t>
       </w:r>
-      <w:bookmarkEnd w:id="6"/>
+      <w:bookmarkEnd w:id="9"/>
     </w:p>
     <w:p>
       <w:r>
@@ -6410,14 +6865,14 @@
     </w:p>
     <w:p>
       <w:pPr>
-        <w:pStyle w:val="Heading2"/>
-      </w:pPr>
-      <w:bookmarkStart w:id="7" w:name="_Toc38226920"/>
+        <w:pStyle w:val="Heading1"/>
+      </w:pPr>
+      <w:bookmarkStart w:id="10" w:name="_Toc38458399"/>
       <w:r>
         <w:lastRenderedPageBreak/>
         <w:t>Testplan</w:t>
       </w:r>
-      <w:bookmarkEnd w:id="7"/>
+      <w:bookmarkEnd w:id="10"/>
     </w:p>
     <w:p>
       <w:r>
@@ -6458,9 +6913,14 @@
       </w:r>
     </w:p>
     <w:p>
+      <w:pPr>
+        <w:pStyle w:val="Heading3"/>
+      </w:pPr>
+      <w:bookmarkStart w:id="11" w:name="_Toc38458400"/>
       <w:r>
         <w:t>Happy flow:</w:t>
       </w:r>
+      <w:bookmarkEnd w:id="11"/>
     </w:p>
     <w:tbl>
       <w:tblPr>
@@ -6485,7 +6945,7 @@
             <w:tcW w:w="786" w:type="dxa"/>
           </w:tcPr>
           <w:p>
-            <w:bookmarkStart w:id="8" w:name="_Toc37446018"/>
+            <w:bookmarkStart w:id="12" w:name="_Toc37446018"/>
             <w:r>
               <w:t>Test case</w:t>
             </w:r>
@@ -7518,10 +7978,15 @@
       </w:r>
     </w:p>
     <w:p>
+      <w:pPr>
+        <w:pStyle w:val="Heading3"/>
+      </w:pPr>
+      <w:bookmarkStart w:id="13" w:name="_Toc38458401"/>
       <w:r>
         <w:lastRenderedPageBreak/>
         <w:t>Unhappy flow:</w:t>
       </w:r>
+      <w:bookmarkEnd w:id="13"/>
     </w:p>
     <w:tbl>
       <w:tblPr>
@@ -7814,10 +8279,7 @@
               <w:cnfStyle w:val="000000000000" w:firstRow="0" w:lastRow="0" w:firstColumn="0" w:lastColumn="0" w:oddVBand="0" w:evenVBand="0" w:oddHBand="0" w:evenHBand="0" w:firstRowFirstColumn="0" w:firstRowLastColumn="0" w:lastRowFirstColumn="0" w:lastRowLastColumn="0"/>
             </w:pPr>
             <w:r>
-              <w:t xml:space="preserve">Dienst </w:t>
-            </w:r>
-            <w:r>
-              <w:t>aanvragen</w:t>
+              <w:t>Dienst aanvragen</w:t>
             </w:r>
           </w:p>
         </w:tc>
@@ -9431,21 +9893,21 @@
           <w:szCs w:val="32"/>
         </w:rPr>
       </w:pPr>
-      <w:bookmarkStart w:id="9" w:name="_Toc38226921"/>
       <w:r>
         <w:br w:type="page"/>
       </w:r>
     </w:p>
     <w:p>
       <w:pPr>
-        <w:pStyle w:val="Heading1"/>
-      </w:pPr>
+        <w:pStyle w:val="Heading3"/>
+      </w:pPr>
+      <w:bookmarkStart w:id="14" w:name="_Toc38458402"/>
       <w:r>
         <w:lastRenderedPageBreak/>
         <w:t>Testmatrix</w:t>
       </w:r>
-      <w:bookmarkEnd w:id="8"/>
-      <w:bookmarkEnd w:id="9"/>
+      <w:bookmarkEnd w:id="12"/>
+      <w:bookmarkEnd w:id="14"/>
     </w:p>
     <w:p>
       <w:r>
@@ -26928,7 +27390,6 @@
   <w:style w:type="character" w:default="1" w:styleId="DefaultParagraphFont">
     <w:name w:val="Default Paragraph Font"/>
     <w:uiPriority w:val="1"/>
-    <w:semiHidden/>
     <w:unhideWhenUsed/>
   </w:style>
   <w:style w:type="table" w:default="1" w:styleId="TableNormal">
@@ -27265,6 +27726,19 @@
       <w:spacing w:after="100"/>
     </w:pPr>
   </w:style>
+  <w:style w:type="paragraph" w:styleId="TOC3">
+    <w:name w:val="toc 3"/>
+    <w:basedOn w:val="Normal"/>
+    <w:next w:val="Normal"/>
+    <w:autoRedefine/>
+    <w:uiPriority w:val="39"/>
+    <w:unhideWhenUsed/>
+    <w:rsid w:val="00DD2482"/>
+    <w:pPr>
+      <w:spacing w:after="100"/>
+      <w:ind w:left="440"/>
+    </w:pPr>
+  </w:style>
 </w:styles>
 </file>
 
@@ -27564,12 +28038,9 @@
 </file>
 
 <file path=customXml/item1.xml><?xml version="1.0" encoding="utf-8"?>
-<?mso-contentType ?>
-<FormTemplates xmlns="http://schemas.microsoft.com/sharepoint/v3/contenttype/forms">
-  <Display>DocumentLibraryForm</Display>
-  <Edit>DocumentLibraryForm</Edit>
-  <New>DocumentLibraryForm</New>
-</FormTemplates>
+<p:properties xmlns:p="http://schemas.microsoft.com/office/2006/metadata/properties" xmlns:xsi="http://www.w3.org/2001/XMLSchema-instance" xmlns:pc="http://schemas.microsoft.com/office/infopath/2007/PartnerControls">
+  <documentManagement/>
+</p:properties>
 </file>
 
 <file path=customXml/item2.xml><?xml version="1.0" encoding="utf-8"?>
@@ -27705,9 +28176,12 @@
 </file>
 
 <file path=customXml/item3.xml><?xml version="1.0" encoding="utf-8"?>
-<p:properties xmlns:p="http://schemas.microsoft.com/office/2006/metadata/properties" xmlns:xsi="http://www.w3.org/2001/XMLSchema-instance" xmlns:pc="http://schemas.microsoft.com/office/infopath/2007/PartnerControls">
-  <documentManagement/>
-</p:properties>
+<?mso-contentType ?>
+<FormTemplates xmlns="http://schemas.microsoft.com/sharepoint/v3/contenttype/forms">
+  <Display>DocumentLibraryForm</Display>
+  <Edit>DocumentLibraryForm</Edit>
+  <New>DocumentLibraryForm</New>
+</FormTemplates>
 </file>
 
 <file path=customXml/item4.xml><?xml version="1.0" encoding="utf-8"?>
@@ -27715,9 +28189,10 @@
 </file>
 
 <file path=customXml/itemProps1.xml><?xml version="1.0" encoding="utf-8"?>
-<ds:datastoreItem xmlns:ds="http://schemas.openxmlformats.org/officeDocument/2006/customXml" ds:itemID="{E47297B4-299E-4572-8B8D-B6F18F93CD88}">
+<ds:datastoreItem xmlns:ds="http://schemas.openxmlformats.org/officeDocument/2006/customXml" ds:itemID="{649219A2-B98D-47D9-84C4-D1729C3E3F2D}">
   <ds:schemaRefs>
-    <ds:schemaRef ds:uri="http://schemas.microsoft.com/sharepoint/v3/contenttype/forms"/>
+    <ds:schemaRef ds:uri="http://schemas.microsoft.com/office/2006/metadata/properties"/>
+    <ds:schemaRef ds:uri="http://schemas.microsoft.com/office/infopath/2007/PartnerControls"/>
   </ds:schemaRefs>
 </ds:datastoreItem>
 </file>
@@ -27741,16 +28216,15 @@
 </file>
 
 <file path=customXml/itemProps3.xml><?xml version="1.0" encoding="utf-8"?>
-<ds:datastoreItem xmlns:ds="http://schemas.openxmlformats.org/officeDocument/2006/customXml" ds:itemID="{649219A2-B98D-47D9-84C4-D1729C3E3F2D}">
+<ds:datastoreItem xmlns:ds="http://schemas.openxmlformats.org/officeDocument/2006/customXml" ds:itemID="{E47297B4-299E-4572-8B8D-B6F18F93CD88}">
   <ds:schemaRefs>
-    <ds:schemaRef ds:uri="http://schemas.microsoft.com/office/2006/metadata/properties"/>
-    <ds:schemaRef ds:uri="http://schemas.microsoft.com/office/infopath/2007/PartnerControls"/>
+    <ds:schemaRef ds:uri="http://schemas.microsoft.com/sharepoint/v3/contenttype/forms"/>
   </ds:schemaRefs>
 </ds:datastoreItem>
 </file>
 
 <file path=customXml/itemProps4.xml><?xml version="1.0" encoding="utf-8"?>
-<ds:datastoreItem xmlns:ds="http://schemas.openxmlformats.org/officeDocument/2006/customXml" ds:itemID="{49D92D23-2549-4693-80A4-AE5C8B63565C}">
+<ds:datastoreItem xmlns:ds="http://schemas.openxmlformats.org/officeDocument/2006/customXml" ds:itemID="{5396E200-6490-4A62-9B34-6B6AA42C894B}">
   <ds:schemaRefs>
     <ds:schemaRef ds:uri="http://schemas.openxmlformats.org/officeDocument/2006/bibliography"/>
   </ds:schemaRefs>

</xml_diff>

<commit_message>
Final tweaks to ontwerp document and added pdf versions
</commit_message>
<xml_diff>
--- a/Documents/Favours-Analyse Document.docx
+++ b/Documents/Favours-Analyse Document.docx
@@ -871,23 +871,7 @@
                                     <w:sz w:val="36"/>
                                     <w:szCs w:val="36"/>
                                   </w:rPr>
-                                  <w:t xml:space="preserve">: </w:t>
-                                </w:r>
-                                <w:r>
-                                  <w:rPr>
-                                    <w:color w:val="44546A" w:themeColor="text2"/>
-                                    <w:sz w:val="36"/>
-                                    <w:szCs w:val="36"/>
-                                  </w:rPr>
-                                  <w:t>S2-DB</w:t>
-                                </w:r>
-                                <w:r>
-                                  <w:rPr>
-                                    <w:color w:val="44546A" w:themeColor="text2"/>
-                                    <w:sz w:val="36"/>
-                                    <w:szCs w:val="36"/>
-                                  </w:rPr>
-                                  <w:t>04</w:t>
+                                  <w:t>: S2-DB04</w:t>
                                 </w:r>
                               </w:p>
                               <w:p>
@@ -1006,23 +990,7 @@
                               <w:sz w:val="36"/>
                               <w:szCs w:val="36"/>
                             </w:rPr>
-                            <w:t xml:space="preserve">: </w:t>
-                          </w:r>
-                          <w:r>
-                            <w:rPr>
-                              <w:color w:val="44546A" w:themeColor="text2"/>
-                              <w:sz w:val="36"/>
-                              <w:szCs w:val="36"/>
-                            </w:rPr>
-                            <w:t>S2-DB</w:t>
-                          </w:r>
-                          <w:r>
-                            <w:rPr>
-                              <w:color w:val="44546A" w:themeColor="text2"/>
-                              <w:sz w:val="36"/>
-                              <w:szCs w:val="36"/>
-                            </w:rPr>
-                            <w:t>04</w:t>
+                            <w:t>: S2-DB04</w:t>
                           </w:r>
                         </w:p>
                         <w:p>
@@ -1079,6 +1047,13 @@
     </w:sdt>
     <w:sdt>
       <w:sdtPr>
+        <w:rPr>
+          <w:rFonts w:asciiTheme="minorHAnsi" w:eastAsiaTheme="minorHAnsi" w:hAnsiTheme="minorHAnsi" w:cstheme="minorBidi"/>
+          <w:color w:val="auto"/>
+          <w:sz w:val="22"/>
+          <w:szCs w:val="22"/>
+          <w:lang w:val="nl-NL"/>
+        </w:rPr>
         <w:id w:val="-1511900292"/>
         <w:docPartObj>
           <w:docPartGallery w:val="Table of Contents"/>
@@ -1087,14 +1062,9 @@
       </w:sdtPr>
       <w:sdtEndPr>
         <w:rPr>
-          <w:rFonts w:asciiTheme="minorHAnsi" w:eastAsiaTheme="minorHAnsi" w:hAnsiTheme="minorHAnsi" w:cstheme="minorBidi"/>
           <w:b/>
           <w:bCs/>
           <w:noProof/>
-          <w:color w:val="auto"/>
-          <w:sz w:val="22"/>
-          <w:szCs w:val="22"/>
-          <w:lang w:val="nl-NL"/>
         </w:rPr>
       </w:sdtEndPr>
       <w:sdtContent>
@@ -27390,6 +27360,7 @@
   <w:style w:type="character" w:default="1" w:styleId="DefaultParagraphFont">
     <w:name w:val="Default Paragraph Font"/>
     <w:uiPriority w:val="1"/>
+    <w:semiHidden/>
     <w:unhideWhenUsed/>
   </w:style>
   <w:style w:type="table" w:default="1" w:styleId="TableNormal">
@@ -28038,9 +28009,12 @@
 </file>
 
 <file path=customXml/item1.xml><?xml version="1.0" encoding="utf-8"?>
-<p:properties xmlns:p="http://schemas.microsoft.com/office/2006/metadata/properties" xmlns:xsi="http://www.w3.org/2001/XMLSchema-instance" xmlns:pc="http://schemas.microsoft.com/office/infopath/2007/PartnerControls">
-  <documentManagement/>
-</p:properties>
+<?mso-contentType ?>
+<FormTemplates xmlns="http://schemas.microsoft.com/sharepoint/v3/contenttype/forms">
+  <Display>DocumentLibraryForm</Display>
+  <Edit>DocumentLibraryForm</Edit>
+  <New>DocumentLibraryForm</New>
+</FormTemplates>
 </file>
 
 <file path=customXml/item2.xml><?xml version="1.0" encoding="utf-8"?>
@@ -28176,12 +28150,9 @@
 </file>
 
 <file path=customXml/item3.xml><?xml version="1.0" encoding="utf-8"?>
-<?mso-contentType ?>
-<FormTemplates xmlns="http://schemas.microsoft.com/sharepoint/v3/contenttype/forms">
-  <Display>DocumentLibraryForm</Display>
-  <Edit>DocumentLibraryForm</Edit>
-  <New>DocumentLibraryForm</New>
-</FormTemplates>
+<p:properties xmlns:p="http://schemas.microsoft.com/office/2006/metadata/properties" xmlns:xsi="http://www.w3.org/2001/XMLSchema-instance" xmlns:pc="http://schemas.microsoft.com/office/infopath/2007/PartnerControls">
+  <documentManagement/>
+</p:properties>
 </file>
 
 <file path=customXml/item4.xml><?xml version="1.0" encoding="utf-8"?>
@@ -28189,10 +28160,9 @@
 </file>
 
 <file path=customXml/itemProps1.xml><?xml version="1.0" encoding="utf-8"?>
-<ds:datastoreItem xmlns:ds="http://schemas.openxmlformats.org/officeDocument/2006/customXml" ds:itemID="{649219A2-B98D-47D9-84C4-D1729C3E3F2D}">
+<ds:datastoreItem xmlns:ds="http://schemas.openxmlformats.org/officeDocument/2006/customXml" ds:itemID="{E47297B4-299E-4572-8B8D-B6F18F93CD88}">
   <ds:schemaRefs>
-    <ds:schemaRef ds:uri="http://schemas.microsoft.com/office/2006/metadata/properties"/>
-    <ds:schemaRef ds:uri="http://schemas.microsoft.com/office/infopath/2007/PartnerControls"/>
+    <ds:schemaRef ds:uri="http://schemas.microsoft.com/sharepoint/v3/contenttype/forms"/>
   </ds:schemaRefs>
 </ds:datastoreItem>
 </file>
@@ -28216,15 +28186,16 @@
 </file>
 
 <file path=customXml/itemProps3.xml><?xml version="1.0" encoding="utf-8"?>
-<ds:datastoreItem xmlns:ds="http://schemas.openxmlformats.org/officeDocument/2006/customXml" ds:itemID="{E47297B4-299E-4572-8B8D-B6F18F93CD88}">
+<ds:datastoreItem xmlns:ds="http://schemas.openxmlformats.org/officeDocument/2006/customXml" ds:itemID="{649219A2-B98D-47D9-84C4-D1729C3E3F2D}">
   <ds:schemaRefs>
-    <ds:schemaRef ds:uri="http://schemas.microsoft.com/sharepoint/v3/contenttype/forms"/>
+    <ds:schemaRef ds:uri="http://schemas.microsoft.com/office/2006/metadata/properties"/>
+    <ds:schemaRef ds:uri="http://schemas.microsoft.com/office/infopath/2007/PartnerControls"/>
   </ds:schemaRefs>
 </ds:datastoreItem>
 </file>
 
 <file path=customXml/itemProps4.xml><?xml version="1.0" encoding="utf-8"?>
-<ds:datastoreItem xmlns:ds="http://schemas.openxmlformats.org/officeDocument/2006/customXml" ds:itemID="{5396E200-6490-4A62-9B34-6B6AA42C894B}">
+<ds:datastoreItem xmlns:ds="http://schemas.openxmlformats.org/officeDocument/2006/customXml" ds:itemID="{14302C67-201F-4759-B11D-8331CB5FFD2D}">
   <ds:schemaRefs>
     <ds:schemaRef ds:uri="http://schemas.openxmlformats.org/officeDocument/2006/bibliography"/>
   </ds:schemaRefs>

</xml_diff>

<commit_message>
Moved interfaces and added security against SQL Injection
</commit_message>
<xml_diff>
--- a/Documents/Favours-Analyse Document.docx
+++ b/Documents/Favours-Analyse Document.docx
@@ -2051,7 +2051,7 @@
         <w:t>Favours is</w:t>
       </w:r>
       <w:r>
-        <w:t xml:space="preserve"> marktplaats voor diensten op kleine schaal. Je kunt hier netwerken aanmaken voor o.a. een buurtvereniging, sportvereniging of je gezin. Hier kun je diensten aanbieden en aanvragen in ruil voor een dienst of een vergoeding. Denk hierbij aan grasmaaien tegenover iemand zijn kind uit school halen.</w:t>
+        <w:t xml:space="preserve"> marktplaats voor diensten op kleine schaal. Je kunt hier netwerken aanmaken voor o.a. een buurtvereniging, sportvereniging of je gezin. Hier kun je diensten aanbieden en aanvragen in ruil voor een dienst. Denk hierbij aan grasmaaien tegenover iemand zijn kind uit school halen.</w:t>
       </w:r>
     </w:p>
     <w:p>
@@ -28009,12 +28009,9 @@
 </file>
 
 <file path=customXml/item1.xml><?xml version="1.0" encoding="utf-8"?>
-<?mso-contentType ?>
-<FormTemplates xmlns="http://schemas.microsoft.com/sharepoint/v3/contenttype/forms">
-  <Display>DocumentLibraryForm</Display>
-  <Edit>DocumentLibraryForm</Edit>
-  <New>DocumentLibraryForm</New>
-</FormTemplates>
+<p:properties xmlns:p="http://schemas.microsoft.com/office/2006/metadata/properties" xmlns:xsi="http://www.w3.org/2001/XMLSchema-instance" xmlns:pc="http://schemas.microsoft.com/office/infopath/2007/PartnerControls">
+  <documentManagement/>
+</p:properties>
 </file>
 
 <file path=customXml/item2.xml><?xml version="1.0" encoding="utf-8"?>
@@ -28150,9 +28147,12 @@
 </file>
 
 <file path=customXml/item3.xml><?xml version="1.0" encoding="utf-8"?>
-<p:properties xmlns:p="http://schemas.microsoft.com/office/2006/metadata/properties" xmlns:xsi="http://www.w3.org/2001/XMLSchema-instance" xmlns:pc="http://schemas.microsoft.com/office/infopath/2007/PartnerControls">
-  <documentManagement/>
-</p:properties>
+<?mso-contentType ?>
+<FormTemplates xmlns="http://schemas.microsoft.com/sharepoint/v3/contenttype/forms">
+  <Display>DocumentLibraryForm</Display>
+  <Edit>DocumentLibraryForm</Edit>
+  <New>DocumentLibraryForm</New>
+</FormTemplates>
 </file>
 
 <file path=customXml/item4.xml><?xml version="1.0" encoding="utf-8"?>
@@ -28160,9 +28160,10 @@
 </file>
 
 <file path=customXml/itemProps1.xml><?xml version="1.0" encoding="utf-8"?>
-<ds:datastoreItem xmlns:ds="http://schemas.openxmlformats.org/officeDocument/2006/customXml" ds:itemID="{E47297B4-299E-4572-8B8D-B6F18F93CD88}">
+<ds:datastoreItem xmlns:ds="http://schemas.openxmlformats.org/officeDocument/2006/customXml" ds:itemID="{649219A2-B98D-47D9-84C4-D1729C3E3F2D}">
   <ds:schemaRefs>
-    <ds:schemaRef ds:uri="http://schemas.microsoft.com/sharepoint/v3/contenttype/forms"/>
+    <ds:schemaRef ds:uri="http://schemas.microsoft.com/office/2006/metadata/properties"/>
+    <ds:schemaRef ds:uri="http://schemas.microsoft.com/office/infopath/2007/PartnerControls"/>
   </ds:schemaRefs>
 </ds:datastoreItem>
 </file>
@@ -28186,16 +28187,15 @@
 </file>
 
 <file path=customXml/itemProps3.xml><?xml version="1.0" encoding="utf-8"?>
-<ds:datastoreItem xmlns:ds="http://schemas.openxmlformats.org/officeDocument/2006/customXml" ds:itemID="{649219A2-B98D-47D9-84C4-D1729C3E3F2D}">
+<ds:datastoreItem xmlns:ds="http://schemas.openxmlformats.org/officeDocument/2006/customXml" ds:itemID="{E47297B4-299E-4572-8B8D-B6F18F93CD88}">
   <ds:schemaRefs>
-    <ds:schemaRef ds:uri="http://schemas.microsoft.com/office/2006/metadata/properties"/>
-    <ds:schemaRef ds:uri="http://schemas.microsoft.com/office/infopath/2007/PartnerControls"/>
+    <ds:schemaRef ds:uri="http://schemas.microsoft.com/sharepoint/v3/contenttype/forms"/>
   </ds:schemaRefs>
 </ds:datastoreItem>
 </file>
 
 <file path=customXml/itemProps4.xml><?xml version="1.0" encoding="utf-8"?>
-<ds:datastoreItem xmlns:ds="http://schemas.openxmlformats.org/officeDocument/2006/customXml" ds:itemID="{14302C67-201F-4759-B11D-8331CB5FFD2D}">
+<ds:datastoreItem xmlns:ds="http://schemas.openxmlformats.org/officeDocument/2006/customXml" ds:itemID="{88EEAA1A-7996-4305-84F6-F47A55C82D60}">
   <ds:schemaRefs>
     <ds:schemaRef ds:uri="http://schemas.openxmlformats.org/officeDocument/2006/bibliography"/>
   </ds:schemaRefs>

</xml_diff>

<commit_message>
Added features / updated design documents
</commit_message>
<xml_diff>
--- a/Documents/Favours-Analyse Document.docx
+++ b/Documents/Favours-Analyse Document.docx
@@ -2051,7 +2051,13 @@
         <w:t>Favours is</w:t>
       </w:r>
       <w:r>
-        <w:t xml:space="preserve"> marktplaats voor diensten op kleine schaal. Je kunt hier netwerken aanmaken voor o.a. een buurtvereniging, sportvereniging of je gezin. Hier kun je diensten aanbieden en aanvragen in ruil voor een dienst. Denk hierbij aan grasmaaien tegenover iemand zijn kind uit school halen.</w:t>
+        <w:t xml:space="preserve"> marktplaats voor diensten op kleine schaal. Je kunt hier netwerken aanmaken voor o.a. een buurtvereniging, sportvereniging of je gezin. Hier kun je diensten aanbieden en aanvragen in ruil</w:t>
+      </w:r>
+      <w:r>
+        <w:t>.</w:t>
+      </w:r>
+      <w:r>
+        <w:t xml:space="preserve"> Denk hierbij aan grasmaaien tegenover iemand zijn kind uit school halen.</w:t>
       </w:r>
     </w:p>
     <w:p>
@@ -28009,12 +28015,19 @@
 </file>
 
 <file path=customXml/item1.xml><?xml version="1.0" encoding="utf-8"?>
-<p:properties xmlns:p="http://schemas.microsoft.com/office/2006/metadata/properties" xmlns:xsi="http://www.w3.org/2001/XMLSchema-instance" xmlns:pc="http://schemas.microsoft.com/office/infopath/2007/PartnerControls">
-  <documentManagement/>
-</p:properties>
+<b:Sources xmlns:b="http://schemas.openxmlformats.org/officeDocument/2006/bibliography" xmlns="http://schemas.openxmlformats.org/officeDocument/2006/bibliography" SelectedStyle="\APASixthEditionOfficeOnline.xsl" StyleName="APA" Version="6"/>
 </file>
 
 <file path=customXml/item2.xml><?xml version="1.0" encoding="utf-8"?>
+<?mso-contentType ?>
+<FormTemplates xmlns="http://schemas.microsoft.com/sharepoint/v3/contenttype/forms">
+  <Display>DocumentLibraryForm</Display>
+  <Edit>DocumentLibraryForm</Edit>
+  <New>DocumentLibraryForm</New>
+</FormTemplates>
+</file>
+
+<file path=customXml/item3.xml><?xml version="1.0" encoding="utf-8"?>
 <ct:contentTypeSchema xmlns:ct="http://schemas.microsoft.com/office/2006/metadata/contentType" xmlns:ma="http://schemas.microsoft.com/office/2006/metadata/properties/metaAttributes" ct:_="" ma:_="" ma:contentTypeName="Document" ma:contentTypeID="0x010100E5DA164CC5FA9B4F8809259B1910F6A9" ma:contentTypeVersion="2" ma:contentTypeDescription="Een nieuw document maken." ma:contentTypeScope="" ma:versionID="b4abc75a0278d89fef30dd53294639dd">
   <xsd:schema xmlns:xsd="http://www.w3.org/2001/XMLSchema" xmlns:xs="http://www.w3.org/2001/XMLSchema" xmlns:p="http://schemas.microsoft.com/office/2006/metadata/properties" xmlns:ns3="a0d3b1dc-bd40-4f99-aa2f-462c75e888f7" targetNamespace="http://schemas.microsoft.com/office/2006/metadata/properties" ma:root="true" ma:fieldsID="af552b66ab4e938aeb028b1e6d9bed9d" ns3:_="">
     <xsd:import namespace="a0d3b1dc-bd40-4f99-aa2f-462c75e888f7"/>
@@ -28146,29 +28159,29 @@
 </ct:contentTypeSchema>
 </file>
 
-<file path=customXml/item3.xml><?xml version="1.0" encoding="utf-8"?>
-<?mso-contentType ?>
-<FormTemplates xmlns="http://schemas.microsoft.com/sharepoint/v3/contenttype/forms">
-  <Display>DocumentLibraryForm</Display>
-  <Edit>DocumentLibraryForm</Edit>
-  <New>DocumentLibraryForm</New>
-</FormTemplates>
-</file>
-
 <file path=customXml/item4.xml><?xml version="1.0" encoding="utf-8"?>
-<b:Sources xmlns:b="http://schemas.openxmlformats.org/officeDocument/2006/bibliography" xmlns="http://schemas.openxmlformats.org/officeDocument/2006/bibliography" SelectedStyle="\APASixthEditionOfficeOnline.xsl" StyleName="APA" Version="6"/>
+<p:properties xmlns:p="http://schemas.microsoft.com/office/2006/metadata/properties" xmlns:xsi="http://www.w3.org/2001/XMLSchema-instance" xmlns:pc="http://schemas.microsoft.com/office/infopath/2007/PartnerControls">
+  <documentManagement/>
+</p:properties>
 </file>
 
 <file path=customXml/itemProps1.xml><?xml version="1.0" encoding="utf-8"?>
-<ds:datastoreItem xmlns:ds="http://schemas.openxmlformats.org/officeDocument/2006/customXml" ds:itemID="{649219A2-B98D-47D9-84C4-D1729C3E3F2D}">
+<ds:datastoreItem xmlns:ds="http://schemas.openxmlformats.org/officeDocument/2006/customXml" ds:itemID="{88EEAA1A-7996-4305-84F6-F47A55C82D60}">
   <ds:schemaRefs>
-    <ds:schemaRef ds:uri="http://schemas.microsoft.com/office/2006/metadata/properties"/>
-    <ds:schemaRef ds:uri="http://schemas.microsoft.com/office/infopath/2007/PartnerControls"/>
+    <ds:schemaRef ds:uri="http://schemas.openxmlformats.org/officeDocument/2006/bibliography"/>
   </ds:schemaRefs>
 </ds:datastoreItem>
 </file>
 
 <file path=customXml/itemProps2.xml><?xml version="1.0" encoding="utf-8"?>
+<ds:datastoreItem xmlns:ds="http://schemas.openxmlformats.org/officeDocument/2006/customXml" ds:itemID="{E47297B4-299E-4572-8B8D-B6F18F93CD88}">
+  <ds:schemaRefs>
+    <ds:schemaRef ds:uri="http://schemas.microsoft.com/sharepoint/v3/contenttype/forms"/>
+  </ds:schemaRefs>
+</ds:datastoreItem>
+</file>
+
+<file path=customXml/itemProps3.xml><?xml version="1.0" encoding="utf-8"?>
 <ds:datastoreItem xmlns:ds="http://schemas.openxmlformats.org/officeDocument/2006/customXml" ds:itemID="{1A46ECA9-CF1A-40A6-B217-4B83959326B0}">
   <ds:schemaRefs>
     <ds:schemaRef ds:uri="http://schemas.microsoft.com/office/2006/metadata/contentType"/>
@@ -28186,18 +28199,11 @@
 </ds:datastoreItem>
 </file>
 
-<file path=customXml/itemProps3.xml><?xml version="1.0" encoding="utf-8"?>
-<ds:datastoreItem xmlns:ds="http://schemas.openxmlformats.org/officeDocument/2006/customXml" ds:itemID="{E47297B4-299E-4572-8B8D-B6F18F93CD88}">
+<file path=customXml/itemProps4.xml><?xml version="1.0" encoding="utf-8"?>
+<ds:datastoreItem xmlns:ds="http://schemas.openxmlformats.org/officeDocument/2006/customXml" ds:itemID="{649219A2-B98D-47D9-84C4-D1729C3E3F2D}">
   <ds:schemaRefs>
-    <ds:schemaRef ds:uri="http://schemas.microsoft.com/sharepoint/v3/contenttype/forms"/>
-  </ds:schemaRefs>
-</ds:datastoreItem>
-</file>
-
-<file path=customXml/itemProps4.xml><?xml version="1.0" encoding="utf-8"?>
-<ds:datastoreItem xmlns:ds="http://schemas.openxmlformats.org/officeDocument/2006/customXml" ds:itemID="{88EEAA1A-7996-4305-84F6-F47A55C82D60}">
-  <ds:schemaRefs>
-    <ds:schemaRef ds:uri="http://schemas.openxmlformats.org/officeDocument/2006/bibliography"/>
+    <ds:schemaRef ds:uri="http://schemas.microsoft.com/office/2006/metadata/properties"/>
+    <ds:schemaRef ds:uri="http://schemas.microsoft.com/office/infopath/2007/PartnerControls"/>
   </ds:schemaRefs>
 </ds:datastoreItem>
 </file>
</xml_diff>